<commit_message>
Added half of the task for Week4
</commit_message>
<xml_diff>
--- a/Полезни неща от курса.docx
+++ b/Полезни неща от курса.docx
@@ -2546,17 +2546,17 @@
           <wp:inline distT="0" distB="0" distL="0" distR="0">
             <wp:extent cx="5265420" cy="2415540"/>
             <wp:effectExtent l="0" t="0" r="0" b="0"/>
-            <wp:docPr id="1" name="Picture8"/>
+            <wp:docPr id="1" name="Picture13"/>
             <wp:cNvGraphicFramePr/>
             <a:graphic xmlns:a="http://schemas.openxmlformats.org/drawingml/2006/main">
               <a:graphicData uri="http://schemas.openxmlformats.org/drawingml/2006/picture">
                 <pic:pic xmlns:pic="http://schemas.openxmlformats.org/drawingml/2006/picture">
                   <pic:nvPicPr>
-                    <pic:cNvPr id="1" name="Picture8"/>
+                    <pic:cNvPr id="1" name="Picture13"/>
                     <pic:cNvPicPr>
                       <a:extLst>
                         <a:ext uri="smNativeData">
-                          <sm:smNativeData xmlns:sm="smNativeData" val="SMDATA_14_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"/>
+                          <sm:smNativeData xmlns:sm="smNativeData" val="SMDATA_14_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"/>
                         </a:ext>
                       </a:extLst>
                     </pic:cNvPicPr>
@@ -2702,17 +2702,17 @@
           <wp:inline distT="0" distB="0" distL="0" distR="0">
             <wp:extent cx="4381500" cy="2202180"/>
             <wp:effectExtent l="0" t="0" r="0" b="0"/>
-            <wp:docPr id="2" name="Picture9"/>
+            <wp:docPr id="2" name="Picture14"/>
             <wp:cNvGraphicFramePr/>
             <a:graphic xmlns:a="http://schemas.openxmlformats.org/drawingml/2006/main">
               <a:graphicData uri="http://schemas.openxmlformats.org/drawingml/2006/picture">
                 <pic:pic xmlns:pic="http://schemas.openxmlformats.org/drawingml/2006/picture">
                   <pic:nvPicPr>
-                    <pic:cNvPr id="2" name="Picture9"/>
+                    <pic:cNvPr id="2" name="Picture14"/>
                     <pic:cNvPicPr>
                       <a:extLst>
                         <a:ext uri="smNativeData">
-                          <sm:smNativeData xmlns:sm="smNativeData" val="SMDATA_14_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"/>
+                          <sm:smNativeData xmlns:sm="smNativeData" val="SMDATA_14_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"/>
                         </a:ext>
                       </a:extLst>
                     </pic:cNvPicPr>
@@ -2809,17 +2809,17 @@
           <wp:inline distT="0" distB="0" distL="0" distR="0">
             <wp:extent cx="3322320" cy="1539240"/>
             <wp:effectExtent l="0" t="0" r="0" b="0"/>
-            <wp:docPr id="3" name="Picture8"/>
+            <wp:docPr id="3" name="Picture13"/>
             <wp:cNvGraphicFramePr/>
             <a:graphic xmlns:a="http://schemas.openxmlformats.org/drawingml/2006/main">
               <a:graphicData uri="http://schemas.openxmlformats.org/drawingml/2006/picture">
                 <pic:pic xmlns:pic="http://schemas.openxmlformats.org/drawingml/2006/picture">
                   <pic:nvPicPr>
-                    <pic:cNvPr id="3" name="Picture8"/>
+                    <pic:cNvPr id="3" name="Picture13"/>
                     <pic:cNvPicPr>
                       <a:extLst>
                         <a:ext uri="smNativeData">
-                          <sm:smNativeData xmlns:sm="smNativeData" val="SMDATA_14_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"/>
+                          <sm:smNativeData xmlns:sm="smNativeData" val="SMDATA_14_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"/>
                         </a:ext>
                       </a:extLst>
                     </pic:cNvPicPr>
@@ -2858,7 +2858,7 @@
           <wp:inline distT="0" distB="0" distL="0" distR="0">
             <wp:extent cx="3086100" cy="1264285"/>
             <wp:effectExtent l="0" t="0" r="0" b="0"/>
-            <wp:docPr id="4" name="Picture8"/>
+            <wp:docPr id="4" name="Picture14"/>
             <wp:cNvGraphicFramePr>
               <a:graphicFrameLocks xmlns:a="http://schemas.openxmlformats.org/drawingml/2006/main" noChangeAspect="1"/>
             </wp:cNvGraphicFramePr>
@@ -2866,12 +2866,12 @@
               <a:graphicData uri="http://schemas.openxmlformats.org/drawingml/2006/picture">
                 <pic:pic xmlns:pic="http://schemas.openxmlformats.org/drawingml/2006/picture">
                   <pic:nvPicPr>
-                    <pic:cNvPr id="4" name="Picture8"/>
+                    <pic:cNvPr id="4" name="Picture14"/>
                     <pic:cNvPicPr>
                       <a:picLocks noChangeAspect="1"/>
                       <a:extLst>
                         <a:ext uri="smNativeData">
-                          <sm:smNativeData xmlns:sm="smNativeData" val="SMDATA_14_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"/>
+                          <sm:smNativeData xmlns:sm="smNativeData" val="SMDATA_14_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"/>
                         </a:ext>
                       </a:extLst>
                     </pic:cNvPicPr>
@@ -3121,6 +3121,7 @@
           <w:szCs w:val="24"/>
         </w:rPr>
       </w:pPr>
+      <w:r/>
       <w:r>
         <w:rPr>
           <w:noProof/>
@@ -3129,7 +3130,7 @@
           <wp:inline distT="0" distB="0" distL="0" distR="0">
             <wp:extent cx="4876800" cy="1242060"/>
             <wp:effectExtent l="0" t="0" r="0" b="0"/>
-            <wp:docPr id="5" name="Picture9"/>
+            <wp:docPr id="5" name="Picture14"/>
             <wp:cNvGraphicFramePr>
               <a:graphicFrameLocks xmlns:a="http://schemas.openxmlformats.org/drawingml/2006/main" noChangeAspect="1"/>
             </wp:cNvGraphicFramePr>
@@ -3137,12 +3138,12 @@
               <a:graphicData uri="http://schemas.openxmlformats.org/drawingml/2006/picture">
                 <pic:pic xmlns:pic="http://schemas.openxmlformats.org/drawingml/2006/picture">
                   <pic:nvPicPr>
-                    <pic:cNvPr id="5" name="Picture9"/>
+                    <pic:cNvPr id="5" name="Picture14"/>
                     <pic:cNvPicPr>
                       <a:picLocks noChangeAspect="1"/>
                       <a:extLst>
                         <a:ext uri="smNativeData">
-                          <sm:smNativeData xmlns:sm="smNativeData" val="SMDATA_14_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"/>
+                          <sm:smNativeData xmlns:sm="smNativeData" val="SMDATA_14_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"/>
                         </a:ext>
                       </a:extLst>
                     </pic:cNvPicPr>
@@ -3172,6 +3173,7 @@
           </wp:inline>
         </w:drawing>
       </w:r>
+      <w:r/>
       <w:r>
         <w:rPr>
           <w:sz w:val="24"/>
@@ -3215,15 +3217,13 @@
           <w:rFonts w:ascii="Lucida Console" w:hAnsi="Lucida Console" w:eastAsia="Lucida Console" w:cs="Lucida Console"/>
           <w:sz w:val="22"/>
           <w:szCs w:val="22"/>
-          <w:lang w:val="en-us" w:eastAsia="zh-cn" w:bidi="ar-sa"/>
-        </w:rPr>
-      </w:pPr>
-      <w:r>
-        <w:rPr>
-          <w:rFonts w:ascii="Lucida Console" w:hAnsi="Lucida Console" w:eastAsia="Lucida Console" w:cs="Lucida Console"/>
-          <w:sz w:val="22"/>
-          <w:szCs w:val="22"/>
-          <w:lang w:val="en-us" w:eastAsia="zh-cn" w:bidi="ar-sa"/>
+        </w:rPr>
+      </w:pPr>
+      <w:r>
+        <w:rPr>
+          <w:rFonts w:ascii="Lucida Console" w:hAnsi="Lucida Console" w:eastAsia="Lucida Console" w:cs="Lucida Console"/>
+          <w:sz w:val="22"/>
+          <w:szCs w:val="22"/>
         </w:rPr>
         <w:t>private enumMyEnum</w:t>
       </w:r>
@@ -3232,7 +3232,6 @@
           <w:rFonts w:ascii="Times New Roman" w:hAnsi="Times New Roman" w:eastAsia="Times New Roman" w:cs="Times New Roman"/>
           <w:sz w:val="22"/>
           <w:szCs w:val="22"/>
-          <w:lang w:val="en-us" w:eastAsia="zh-cn" w:bidi="ar-sa"/>
         </w:rPr>
         <w:t xml:space="preserve">: </w:t>
       </w:r>
@@ -3243,7 +3242,6 @@
           <w:iCs/>
           <w:sz w:val="22"/>
           <w:szCs w:val="22"/>
-          <w:lang w:val="en-us" w:eastAsia="zh-cn" w:bidi="ar-sa"/>
         </w:rPr>
         <w:t>typeName</w:t>
       </w:r>
@@ -3252,7 +3250,6 @@
           <w:rFonts w:ascii="Lucida Console" w:hAnsi="Lucida Console" w:eastAsia="Lucida Console" w:cs="Lucida Console"/>
           <w:sz w:val="22"/>
           <w:szCs w:val="22"/>
-          <w:lang w:val="en-us" w:eastAsia="zh-cn" w:bidi="ar-sa"/>
         </w:rPr>
         <w:t>{</w:t>
       </w:r>
@@ -3263,7 +3260,6 @@
           <w:iCs/>
           <w:sz w:val="22"/>
           <w:szCs w:val="22"/>
-          <w:lang w:val="en-us" w:eastAsia="zh-cn" w:bidi="ar-sa"/>
         </w:rPr>
         <w:t>Constant1</w:t>
       </w:r>
@@ -3272,7 +3268,6 @@
           <w:rFonts w:ascii="Lucida Console" w:hAnsi="Lucida Console" w:eastAsia="Lucida Console" w:cs="Lucida Console"/>
           <w:sz w:val="22"/>
           <w:szCs w:val="22"/>
-          <w:lang w:val="en-us" w:eastAsia="zh-cn" w:bidi="ar-sa"/>
         </w:rPr>
         <w:t>,</w:t>
       </w:r>
@@ -3283,7 +3278,6 @@
           <w:iCs/>
           <w:sz w:val="22"/>
           <w:szCs w:val="22"/>
-          <w:lang w:val="en-us" w:eastAsia="zh-cn" w:bidi="ar-sa"/>
         </w:rPr>
         <w:t>Constant2</w:t>
       </w:r>
@@ -3292,7 +3286,6 @@
           <w:rFonts w:ascii="Lucida Console" w:hAnsi="Lucida Console" w:eastAsia="Lucida Console" w:cs="Lucida Console"/>
           <w:sz w:val="22"/>
           <w:szCs w:val="22"/>
-          <w:lang w:val="en-us" w:eastAsia="zh-cn" w:bidi="ar-sa"/>
         </w:rPr>
         <w:t>,</w:t>
       </w:r>
@@ -3303,7 +3296,6 @@
           <w:iCs/>
           <w:sz w:val="22"/>
           <w:szCs w:val="22"/>
-          <w:lang w:val="en-us" w:eastAsia="zh-cn" w:bidi="ar-sa"/>
         </w:rPr>
         <w:t>...</w:t>
       </w:r>
@@ -3312,10 +3304,16 @@
           <w:rFonts w:ascii="Lucida Console" w:hAnsi="Lucida Console" w:eastAsia="Lucida Console" w:cs="Lucida Console"/>
           <w:sz w:val="22"/>
           <w:szCs w:val="22"/>
-          <w:lang w:val="en-us" w:eastAsia="zh-cn" w:bidi="ar-sa"/>
         </w:rPr>
         <w:t>}</w:t>
       </w:r>
+      <w:r>
+        <w:rPr>
+          <w:rFonts w:ascii="Lucida Console" w:hAnsi="Lucida Console" w:eastAsia="Lucida Console" w:cs="Lucida Console"/>
+          <w:sz w:val="22"/>
+          <w:szCs w:val="22"/>
+        </w:rPr>
+      </w:r>
     </w:p>
     <w:p>
       <w:pPr>
@@ -3324,15 +3322,13 @@
           <w:rFonts w:ascii="Lucida Console" w:hAnsi="Lucida Console" w:eastAsia="Lucida Console" w:cs="Lucida Console"/>
           <w:sz w:val="22"/>
           <w:szCs w:val="22"/>
-          <w:lang w:val="en-us" w:eastAsia="zh-cn" w:bidi="ar-sa"/>
-        </w:rPr>
-      </w:pPr>
-      <w:r>
-        <w:rPr>
-          <w:rFonts w:ascii="Lucida Console" w:hAnsi="Lucida Console" w:eastAsia="Lucida Console" w:cs="Lucida Console"/>
-          <w:sz w:val="22"/>
-          <w:szCs w:val="22"/>
-          <w:lang w:val="en-us" w:eastAsia="zh-cn" w:bidi="ar-sa"/>
+        </w:rPr>
+      </w:pPr>
+      <w:r>
+        <w:rPr>
+          <w:rFonts w:ascii="Lucida Console" w:hAnsi="Lucida Console" w:eastAsia="Lucida Console" w:cs="Lucida Console"/>
+          <w:sz w:val="22"/>
+          <w:szCs w:val="22"/>
         </w:rPr>
         <w:t>Можем да overload-ваме методи - едно и също име на метод, но различни параметри.</w:t>
       </w:r>
@@ -3344,15 +3340,13 @@
           <w:rFonts w:ascii="Lucida Console" w:hAnsi="Lucida Console" w:eastAsia="Lucida Console" w:cs="Lucida Console"/>
           <w:sz w:val="22"/>
           <w:szCs w:val="22"/>
-          <w:lang w:val="en-us" w:eastAsia="zh-cn" w:bidi="ar-sa"/>
-        </w:rPr>
-      </w:pPr>
-      <w:r>
-        <w:rPr>
-          <w:rFonts w:ascii="Lucida Console" w:hAnsi="Lucida Console" w:eastAsia="Lucida Console" w:cs="Lucida Console"/>
-          <w:sz w:val="22"/>
-          <w:szCs w:val="22"/>
-          <w:lang w:val="en-us" w:eastAsia="zh-cn" w:bidi="ar-sa"/>
+        </w:rPr>
+      </w:pPr>
+      <w:r>
+        <w:rPr>
+          <w:rFonts w:ascii="Lucida Console" w:hAnsi="Lucida Console" w:eastAsia="Lucida Console" w:cs="Lucida Console"/>
+          <w:sz w:val="22"/>
+          <w:szCs w:val="22"/>
         </w:rPr>
         <w:t>Подаване на аргумент на функция по референция. Можем да използваме думите ref(когато очакваме подадения арг да е инициализиран предварително) и out(когато очакваме, че функцията ще му даде стойност). И когато подаваме аргумент задължително пишем следното func(ref/out varName).</w:t>
       </w:r>
@@ -3364,15 +3358,13 @@
           <w:rFonts w:ascii="Lucida Console" w:hAnsi="Lucida Console" w:eastAsia="Lucida Console" w:cs="Lucida Console"/>
           <w:sz w:val="22"/>
           <w:szCs w:val="22"/>
-          <w:lang w:val="en-us" w:eastAsia="zh-cn" w:bidi="ar-sa"/>
-        </w:rPr>
-      </w:pPr>
-      <w:r>
-        <w:rPr>
-          <w:rFonts w:ascii="Lucida Console" w:hAnsi="Lucida Console" w:eastAsia="Lucida Console" w:cs="Lucida Console"/>
-          <w:sz w:val="22"/>
-          <w:szCs w:val="22"/>
-          <w:lang w:val="en-us" w:eastAsia="zh-cn" w:bidi="ar-sa"/>
+        </w:rPr>
+      </w:pPr>
+      <w:r>
+        <w:rPr>
+          <w:rFonts w:ascii="Lucida Console" w:hAnsi="Lucida Console" w:eastAsia="Lucida Console" w:cs="Lucida Console"/>
+          <w:sz w:val="22"/>
+          <w:szCs w:val="22"/>
         </w:rPr>
         <w:t>След c#7 можем да извикваме фънк(out int variable) и тази променлива е валидна в скоупа в който е ползвана, ползва се в TryParse</w:t>
       </w:r>
@@ -3384,15 +3376,13 @@
           <w:rFonts w:ascii="Lucida Console" w:hAnsi="Lucida Console" w:eastAsia="Lucida Console" w:cs="Lucida Console"/>
           <w:sz w:val="22"/>
           <w:szCs w:val="22"/>
-          <w:lang w:val="en-us" w:eastAsia="zh-cn" w:bidi="ar-sa"/>
-        </w:rPr>
-      </w:pPr>
-      <w:r>
-        <w:rPr>
-          <w:rFonts w:ascii="Lucida Console" w:hAnsi="Lucida Console" w:eastAsia="Lucida Console" w:cs="Lucida Console"/>
-          <w:sz w:val="22"/>
-          <w:szCs w:val="22"/>
-          <w:lang w:val="en-us" w:eastAsia="zh-cn" w:bidi="ar-sa"/>
+        </w:rPr>
+      </w:pPr>
+      <w:r>
+        <w:rPr>
+          <w:rFonts w:ascii="Lucida Console" w:hAnsi="Lucida Console" w:eastAsia="Lucida Console" w:cs="Lucida Console"/>
+          <w:sz w:val="22"/>
+          <w:szCs w:val="22"/>
         </w:rPr>
         <w:t>Ако класа, от който искаме да създадем инстанция няма конструктор който да работи с конкретни параметри можем да направим следното</w:t>
       </w:r>
@@ -3404,15 +3394,13 @@
           <w:rFonts w:ascii="Lucida Console" w:hAnsi="Lucida Console" w:eastAsia="Lucida Console" w:cs="Lucida Console"/>
           <w:sz w:val="22"/>
           <w:szCs w:val="22"/>
-          <w:lang w:val="en-us" w:eastAsia="zh-cn" w:bidi="ar-sa"/>
-        </w:rPr>
-      </w:pPr>
-      <w:r>
-        <w:rPr>
-          <w:rFonts w:ascii="Lucida Console" w:hAnsi="Lucida Console" w:eastAsia="Lucida Console" w:cs="Lucida Console"/>
-          <w:sz w:val="22"/>
-          <w:szCs w:val="22"/>
-          <w:lang w:val="en-us" w:eastAsia="zh-cn" w:bidi="ar-sa"/>
+        </w:rPr>
+      </w:pPr>
+      <w:r>
+        <w:rPr>
+          <w:rFonts w:ascii="Lucida Console" w:hAnsi="Lucida Console" w:eastAsia="Lucida Console" w:cs="Lucida Console"/>
+          <w:sz w:val="22"/>
+          <w:szCs w:val="22"/>
         </w:rPr>
         <w:t>construcotr_name(&lt;member_name&gt;: &lt;val&gt;...)</w:t>
       </w:r>
@@ -3424,15 +3412,13 @@
           <w:rFonts w:ascii="Lucida Console" w:hAnsi="Lucida Console" w:eastAsia="Lucida Console" w:cs="Lucida Console"/>
           <w:sz w:val="22"/>
           <w:szCs w:val="22"/>
-          <w:lang w:val="en-us" w:eastAsia="zh-cn" w:bidi="ar-sa"/>
-        </w:rPr>
-      </w:pPr>
-      <w:r>
-        <w:rPr>
-          <w:rFonts w:ascii="Lucida Console" w:hAnsi="Lucida Console" w:eastAsia="Lucida Console" w:cs="Lucida Console"/>
-          <w:sz w:val="22"/>
-          <w:szCs w:val="22"/>
-          <w:lang w:val="en-us" w:eastAsia="zh-cn" w:bidi="ar-sa"/>
+        </w:rPr>
+      </w:pPr>
+      <w:r>
+        <w:rPr>
+          <w:rFonts w:ascii="Lucida Console" w:hAnsi="Lucida Console" w:eastAsia="Lucida Console" w:cs="Lucida Console"/>
+          <w:sz w:val="22"/>
+          <w:szCs w:val="22"/>
         </w:rPr>
         <w:t>Структура от данни са колекции от дании които са свързани помежду си</w:t>
       </w:r>
@@ -3444,15 +3430,13 @@
           <w:rFonts w:ascii="Lucida Console" w:hAnsi="Lucida Console" w:eastAsia="Lucida Console" w:cs="Lucida Console"/>
           <w:sz w:val="22"/>
           <w:szCs w:val="22"/>
-          <w:lang w:val="en-us" w:eastAsia="zh-cn" w:bidi="ar-sa"/>
-        </w:rPr>
-      </w:pPr>
-      <w:r>
-        <w:rPr>
-          <w:rFonts w:ascii="Lucida Console" w:hAnsi="Lucida Console" w:eastAsia="Lucida Console" w:cs="Lucida Console"/>
-          <w:sz w:val="22"/>
-          <w:szCs w:val="22"/>
-          <w:lang w:val="en-us" w:eastAsia="zh-cn" w:bidi="ar-sa"/>
+        </w:rPr>
+      </w:pPr>
+      <w:r>
+        <w:rPr>
+          <w:rFonts w:ascii="Lucida Console" w:hAnsi="Lucida Console" w:eastAsia="Lucida Console" w:cs="Lucida Console"/>
+          <w:sz w:val="22"/>
+          <w:szCs w:val="22"/>
         </w:rPr>
         <w:t>Масиви: Lenght, създаваме като &lt;type&gt;[] c = new &lt;type&gt;[number], при създаването на масив всички елементи приемат дефолтни стойности, числовите 0, булевите лъжа, референтните NULL, static Array.Resize(ref myArr, newSize)), ArrayInitializer</w:t>
       </w:r>
@@ -3464,15 +3448,13 @@
           <w:rFonts w:ascii="Lucida Console" w:hAnsi="Lucida Console" w:eastAsia="Lucida Console" w:cs="Lucida Console"/>
           <w:sz w:val="22"/>
           <w:szCs w:val="22"/>
-          <w:lang w:val="en-us" w:eastAsia="zh-cn" w:bidi="ar-sa"/>
-        </w:rPr>
-      </w:pPr>
-      <w:r>
-        <w:rPr>
-          <w:rFonts w:ascii="Lucida Console" w:hAnsi="Lucida Console" w:eastAsia="Lucida Console" w:cs="Lucida Console"/>
-          <w:sz w:val="22"/>
-          <w:szCs w:val="22"/>
-          <w:lang w:val="en-us" w:eastAsia="zh-cn" w:bidi="ar-sa"/>
+        </w:rPr>
+      </w:pPr>
+      <w:r>
+        <w:rPr>
+          <w:rFonts w:ascii="Lucida Console" w:hAnsi="Lucida Console" w:eastAsia="Lucida Console" w:cs="Lucida Console"/>
+          <w:sz w:val="22"/>
+          <w:szCs w:val="22"/>
         </w:rPr>
         <w:t>foreach (type id in arr){statement}</w:t>
       </w:r>
@@ -3484,15 +3466,13 @@
           <w:rFonts w:ascii="Lucida Console" w:hAnsi="Lucida Console" w:eastAsia="Lucida Console" w:cs="Lucida Console"/>
           <w:sz w:val="22"/>
           <w:szCs w:val="22"/>
-          <w:lang w:val="en-us" w:eastAsia="zh-cn" w:bidi="ar-sa"/>
-        </w:rPr>
-      </w:pPr>
-      <w:r>
-        <w:rPr>
-          <w:rFonts w:ascii="Lucida Console" w:hAnsi="Lucida Console" w:eastAsia="Lucida Console" w:cs="Lucida Console"/>
-          <w:sz w:val="22"/>
-          <w:szCs w:val="22"/>
-          <w:lang w:val="en-us" w:eastAsia="zh-cn" w:bidi="ar-sa"/>
+        </w:rPr>
+      </w:pPr>
+      <w:r>
+        <w:rPr>
+          <w:rFonts w:ascii="Lucida Console" w:hAnsi="Lucida Console" w:eastAsia="Lucida Console" w:cs="Lucida Console"/>
+          <w:sz w:val="22"/>
+          <w:szCs w:val="22"/>
         </w:rPr>
         <w:t>var когато ползваме тази дума задължително трябва да кажем = някаква стойност иначе ще доведе до грешка, удобно е да се ползва във foreach</w:t>
       </w:r>
@@ -3504,15 +3484,13 @@
           <w:rFonts w:ascii="Lucida Console" w:hAnsi="Lucida Console" w:eastAsia="Lucida Console" w:cs="Lucida Console"/>
           <w:sz w:val="22"/>
           <w:szCs w:val="22"/>
-          <w:lang w:val="en-us" w:eastAsia="zh-cn" w:bidi="ar-sa"/>
-        </w:rPr>
-      </w:pPr>
-      <w:r>
-        <w:rPr>
-          <w:rFonts w:ascii="Lucida Console" w:hAnsi="Lucida Console" w:eastAsia="Lucida Console" w:cs="Lucida Console"/>
-          <w:sz w:val="22"/>
-          <w:szCs w:val="22"/>
-          <w:lang w:val="en-us" w:eastAsia="zh-cn" w:bidi="ar-sa"/>
+        </w:rPr>
+      </w:pPr>
+      <w:r>
+        <w:rPr>
+          <w:rFonts w:ascii="Lucida Console" w:hAnsi="Lucida Console" w:eastAsia="Lucida Console" w:cs="Lucida Console"/>
+          <w:sz w:val="22"/>
+          <w:szCs w:val="22"/>
         </w:rPr>
         <w:t>Подаване на масив като аргумент на функция става само чрез неговото име без скоби, а в метода трябва да бъде обявено, че параметъра е масив (т.е. със скоби). Подаване без реф прави копие на референцията към която сочи масива, но може чрез нея да се променят елементите</w:t>
       </w:r>
@@ -3524,15 +3502,13 @@
           <w:rFonts w:ascii="Lucida Console" w:hAnsi="Lucida Console" w:eastAsia="Lucida Console" w:cs="Lucida Console"/>
           <w:sz w:val="22"/>
           <w:szCs w:val="22"/>
-          <w:lang w:val="en-us" w:eastAsia="zh-cn" w:bidi="ar-sa"/>
-        </w:rPr>
-      </w:pPr>
-      <w:r>
-        <w:rPr>
-          <w:rFonts w:ascii="Lucida Console" w:hAnsi="Lucida Console" w:eastAsia="Lucida Console" w:cs="Lucida Console"/>
-          <w:sz w:val="22"/>
-          <w:szCs w:val="22"/>
-          <w:lang w:val="en-us" w:eastAsia="zh-cn" w:bidi="ar-sa"/>
+        </w:rPr>
+      </w:pPr>
+      <w:r>
+        <w:rPr>
+          <w:rFonts w:ascii="Lucida Console" w:hAnsi="Lucida Console" w:eastAsia="Lucida Console" w:cs="Lucida Console"/>
+          <w:sz w:val="22"/>
+          <w:szCs w:val="22"/>
         </w:rPr>
         <w:t>двуметни масиви - int[ , ] myArray = {{1, 2},{3 ,4}} (всеки “ред” има еднакъв брой елементи), но ако си искаме наш си брой правим int[][] myCoolArray{new int[] {2,3 ,3}, new int[] {2,1,2}...}</w:t>
       </w:r>
@@ -3544,15 +3520,13 @@
           <w:rFonts w:ascii="Lucida Console" w:hAnsi="Lucida Console" w:eastAsia="Lucida Console" w:cs="Lucida Console"/>
           <w:sz w:val="22"/>
           <w:szCs w:val="22"/>
-          <w:lang w:val="en-us" w:eastAsia="zh-cn" w:bidi="ar-sa"/>
-        </w:rPr>
-      </w:pPr>
-      <w:r>
-        <w:rPr>
-          <w:rFonts w:ascii="Lucida Console" w:hAnsi="Lucida Console" w:eastAsia="Lucida Console" w:cs="Lucida Console"/>
-          <w:sz w:val="22"/>
-          <w:szCs w:val="22"/>
-          <w:lang w:val="en-us" w:eastAsia="zh-cn" w:bidi="ar-sa"/>
+        </w:rPr>
+      </w:pPr>
+      <w:r>
+        <w:rPr>
+          <w:rFonts w:ascii="Lucida Console" w:hAnsi="Lucida Console" w:eastAsia="Lucida Console" w:cs="Lucida Console"/>
+          <w:sz w:val="22"/>
+          <w:szCs w:val="22"/>
         </w:rPr>
         <w:t>int[ , ] b; b= new int[3,5], int[][] c; c = new int[2][]; c[0] = new int[5].....</w:t>
       </w:r>
@@ -3564,15 +3538,13 @@
           <w:rFonts w:ascii="Lucida Console" w:hAnsi="Lucida Console" w:eastAsia="Lucida Console" w:cs="Lucida Console"/>
           <w:sz w:val="22"/>
           <w:szCs w:val="22"/>
-          <w:lang w:val="en-us" w:eastAsia="zh-cn" w:bidi="ar-sa"/>
-        </w:rPr>
-      </w:pPr>
-      <w:r>
-        <w:rPr>
-          <w:rFonts w:ascii="Lucida Console" w:hAnsi="Lucida Console" w:eastAsia="Lucida Console" w:cs="Lucida Console"/>
-          <w:sz w:val="22"/>
-          <w:szCs w:val="22"/>
-          <w:lang w:val="en-us" w:eastAsia="zh-cn" w:bidi="ar-sa"/>
+        </w:rPr>
+      </w:pPr>
+      <w:r>
+        <w:rPr>
+          <w:rFonts w:ascii="Lucida Console" w:hAnsi="Lucida Console" w:eastAsia="Lucida Console" w:cs="Lucida Console"/>
+          <w:sz w:val="22"/>
+          <w:szCs w:val="22"/>
         </w:rPr>
         <w:t>GetLength...или два вложени foreach-а един по редове и другия колони</w:t>
       </w:r>
@@ -3584,15 +3556,13 @@
           <w:rFonts w:ascii="Lucida Console" w:hAnsi="Lucida Console" w:eastAsia="Lucida Console" w:cs="Lucida Console"/>
           <w:sz w:val="22"/>
           <w:szCs w:val="22"/>
-          <w:lang w:val="en-us" w:eastAsia="zh-cn" w:bidi="ar-sa"/>
-        </w:rPr>
-      </w:pPr>
-      <w:r>
-        <w:rPr>
-          <w:rFonts w:ascii="Lucida Console" w:hAnsi="Lucida Console" w:eastAsia="Lucida Console" w:cs="Lucida Console"/>
-          <w:sz w:val="22"/>
-          <w:szCs w:val="22"/>
-          <w:lang w:val="en-us" w:eastAsia="zh-cn" w:bidi="ar-sa"/>
+        </w:rPr>
+      </w:pPr>
+      <w:r>
+        <w:rPr>
+          <w:rFonts w:ascii="Lucida Console" w:hAnsi="Lucida Console" w:eastAsia="Lucida Console" w:cs="Lucida Console"/>
+          <w:sz w:val="22"/>
+          <w:szCs w:val="22"/>
         </w:rPr>
         <w:t>params (на последно място) пример foo(params double[] numbers)</w:t>
       </w:r>
@@ -3604,15 +3574,13 @@
           <w:rFonts w:ascii="Lucida Console" w:hAnsi="Lucida Console" w:eastAsia="Lucida Console" w:cs="Lucida Console"/>
           <w:sz w:val="22"/>
           <w:szCs w:val="22"/>
-          <w:lang w:val="en-us" w:eastAsia="zh-cn" w:bidi="ar-sa"/>
-        </w:rPr>
-      </w:pPr>
-      <w:r>
-        <w:rPr>
-          <w:rFonts w:ascii="Lucida Console" w:hAnsi="Lucida Console" w:eastAsia="Lucida Console" w:cs="Lucida Console"/>
-          <w:sz w:val="22"/>
-          <w:szCs w:val="22"/>
-          <w:lang w:val="en-us" w:eastAsia="zh-cn" w:bidi="ar-sa"/>
+        </w:rPr>
+      </w:pPr>
+      <w:r>
+        <w:rPr>
+          <w:rFonts w:ascii="Lucida Console" w:hAnsi="Lucida Console" w:eastAsia="Lucida Console" w:cs="Lucida Console"/>
+          <w:sz w:val="22"/>
+          <w:szCs w:val="22"/>
         </w:rPr>
       </w:r>
     </w:p>
@@ -3623,16 +3591,15 @@
           <w:rFonts w:ascii="Lucida Console" w:hAnsi="Lucida Console" w:eastAsia="Lucida Console" w:cs="Lucida Console"/>
           <w:sz w:val="22"/>
           <w:szCs w:val="22"/>
-          <w:lang w:val="en-us" w:eastAsia="zh-cn" w:bidi="ar-sa"/>
-        </w:rPr>
-      </w:pPr>
-      <w:r>
-        <w:rPr>
-          <w:rFonts w:ascii="Lucida Console" w:hAnsi="Lucida Console" w:eastAsia="Lucida Console" w:cs="Lucida Console"/>
-          <w:sz w:val="22"/>
-          <w:szCs w:val="22"/>
-          <w:lang w:val="en-us" w:eastAsia="zh-cn" w:bidi="ar-sa"/>
-        </w:rPr>
+        </w:rPr>
+      </w:pPr>
+      <w:r>
+        <w:rPr>
+          <w:rFonts w:ascii="Lucida Console" w:hAnsi="Lucida Console" w:eastAsia="Lucida Console" w:cs="Lucida Console"/>
+          <w:sz w:val="22"/>
+          <w:szCs w:val="22"/>
+        </w:rPr>
+        <w:t>Седмица 4</w:t>
       </w:r>
     </w:p>
     <w:p>
@@ -3642,15 +3609,13 @@
           <w:rFonts w:ascii="Lucida Console" w:hAnsi="Lucida Console" w:eastAsia="Lucida Console" w:cs="Lucida Console"/>
           <w:sz w:val="22"/>
           <w:szCs w:val="22"/>
-          <w:lang w:val="en-us" w:eastAsia="zh-cn" w:bidi="ar-sa"/>
-        </w:rPr>
-      </w:pPr>
-      <w:r>
-        <w:rPr>
-          <w:rFonts w:ascii="Lucida Console" w:hAnsi="Lucida Console" w:eastAsia="Lucida Console" w:cs="Lucida Console"/>
-          <w:sz w:val="22"/>
-          <w:szCs w:val="22"/>
-          <w:lang w:val="en-us" w:eastAsia="zh-cn" w:bidi="ar-sa"/>
+        </w:rPr>
+      </w:pPr>
+      <w:r>
+        <w:rPr>
+          <w:rFonts w:ascii="Lucida Console" w:hAnsi="Lucida Console" w:eastAsia="Lucida Console" w:cs="Lucida Console"/>
+          <w:sz w:val="22"/>
+          <w:szCs w:val="22"/>
         </w:rPr>
       </w:r>
     </w:p>
@@ -3661,25 +3626,431 @@
           <w:rFonts w:ascii="Lucida Console" w:hAnsi="Lucida Console" w:eastAsia="Lucida Console" w:cs="Lucida Console"/>
           <w:sz w:val="22"/>
           <w:szCs w:val="22"/>
-          <w:lang w:val="en-us" w:eastAsia="zh-cn" w:bidi="ar-sa"/>
-        </w:rPr>
-      </w:pPr>
-      <w:r>
-        <w:rPr>
-          <w:rFonts w:ascii="Lucida Console" w:hAnsi="Lucida Console" w:eastAsia="Lucida Console" w:cs="Lucida Console"/>
-          <w:sz w:val="22"/>
-          <w:szCs w:val="22"/>
-          <w:lang w:val="en-us" w:eastAsia="zh-cn" w:bidi="ar-sa"/>
-        </w:rPr>
-      </w:r>
-    </w:p>
-    <w:p>
-      <w:pPr>
-        <w:rPr>
-          <w:sz w:val="24"/>
-          <w:szCs w:val="24"/>
-        </w:rPr>
-      </w:pPr>
+        </w:rPr>
+      </w:pPr>
+      <w:r>
+        <w:rPr>
+          <w:rFonts w:ascii="Lucida Console" w:hAnsi="Lucida Console" w:eastAsia="Lucida Console" w:cs="Lucida Console"/>
+          <w:sz w:val="22"/>
+          <w:szCs w:val="22"/>
+        </w:rPr>
+        <w:t>Полезно:</w:t>
+      </w:r>
+    </w:p>
+    <w:p>
+      <w:pPr>
+        <w:pStyle w:val="para4"/>
+        <w:rPr>
+          <w:rFonts w:ascii="Lucida Console" w:hAnsi="Lucida Console" w:eastAsia="Lucida Console" w:cs="Lucida Console"/>
+          <w:sz w:val="22"/>
+          <w:szCs w:val="22"/>
+        </w:rPr>
+      </w:pPr>
+      <w:r>
+        <w:rPr>
+          <w:rFonts w:ascii="Lucida Console" w:hAnsi="Lucida Console" w:eastAsia="Lucida Console" w:cs="Lucida Console"/>
+          <w:sz w:val="22"/>
+          <w:szCs w:val="22"/>
+        </w:rPr>
+      </w:r>
+    </w:p>
+    <w:p>
+      <w:pPr>
+        <w:pStyle w:val="para4"/>
+        <w:rPr>
+          <w:rFonts w:ascii="Lucida Console" w:hAnsi="Lucida Console" w:eastAsia="Lucida Console" w:cs="Lucida Console"/>
+          <w:sz w:val="22"/>
+          <w:szCs w:val="22"/>
+        </w:rPr>
+      </w:pPr>
+      <w:r>
+        <w:rPr>
+          <w:rFonts w:ascii="Lucida Console" w:hAnsi="Lucida Console" w:eastAsia="Lucida Console" w:cs="Lucida Console"/>
+          <w:sz w:val="22"/>
+          <w:szCs w:val="22"/>
+        </w:rPr>
+        <w:t>Масиви - даваме име на масива в множествено число</w:t>
+      </w:r>
+    </w:p>
+    <w:p>
+      <w:pPr>
+        <w:pStyle w:val="para4"/>
+        <w:rPr>
+          <w:rFonts w:ascii="Lucida Console" w:hAnsi="Lucida Console" w:eastAsia="Lucida Console" w:cs="Lucida Console"/>
+          <w:sz w:val="22"/>
+          <w:szCs w:val="22"/>
+        </w:rPr>
+      </w:pPr>
+      <w:r>
+        <w:rPr>
+          <w:rFonts w:ascii="Lucida Console" w:hAnsi="Lucida Console" w:eastAsia="Lucida Console" w:cs="Lucida Console"/>
+          <w:sz w:val="22"/>
+          <w:szCs w:val="22"/>
+        </w:rPr>
+        <w:t>* int size = int.Parse(Console.ReadLine())</w:t>
+      </w:r>
+    </w:p>
+    <w:p>
+      <w:pPr>
+        <w:pStyle w:val="para4"/>
+        <w:rPr>
+          <w:rFonts w:ascii="Lucida Console" w:hAnsi="Lucida Console" w:eastAsia="Lucida Console" w:cs="Lucida Console"/>
+          <w:sz w:val="22"/>
+          <w:szCs w:val="22"/>
+        </w:rPr>
+      </w:pPr>
+      <w:r>
+        <w:rPr>
+          <w:rFonts w:ascii="Lucida Console" w:hAnsi="Lucida Console" w:eastAsia="Lucida Console" w:cs="Lucida Console"/>
+          <w:sz w:val="22"/>
+          <w:szCs w:val="22"/>
+        </w:rPr>
+        <w:t>масив с размер 0 не е нулл</w:t>
+      </w:r>
+    </w:p>
+    <w:p>
+      <w:pPr>
+        <w:pStyle w:val="para4"/>
+        <w:rPr>
+          <w:rFonts w:ascii="Lucida Console" w:hAnsi="Lucida Console" w:eastAsia="Lucida Console" w:cs="Lucida Console"/>
+          <w:sz w:val="22"/>
+          <w:szCs w:val="22"/>
+        </w:rPr>
+      </w:pPr>
+      <w:r>
+        <w:rPr>
+          <w:rFonts w:ascii="Lucida Console" w:hAnsi="Lucida Console" w:eastAsia="Lucida Console" w:cs="Lucida Console"/>
+          <w:sz w:val="22"/>
+          <w:szCs w:val="22"/>
+        </w:rPr>
+        <w:t>var names = new[]{........} var e без []</w:t>
+      </w:r>
+    </w:p>
+    <w:p>
+      <w:pPr>
+        <w:pStyle w:val="para4"/>
+        <w:rPr>
+          <w:rFonts w:ascii="Lucida Console" w:hAnsi="Lucida Console" w:eastAsia="Lucida Console" w:cs="Lucida Console"/>
+          <w:sz w:val="22"/>
+          <w:szCs w:val="22"/>
+        </w:rPr>
+      </w:pPr>
+      <w:r>
+        <w:rPr>
+          <w:rFonts w:ascii="Lucida Console" w:hAnsi="Lucida Console" w:eastAsia="Lucida Console" w:cs="Lucida Console"/>
+          <w:sz w:val="22"/>
+          <w:szCs w:val="22"/>
+        </w:rPr>
+        <w:t>Масивите имат функции и пропъртита от клас Array .NET Framework</w:t>
+      </w:r>
+    </w:p>
+    <w:p>
+      <w:pPr>
+        <w:pStyle w:val="para4"/>
+        <w:rPr>
+          <w:rFonts w:ascii="Lucida Console" w:hAnsi="Lucida Console" w:eastAsia="Lucida Console" w:cs="Lucida Console"/>
+          <w:sz w:val="22"/>
+          <w:szCs w:val="22"/>
+        </w:rPr>
+      </w:pPr>
+      <w:r>
+        <w:rPr>
+          <w:rFonts w:ascii="Lucida Console" w:hAnsi="Lucida Console" w:eastAsia="Lucida Console" w:cs="Lucida Console"/>
+          <w:sz w:val="22"/>
+          <w:szCs w:val="22"/>
+        </w:rPr>
+        <w:t>-Length</w:t>
+      </w:r>
+    </w:p>
+    <w:p>
+      <w:pPr>
+        <w:pStyle w:val="para4"/>
+        <w:rPr>
+          <w:rFonts w:ascii="Lucida Console" w:hAnsi="Lucida Console" w:eastAsia="Lucida Console" w:cs="Lucida Console"/>
+          <w:sz w:val="22"/>
+          <w:szCs w:val="22"/>
+        </w:rPr>
+      </w:pPr>
+      <w:r>
+        <w:rPr>
+          <w:rFonts w:ascii="Lucida Console" w:hAnsi="Lucida Console" w:eastAsia="Lucida Console" w:cs="Lucida Console"/>
+          <w:sz w:val="22"/>
+          <w:szCs w:val="22"/>
+        </w:rPr>
+        <w:t>Не можем да променяме данните на масив в foreach трябва for</w:t>
+      </w:r>
+    </w:p>
+    <w:p>
+      <w:pPr>
+        <w:pStyle w:val="para4"/>
+        <w:rPr>
+          <w:rFonts w:ascii="Lucida Console" w:hAnsi="Lucida Console" w:eastAsia="Lucida Console" w:cs="Lucida Console"/>
+          <w:sz w:val="22"/>
+          <w:szCs w:val="22"/>
+        </w:rPr>
+      </w:pPr>
+      <w:r>
+        <w:rPr>
+          <w:rFonts w:ascii="Lucida Console" w:hAnsi="Lucida Console" w:eastAsia="Lucida Console" w:cs="Lucida Console"/>
+          <w:sz w:val="22"/>
+          <w:szCs w:val="22"/>
+        </w:rPr>
+        <w:t>При копиране на масиви, масивите са референтни типове така, че когато направим int[] a1.. int[] a2 = a1 имаме 2 референции към едно и също нещо. Ако искаме да копираме данните правим int[] anew = new int[aold.Length] и завъртаме един for. Може и с aold.CopyTo(anew,0)</w:t>
+      </w:r>
+    </w:p>
+    <w:p>
+      <w:pPr>
+        <w:pStyle w:val="para4"/>
+        <w:rPr>
+          <w:rFonts w:ascii="Lucida Console" w:hAnsi="Lucida Console" w:eastAsia="Lucida Console" w:cs="Lucida Console"/>
+          <w:sz w:val="22"/>
+          <w:szCs w:val="22"/>
+        </w:rPr>
+      </w:pPr>
+      <w:r>
+        <w:rPr>
+          <w:rFonts w:ascii="Lucida Console" w:hAnsi="Lucida Console" w:eastAsia="Lucida Console" w:cs="Lucida Console"/>
+          <w:sz w:val="22"/>
+          <w:szCs w:val="22"/>
+        </w:rPr>
+        <w:t>Collections &lt;3:</w:t>
+      </w:r>
+    </w:p>
+    <w:p>
+      <w:pPr>
+        <w:pStyle w:val="para4"/>
+        <w:rPr>
+          <w:rFonts w:ascii="Lucida Console" w:hAnsi="Lucida Console" w:eastAsia="Lucida Console" w:cs="Lucida Console"/>
+          <w:sz w:val="22"/>
+          <w:szCs w:val="22"/>
+        </w:rPr>
+      </w:pPr>
+      <w:r>
+        <w:rPr>
+          <w:rFonts w:ascii="Lucida Console" w:hAnsi="Lucida Console" w:eastAsia="Lucida Console" w:cs="Lucida Console"/>
+          <w:sz w:val="22"/>
+          <w:szCs w:val="22"/>
+        </w:rPr>
+        <w:t>ArrayList - Remove(само пренарежда елементите),Add(ако се наложи се преоразмерява), Insert(ако се наложи се преоразмерява), [] (но не е препоръчителен заради лоша производителност, ползва се за хетерогенни колекции) вместо това-&gt;</w:t>
+      </w:r>
+    </w:p>
+    <w:p>
+      <w:pPr>
+        <w:pStyle w:val="para4"/>
+        <w:rPr>
+          <w:rFonts w:ascii="Lucida Console" w:hAnsi="Lucida Console" w:eastAsia="Lucida Console" w:cs="Lucida Console"/>
+          <w:sz w:val="22"/>
+          <w:szCs w:val="22"/>
+        </w:rPr>
+      </w:pPr>
+      <w:r>
+        <w:rPr>
+          <w:rFonts w:ascii="Lucida Console" w:hAnsi="Lucida Console" w:eastAsia="Lucida Console" w:cs="Lucida Console"/>
+          <w:sz w:val="22"/>
+          <w:szCs w:val="22"/>
+        </w:rPr>
+      </w:r>
+    </w:p>
+    <w:p>
+      <w:pPr>
+        <w:pStyle w:val="para4"/>
+        <w:rPr>
+          <w:rFonts w:ascii="Lucida Console" w:hAnsi="Lucida Console" w:eastAsia="Lucida Console" w:cs="Lucida Console"/>
+          <w:sz w:val="22"/>
+          <w:szCs w:val="22"/>
+        </w:rPr>
+      </w:pPr>
+      <w:r>
+        <w:rPr>
+          <w:rFonts w:ascii="Lucida Console" w:hAnsi="Lucida Console" w:eastAsia="Lucida Console" w:cs="Lucida Console"/>
+          <w:sz w:val="22"/>
+          <w:szCs w:val="22"/>
+        </w:rPr>
+        <w:t>List - ползва се за хомогенни колекции</w:t>
+      </w:r>
+    </w:p>
+    <w:p>
+      <w:pPr>
+        <w:pStyle w:val="para4"/>
+        <w:rPr>
+          <w:rFonts w:ascii="Lucida Console" w:hAnsi="Lucida Console" w:eastAsia="Lucida Console" w:cs="Lucida Console"/>
+          <w:sz w:val="22"/>
+          <w:szCs w:val="22"/>
+        </w:rPr>
+      </w:pPr>
+      <w:r>
+        <w:rPr>
+          <w:rFonts w:ascii="Lucida Console" w:hAnsi="Lucida Console" w:eastAsia="Lucida Console" w:cs="Lucida Console"/>
+          <w:sz w:val="22"/>
+          <w:szCs w:val="22"/>
+        </w:rPr>
+      </w:r>
+    </w:p>
+    <w:p>
+      <w:pPr>
+        <w:pStyle w:val="para4"/>
+        <w:rPr>
+          <w:rFonts w:ascii="Lucida Console" w:hAnsi="Lucida Console" w:eastAsia="Lucida Console" w:cs="Lucida Console"/>
+          <w:sz w:val="22"/>
+          <w:szCs w:val="22"/>
+        </w:rPr>
+      </w:pPr>
+      <w:r>
+        <w:rPr>
+          <w:rFonts w:ascii="Lucida Console" w:hAnsi="Lucida Console" w:eastAsia="Lucida Console" w:cs="Lucida Console"/>
+          <w:sz w:val="22"/>
+          <w:szCs w:val="22"/>
+        </w:rPr>
+        <w:t>Queue(FIFO) - at the back Enqueue, Dequeue (с един цикъл може да я изпразним queue.Count &gt; 0 Dequeu), Dequeue-то връща това, което декювва</w:t>
+      </w:r>
+    </w:p>
+    <w:p>
+      <w:pPr>
+        <w:pStyle w:val="para4"/>
+        <w:rPr>
+          <w:rFonts w:ascii="Lucida Console" w:hAnsi="Lucida Console" w:eastAsia="Lucida Console" w:cs="Lucida Console"/>
+          <w:sz w:val="22"/>
+          <w:szCs w:val="22"/>
+        </w:rPr>
+      </w:pPr>
+      <w:r>
+        <w:rPr>
+          <w:rFonts w:ascii="Lucida Console" w:hAnsi="Lucida Console" w:eastAsia="Lucida Console" w:cs="Lucida Console"/>
+          <w:sz w:val="22"/>
+          <w:szCs w:val="22"/>
+        </w:rPr>
+      </w:r>
+    </w:p>
+    <w:p>
+      <w:pPr>
+        <w:pStyle w:val="para4"/>
+        <w:rPr>
+          <w:rFonts w:ascii="Lucida Console" w:hAnsi="Lucida Console" w:eastAsia="Lucida Console" w:cs="Lucida Console"/>
+          <w:sz w:val="22"/>
+          <w:szCs w:val="22"/>
+        </w:rPr>
+      </w:pPr>
+      <w:r>
+        <w:rPr>
+          <w:rFonts w:ascii="Lucida Console" w:hAnsi="Lucida Console" w:eastAsia="Lucida Console" w:cs="Lucida Console"/>
+          <w:sz w:val="22"/>
+          <w:szCs w:val="22"/>
+        </w:rPr>
+        <w:t>Стек(FILO) - push, pop</w:t>
+      </w:r>
+    </w:p>
+    <w:p>
+      <w:pPr>
+        <w:pStyle w:val="para4"/>
+        <w:rPr>
+          <w:rFonts w:ascii="Lucida Console" w:hAnsi="Lucida Console" w:eastAsia="Lucida Console" w:cs="Lucida Console"/>
+          <w:sz w:val="22"/>
+          <w:szCs w:val="22"/>
+        </w:rPr>
+      </w:pPr>
+      <w:r>
+        <w:rPr>
+          <w:rFonts w:ascii="Lucida Console" w:hAnsi="Lucida Console" w:eastAsia="Lucida Console" w:cs="Lucida Console"/>
+          <w:sz w:val="22"/>
+          <w:szCs w:val="22"/>
+        </w:rPr>
+      </w:r>
+    </w:p>
+    <w:p>
+      <w:pPr>
+        <w:pStyle w:val="para4"/>
+        <w:rPr>
+          <w:rFonts w:ascii="Lucida Console" w:hAnsi="Lucida Console" w:eastAsia="Lucida Console" w:cs="Lucida Console"/>
+          <w:sz w:val="22"/>
+          <w:szCs w:val="22"/>
+        </w:rPr>
+      </w:pPr>
+      <w:r>
+        <w:rPr>
+          <w:rFonts w:ascii="Lucida Console" w:hAnsi="Lucida Console" w:eastAsia="Lucida Console" w:cs="Lucida Console"/>
+          <w:sz w:val="22"/>
+          <w:szCs w:val="22"/>
+        </w:rPr>
+        <w:t>HashTable - асоциативен списък има ключ/стойност, реализира се с 2 обекта от тип масив, един за ключовете другия за стойноститте които мапваме, не можем да имаме дублиращи се ключове, ContainsKey, (key value)</w:t>
+      </w:r>
+    </w:p>
+    <w:p>
+      <w:pPr>
+        <w:pStyle w:val="para4"/>
+        <w:rPr>
+          <w:rFonts w:ascii="Lucida Console" w:hAnsi="Lucida Console" w:eastAsia="Lucida Console" w:cs="Lucida Console"/>
+          <w:sz w:val="22"/>
+          <w:szCs w:val="22"/>
+        </w:rPr>
+      </w:pPr>
+      <w:r>
+        <w:rPr>
+          <w:rFonts w:ascii="Lucida Console" w:hAnsi="Lucida Console" w:eastAsia="Lucida Console" w:cs="Lucida Console"/>
+          <w:sz w:val="22"/>
+          <w:szCs w:val="22"/>
+        </w:rPr>
+      </w:r>
+    </w:p>
+    <w:p>
+      <w:pPr>
+        <w:rPr>
+          <w:sz w:val="24"/>
+          <w:szCs w:val="24"/>
+        </w:rPr>
+      </w:pPr>
+      <w:r/>
+      <w:r>
+        <w:rPr>
+          <w:noProof/>
+        </w:rPr>
+        <w:drawing>
+          <wp:inline distT="0" distB="0" distL="0" distR="0">
+            <wp:extent cx="3712845" cy="1379220"/>
+            <wp:effectExtent l="0" t="0" r="0" b="0"/>
+            <wp:docPr id="6" name="Picture13"/>
+            <wp:cNvGraphicFramePr>
+              <a:graphicFrameLocks xmlns:a="http://schemas.openxmlformats.org/drawingml/2006/main" noChangeAspect="1"/>
+            </wp:cNvGraphicFramePr>
+            <a:graphic xmlns:a="http://schemas.openxmlformats.org/drawingml/2006/main">
+              <a:graphicData uri="http://schemas.openxmlformats.org/drawingml/2006/picture">
+                <pic:pic xmlns:pic="http://schemas.openxmlformats.org/drawingml/2006/picture">
+                  <pic:nvPicPr>
+                    <pic:cNvPr id="6" name="Picture13"/>
+                    <pic:cNvPicPr>
+                      <a:picLocks noChangeAspect="1"/>
+                      <a:extLst>
+                        <a:ext uri="smNativeData">
+                          <sm:smNativeData xmlns:sm="smNativeData" val="SMDATA_14_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"/>
+                        </a:ext>
+                      </a:extLst>
+                    </pic:cNvPicPr>
+                  </pic:nvPicPr>
+                  <pic:blipFill>
+                    <a:blip r:embed="rId12"/>
+                    <a:stretch>
+                      <a:fillRect/>
+                    </a:stretch>
+                  </pic:blipFill>
+                  <pic:spPr>
+                    <a:xfrm>
+                      <a:off x="0" y="0"/>
+                      <a:ext cx="3712845" cy="1379220"/>
+                    </a:xfrm>
+                    <a:prstGeom prst="rect">
+                      <a:avLst/>
+                    </a:prstGeom>
+                    <a:noFill/>
+                    <a:ln w="12700">
+                      <a:noFill/>
+                    </a:ln>
+                  </pic:spPr>
+                </pic:pic>
+              </a:graphicData>
+            </a:graphic>
+          </wp:inline>
+        </w:drawing>
+      </w:r>
+      <w:r/>
       <w:r>
         <w:rPr>
           <w:sz w:val="24"/>

</xml_diff>

<commit_message>
Added all of the tasks for Week5
</commit_message>
<xml_diff>
--- a/Полезни неща от курса.docx
+++ b/Полезни неща от курса.docx
@@ -2546,17 +2546,17 @@
           <wp:inline distT="0" distB="0" distL="0" distR="0">
             <wp:extent cx="5265420" cy="2415540"/>
             <wp:effectExtent l="0" t="0" r="0" b="0"/>
-            <wp:docPr id="1" name="Picture13"/>
+            <wp:docPr id="1" name="Picture26"/>
             <wp:cNvGraphicFramePr/>
             <a:graphic xmlns:a="http://schemas.openxmlformats.org/drawingml/2006/main">
               <a:graphicData uri="http://schemas.openxmlformats.org/drawingml/2006/picture">
                 <pic:pic xmlns:pic="http://schemas.openxmlformats.org/drawingml/2006/picture">
                   <pic:nvPicPr>
-                    <pic:cNvPr id="1" name="Picture13"/>
+                    <pic:cNvPr id="1" name="Picture26"/>
                     <pic:cNvPicPr>
                       <a:extLst>
                         <a:ext uri="smNativeData">
-                          <sm:smNativeData xmlns:sm="smNativeData" val="SMDATA_14_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"/>
+                          <sm:smNativeData xmlns:sm="smNativeData" val="SMDATA_14_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"/>
                         </a:ext>
                       </a:extLst>
                     </pic:cNvPicPr>
@@ -2702,17 +2702,17 @@
           <wp:inline distT="0" distB="0" distL="0" distR="0">
             <wp:extent cx="4381500" cy="2202180"/>
             <wp:effectExtent l="0" t="0" r="0" b="0"/>
-            <wp:docPr id="2" name="Picture14"/>
+            <wp:docPr id="2" name="Picture25"/>
             <wp:cNvGraphicFramePr/>
             <a:graphic xmlns:a="http://schemas.openxmlformats.org/drawingml/2006/main">
               <a:graphicData uri="http://schemas.openxmlformats.org/drawingml/2006/picture">
                 <pic:pic xmlns:pic="http://schemas.openxmlformats.org/drawingml/2006/picture">
                   <pic:nvPicPr>
-                    <pic:cNvPr id="2" name="Picture14"/>
+                    <pic:cNvPr id="2" name="Picture25"/>
                     <pic:cNvPicPr>
                       <a:extLst>
                         <a:ext uri="smNativeData">
-                          <sm:smNativeData xmlns:sm="smNativeData" val="SMDATA_14_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"/>
+                          <sm:smNativeData xmlns:sm="smNativeData" val="SMDATA_14_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"/>
                         </a:ext>
                       </a:extLst>
                     </pic:cNvPicPr>
@@ -2809,17 +2809,17 @@
           <wp:inline distT="0" distB="0" distL="0" distR="0">
             <wp:extent cx="3322320" cy="1539240"/>
             <wp:effectExtent l="0" t="0" r="0" b="0"/>
-            <wp:docPr id="3" name="Picture13"/>
+            <wp:docPr id="3" name="Picture26"/>
             <wp:cNvGraphicFramePr/>
             <a:graphic xmlns:a="http://schemas.openxmlformats.org/drawingml/2006/main">
               <a:graphicData uri="http://schemas.openxmlformats.org/drawingml/2006/picture">
                 <pic:pic xmlns:pic="http://schemas.openxmlformats.org/drawingml/2006/picture">
                   <pic:nvPicPr>
-                    <pic:cNvPr id="3" name="Picture13"/>
+                    <pic:cNvPr id="3" name="Picture26"/>
                     <pic:cNvPicPr>
                       <a:extLst>
                         <a:ext uri="smNativeData">
-                          <sm:smNativeData xmlns:sm="smNativeData" val="SMDATA_14_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"/>
+                          <sm:smNativeData xmlns:sm="smNativeData" val="SMDATA_14_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"/>
                         </a:ext>
                       </a:extLst>
                     </pic:cNvPicPr>
@@ -2858,7 +2858,7 @@
           <wp:inline distT="0" distB="0" distL="0" distR="0">
             <wp:extent cx="3086100" cy="1264285"/>
             <wp:effectExtent l="0" t="0" r="0" b="0"/>
-            <wp:docPr id="4" name="Picture14"/>
+            <wp:docPr id="4" name="Picture25"/>
             <wp:cNvGraphicFramePr>
               <a:graphicFrameLocks xmlns:a="http://schemas.openxmlformats.org/drawingml/2006/main" noChangeAspect="1"/>
             </wp:cNvGraphicFramePr>
@@ -2866,12 +2866,12 @@
               <a:graphicData uri="http://schemas.openxmlformats.org/drawingml/2006/picture">
                 <pic:pic xmlns:pic="http://schemas.openxmlformats.org/drawingml/2006/picture">
                   <pic:nvPicPr>
-                    <pic:cNvPr id="4" name="Picture14"/>
+                    <pic:cNvPr id="4" name="Picture25"/>
                     <pic:cNvPicPr>
                       <a:picLocks noChangeAspect="1"/>
                       <a:extLst>
                         <a:ext uri="smNativeData">
-                          <sm:smNativeData xmlns:sm="smNativeData" val="SMDATA_14_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"/>
+                          <sm:smNativeData xmlns:sm="smNativeData" val="SMDATA_14_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"/>
                         </a:ext>
                       </a:extLst>
                     </pic:cNvPicPr>
@@ -3130,7 +3130,7 @@
           <wp:inline distT="0" distB="0" distL="0" distR="0">
             <wp:extent cx="4876800" cy="1242060"/>
             <wp:effectExtent l="0" t="0" r="0" b="0"/>
-            <wp:docPr id="5" name="Picture14"/>
+            <wp:docPr id="5" name="Picture26"/>
             <wp:cNvGraphicFramePr>
               <a:graphicFrameLocks xmlns:a="http://schemas.openxmlformats.org/drawingml/2006/main" noChangeAspect="1"/>
             </wp:cNvGraphicFramePr>
@@ -3138,12 +3138,12 @@
               <a:graphicData uri="http://schemas.openxmlformats.org/drawingml/2006/picture">
                 <pic:pic xmlns:pic="http://schemas.openxmlformats.org/drawingml/2006/picture">
                   <pic:nvPicPr>
-                    <pic:cNvPr id="5" name="Picture14"/>
+                    <pic:cNvPr id="5" name="Picture26"/>
                     <pic:cNvPicPr>
                       <a:picLocks noChangeAspect="1"/>
                       <a:extLst>
                         <a:ext uri="smNativeData">
-                          <sm:smNativeData xmlns:sm="smNativeData" val="SMDATA_14_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"/>
+                          <sm:smNativeData xmlns:sm="smNativeData" val="SMDATA_14_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"/>
                         </a:ext>
                       </a:extLst>
                     </pic:cNvPicPr>
@@ -4007,7 +4007,7 @@
           <wp:inline distT="0" distB="0" distL="0" distR="0">
             <wp:extent cx="3712845" cy="1379220"/>
             <wp:effectExtent l="0" t="0" r="0" b="0"/>
-            <wp:docPr id="6" name="Picture13"/>
+            <wp:docPr id="6" name="Picture25"/>
             <wp:cNvGraphicFramePr>
               <a:graphicFrameLocks xmlns:a="http://schemas.openxmlformats.org/drawingml/2006/main" noChangeAspect="1"/>
             </wp:cNvGraphicFramePr>
@@ -4015,12 +4015,12 @@
               <a:graphicData uri="http://schemas.openxmlformats.org/drawingml/2006/picture">
                 <pic:pic xmlns:pic="http://schemas.openxmlformats.org/drawingml/2006/picture">
                   <pic:nvPicPr>
-                    <pic:cNvPr id="6" name="Picture13"/>
+                    <pic:cNvPr id="6" name="Picture25"/>
                     <pic:cNvPicPr>
                       <a:picLocks noChangeAspect="1"/>
                       <a:extLst>
                         <a:ext uri="smNativeData">
-                          <sm:smNativeData xmlns:sm="smNativeData" val="SMDATA_14_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"/>
+                          <sm:smNativeData xmlns:sm="smNativeData" val="SMDATA_14_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"/>
                         </a:ext>
                       </a:extLst>
                     </pic:cNvPicPr>
@@ -4070,19 +4070,983 @@
           <w:sz w:val="24"/>
           <w:szCs w:val="24"/>
         </w:rPr>
-      </w:r>
-    </w:p>
-    <w:p>
-      <w:pPr>
-        <w:rPr>
-          <w:sz w:val="24"/>
-          <w:szCs w:val="24"/>
-        </w:rPr>
-      </w:pPr>
-      <w:r>
-        <w:rPr>
-          <w:sz w:val="24"/>
-          <w:szCs w:val="24"/>
+        <w:t>Седмица 5</w:t>
+      </w:r>
+    </w:p>
+    <w:p>
+      <w:pPr>
+        <w:rPr>
+          <w:sz w:val="24"/>
+          <w:szCs w:val="24"/>
+        </w:rPr>
+      </w:pPr>
+      <w:r>
+        <w:rPr>
+          <w:sz w:val="24"/>
+          <w:szCs w:val="24"/>
+        </w:rPr>
+      </w:r>
+    </w:p>
+    <w:p>
+      <w:pPr>
+        <w:rPr>
+          <w:sz w:val="24"/>
+          <w:szCs w:val="24"/>
+        </w:rPr>
+      </w:pPr>
+      <w:r>
+        <w:rPr>
+          <w:sz w:val="24"/>
+          <w:szCs w:val="24"/>
+        </w:rPr>
+        <w:t>Полезни неща:</w:t>
+      </w:r>
+    </w:p>
+    <w:p>
+      <w:pPr>
+        <w:pStyle w:val="para4"/>
+        <w:rPr>
+          <w:rFonts w:ascii="Times New Roman" w:hAnsi="Times New Roman" w:eastAsia="Times New Roman" w:cs="Times New Roman"/>
+          <w:lang w:val="en-us" w:eastAsia="zh-cn" w:bidi="ar-sa"/>
+        </w:rPr>
+      </w:pPr>
+      <w:r>
+        <w:rPr>
+          <w:rFonts w:ascii="Times New Roman" w:hAnsi="Times New Roman" w:eastAsia="Times New Roman" w:cs="Times New Roman"/>
+          <w:lang w:val="en-us" w:eastAsia="zh-cn" w:bidi="ar-sa"/>
+        </w:rPr>
+        <w:t xml:space="preserve">using System.Linq; </w:t>
+      </w:r>
+    </w:p>
+    <w:p>
+      <w:pPr>
+        <w:pStyle w:val="para4"/>
+        <w:rPr>
+          <w:rFonts w:ascii="Times New Roman" w:hAnsi="Times New Roman" w:eastAsia="Times New Roman" w:cs="Times New Roman"/>
+          <w:lang w:val="en-us" w:eastAsia="zh-cn" w:bidi="ar-sa"/>
+        </w:rPr>
+      </w:pPr>
+      <w:r>
+        <w:rPr>
+          <w:rFonts w:ascii="Times New Roman" w:hAnsi="Times New Roman" w:eastAsia="Times New Roman" w:cs="Times New Roman"/>
+          <w:lang w:val="en-us" w:eastAsia="zh-cn" w:bidi="ar-sa"/>
+        </w:rPr>
+        <w:t>1) избираме from x in SOMETHING</w:t>
+      </w:r>
+    </w:p>
+    <w:p>
+      <w:pPr>
+        <w:pStyle w:val="para4"/>
+        <w:rPr>
+          <w:rFonts w:ascii="Times New Roman" w:hAnsi="Times New Roman" w:eastAsia="Times New Roman" w:cs="Times New Roman"/>
+          <w:lang w:val="en-us" w:eastAsia="zh-cn" w:bidi="ar-sa"/>
+        </w:rPr>
+      </w:pPr>
+      <w:r>
+        <w:rPr>
+          <w:rFonts w:ascii="Times New Roman" w:hAnsi="Times New Roman" w:eastAsia="Times New Roman" w:cs="Times New Roman"/>
+          <w:lang w:val="en-us" w:eastAsia="zh-cn" w:bidi="ar-sa"/>
+        </w:rPr>
+        <w:t>2) условеие where x (изпълнява някакво условие)</w:t>
+      </w:r>
+    </w:p>
+    <w:p>
+      <w:pPr>
+        <w:pStyle w:val="para4"/>
+        <w:rPr>
+          <w:rFonts w:ascii="Times New Roman" w:hAnsi="Times New Roman" w:eastAsia="Times New Roman" w:cs="Times New Roman"/>
+          <w:lang w:val="en-us" w:eastAsia="zh-cn" w:bidi="ar-sa"/>
+        </w:rPr>
+      </w:pPr>
+      <w:r>
+        <w:rPr>
+          <w:rFonts w:ascii="Times New Roman" w:hAnsi="Times New Roman" w:eastAsia="Times New Roman" w:cs="Times New Roman"/>
+          <w:lang w:val="en-us" w:eastAsia="zh-cn" w:bidi="ar-sa"/>
+        </w:rPr>
+        <w:t>2.1) orderby x {decending обратен ред}</w:t>
+      </w:r>
+    </w:p>
+    <w:p>
+      <w:pPr>
+        <w:pStyle w:val="para4"/>
+        <w:rPr>
+          <w:rFonts w:ascii="Times New Roman" w:hAnsi="Times New Roman" w:eastAsia="Times New Roman" w:cs="Times New Roman"/>
+          <w:lang w:val="en-us" w:eastAsia="zh-cn" w:bidi="ar-sa"/>
+        </w:rPr>
+      </w:pPr>
+      <w:r>
+        <w:rPr>
+          <w:rFonts w:ascii="Times New Roman" w:hAnsi="Times New Roman" w:eastAsia="Times New Roman" w:cs="Times New Roman"/>
+          <w:lang w:val="en-us" w:eastAsia="zh-cn" w:bidi="ar-sa"/>
+        </w:rPr>
+        <w:t>3) избираме select x (избери тези x)</w:t>
+      </w:r>
+    </w:p>
+    <w:p>
+      <w:pPr>
+        <w:pStyle w:val="para4"/>
+        <w:rPr>
+          <w:rFonts w:ascii="Times New Roman" w:hAnsi="Times New Roman" w:eastAsia="Times New Roman" w:cs="Times New Roman"/>
+          <w:lang w:val="en-us" w:eastAsia="zh-cn" w:bidi="ar-sa"/>
+        </w:rPr>
+      </w:pPr>
+      <w:r>
+        <w:rPr>
+          <w:rFonts w:ascii="Times New Roman" w:hAnsi="Times New Roman" w:eastAsia="Times New Roman" w:cs="Times New Roman"/>
+          <w:lang w:val="en-us" w:eastAsia="zh-cn" w:bidi="ar-sa"/>
+        </w:rPr>
+        <w:t xml:space="preserve"> връща се тип IEnumerable&lt;T&gt; - който предлага функционалност з всеки обект който може да се итерира и представя методи за достъп до елементите си</w:t>
+      </w:r>
+    </w:p>
+    <w:p>
+      <w:pPr>
+        <w:rPr>
+          <w:sz w:val="24"/>
+          <w:szCs w:val="24"/>
+        </w:rPr>
+      </w:pPr>
+      <w:r>
+        <w:rPr>
+          <w:sz w:val="24"/>
+          <w:szCs w:val="24"/>
+        </w:rPr>
+      </w:r>
+    </w:p>
+    <w:p>
+      <w:pPr>
+        <w:rPr>
+          <w:sz w:val="24"/>
+          <w:szCs w:val="24"/>
+        </w:rPr>
+      </w:pPr>
+      <w:r>
+        <w:rPr>
+          <w:sz w:val="24"/>
+          <w:szCs w:val="24"/>
+        </w:rPr>
+        <w:t>фунцкията Any() към някое IEnumerable дава Т ако има поне един елемент. Ползваме го при проверки дали имаме елементи в това което разглеждаме. Имаме и функция First() която ни дава първия елемент на резултата от заявката ни. Имаме Distinct метод, който маха повтарящи се  резултати. В select часта можем да създаваме нови обекти като :</w:t>
+      </w:r>
+    </w:p>
+    <w:p>
+      <w:pPr>
+        <w:rPr>
+          <w:sz w:val="24"/>
+          <w:szCs w:val="24"/>
+        </w:rPr>
+      </w:pPr>
+      <w:r>
+        <w:rPr>
+          <w:sz w:val="24"/>
+          <w:szCs w:val="24"/>
+        </w:rPr>
+      </w:r>
+    </w:p>
+    <w:p>
+      <w:pPr>
+        <w:rPr>
+          <w:sz w:val="24"/>
+          <w:szCs w:val="24"/>
+        </w:rPr>
+      </w:pPr>
+      <w:r>
+        <w:rPr>
+          <w:noProof/>
+        </w:rPr>
+        <w:drawing>
+          <wp:inline distT="0" distB="0" distL="0" distR="0">
+            <wp:extent cx="5715000" cy="430530"/>
+            <wp:effectExtent l="0" t="0" r="0" b="0"/>
+            <wp:docPr id="7" name="Picture26"/>
+            <wp:cNvGraphicFramePr>
+              <a:graphicFrameLocks xmlns:a="http://schemas.openxmlformats.org/drawingml/2006/main" noChangeAspect="1"/>
+            </wp:cNvGraphicFramePr>
+            <a:graphic xmlns:a="http://schemas.openxmlformats.org/drawingml/2006/main">
+              <a:graphicData uri="http://schemas.openxmlformats.org/drawingml/2006/picture">
+                <pic:pic xmlns:pic="http://schemas.openxmlformats.org/drawingml/2006/picture">
+                  <pic:nvPicPr>
+                    <pic:cNvPr id="7" name="Picture26"/>
+                    <pic:cNvPicPr>
+                      <a:picLocks noChangeAspect="1"/>
+                      <a:extLst>
+                        <a:ext uri="smNativeData">
+                          <sm:smNativeData xmlns:sm="smNativeData" val="SMDATA_14_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"/>
+                        </a:ext>
+                      </a:extLst>
+                    </pic:cNvPicPr>
+                  </pic:nvPicPr>
+                  <pic:blipFill>
+                    <a:blip r:embed="rId13"/>
+                    <a:stretch>
+                      <a:fillRect/>
+                    </a:stretch>
+                  </pic:blipFill>
+                  <pic:spPr>
+                    <a:xfrm>
+                      <a:off x="0" y="0"/>
+                      <a:ext cx="5715000" cy="430530"/>
+                    </a:xfrm>
+                    <a:prstGeom prst="rect">
+                      <a:avLst/>
+                    </a:prstGeom>
+                    <a:noFill/>
+                    <a:ln w="12700">
+                      <a:noFill/>
+                    </a:ln>
+                  </pic:spPr>
+                </pic:pic>
+              </a:graphicData>
+            </a:graphic>
+          </wp:inline>
+        </w:drawing>
+      </w:r>
+      <w:r>
+        <w:rPr>
+          <w:sz w:val="24"/>
+          <w:szCs w:val="24"/>
+        </w:rPr>
+      </w:r>
+    </w:p>
+    <w:p>
+      <w:pPr>
+        <w:rPr>
+          <w:sz w:val="24"/>
+          <w:szCs w:val="24"/>
+        </w:rPr>
+      </w:pPr>
+      <w:r>
+        <w:rPr>
+          <w:sz w:val="24"/>
+          <w:szCs w:val="24"/>
+        </w:rPr>
+        <w:t>и една дисплей функция:</w:t>
+      </w:r>
+    </w:p>
+    <w:p>
+      <w:pPr>
+        <w:rPr>
+          <w:sz w:val="24"/>
+          <w:szCs w:val="24"/>
+        </w:rPr>
+      </w:pPr>
+      <w:r>
+        <w:rPr>
+          <w:noProof/>
+        </w:rPr>
+        <w:drawing>
+          <wp:inline distT="0" distB="0" distL="0" distR="0">
+            <wp:extent cx="4857750" cy="2706370"/>
+            <wp:effectExtent l="0" t="0" r="0" b="0"/>
+            <wp:docPr id="8" name="Picture25"/>
+            <wp:cNvGraphicFramePr>
+              <a:graphicFrameLocks xmlns:a="http://schemas.openxmlformats.org/drawingml/2006/main" noChangeAspect="1"/>
+            </wp:cNvGraphicFramePr>
+            <a:graphic xmlns:a="http://schemas.openxmlformats.org/drawingml/2006/main">
+              <a:graphicData uri="http://schemas.openxmlformats.org/drawingml/2006/picture">
+                <pic:pic xmlns:pic="http://schemas.openxmlformats.org/drawingml/2006/picture">
+                  <pic:nvPicPr>
+                    <pic:cNvPr id="8" name="Picture25"/>
+                    <pic:cNvPicPr>
+                      <a:picLocks noChangeAspect="1"/>
+                      <a:extLst>
+                        <a:ext uri="smNativeData">
+                          <sm:smNativeData xmlns:sm="smNativeData" val="SMDATA_14_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"/>
+                        </a:ext>
+                      </a:extLst>
+                    </pic:cNvPicPr>
+                  </pic:nvPicPr>
+                  <pic:blipFill>
+                    <a:blip r:embed="rId14"/>
+                    <a:stretch>
+                      <a:fillRect/>
+                    </a:stretch>
+                  </pic:blipFill>
+                  <pic:spPr>
+                    <a:xfrm>
+                      <a:off x="0" y="0"/>
+                      <a:ext cx="4857750" cy="2706370"/>
+                    </a:xfrm>
+                    <a:prstGeom prst="rect">
+                      <a:avLst/>
+                    </a:prstGeom>
+                    <a:noFill/>
+                    <a:ln w="12700">
+                      <a:noFill/>
+                    </a:ln>
+                  </pic:spPr>
+                </pic:pic>
+              </a:graphicData>
+            </a:graphic>
+          </wp:inline>
+        </w:drawing>
+      </w:r>
+      <w:r>
+        <w:rPr>
+          <w:sz w:val="24"/>
+          <w:szCs w:val="24"/>
+        </w:rPr>
+      </w:r>
+    </w:p>
+    <w:p>
+      <w:pPr>
+        <w:rPr>
+          <w:sz w:val="24"/>
+          <w:szCs w:val="24"/>
+        </w:rPr>
+      </w:pPr>
+      <w:r>
+        <w:rPr>
+          <w:sz w:val="24"/>
+          <w:szCs w:val="24"/>
+        </w:rPr>
+        <w:t>можем да ползваме let клауза за да създадем нова диапазонна пром. която да съхранява временно резултат ползвам по късно в заявката</w:t>
+      </w:r>
+    </w:p>
+    <w:p>
+      <w:pPr>
+        <w:rPr>
+          <w:sz w:val="24"/>
+          <w:szCs w:val="24"/>
+        </w:rPr>
+      </w:pPr>
+      <w:r>
+        <w:rPr>
+          <w:sz w:val="24"/>
+          <w:szCs w:val="24"/>
+        </w:rPr>
+      </w:r>
+    </w:p>
+    <w:p>
+      <w:pPr>
+        <w:rPr>
+          <w:sz w:val="24"/>
+          <w:szCs w:val="24"/>
+        </w:rPr>
+      </w:pPr>
+      <w:r>
+        <w:rPr>
+          <w:sz w:val="24"/>
+          <w:szCs w:val="24"/>
+        </w:rPr>
+        <w:t>Ламбда изрази: можем да ги използваме за създаване на анонимни променливи или делегати. Става като аргументите са от ляво на оператор =&gt;ако има такива и слагаме тялото на “функцията” ни от дясно. Ползва се в LINQ като най често -&gt; (input params) =&gt; expression. Повече от един параметъра се слагат в скоби и се разделят със запетайки. Понякога не може да се идентифицират типовете на променливите, затова можем да направим така : (int x, string y) =&gt; expression, () =&gt; somemethod()</w:t>
+      </w:r>
+    </w:p>
+    <w:p>
+      <w:pPr>
+        <w:rPr>
+          <w:sz w:val="24"/>
+          <w:szCs w:val="24"/>
+        </w:rPr>
+      </w:pPr>
+      <w:r>
+        <w:rPr>
+          <w:sz w:val="24"/>
+          <w:szCs w:val="24"/>
+        </w:rPr>
+      </w:r>
+    </w:p>
+    <w:p>
+      <w:pPr>
+        <w:pStyle w:val="para4"/>
+        <w:rPr>
+          <w:rFonts w:ascii="Courier New" w:hAnsi="Courier New" w:eastAsia="Courier New" w:cs="Courier New"/>
+          <w:b/>
+          <w:bCs/>
+          <w:sz w:val="52"/>
+          <w:szCs w:val="52"/>
+          <w:lang w:val="en-us" w:eastAsia="zh-cn" w:bidi="ar-sa"/>
+        </w:rPr>
+      </w:pPr>
+      <w:r>
+        <w:rPr>
+          <w:rFonts w:ascii="Courier New" w:hAnsi="Courier New" w:eastAsia="Courier New" w:cs="Courier New"/>
+          <w:b/>
+          <w:bCs/>
+          <w:sz w:val="52"/>
+          <w:szCs w:val="52"/>
+          <w:lang w:val="en-us" w:eastAsia="zh-cn" w:bidi="ar-sa"/>
+        </w:rPr>
+        <w:t>System.Linq.Queryable</w:t>
+      </w:r>
+    </w:p>
+    <w:p>
+      <w:pPr>
+        <w:pStyle w:val="para4"/>
+        <w:rPr>
+          <w:rFonts w:ascii="Courier New" w:hAnsi="Courier New" w:eastAsia="Courier New" w:cs="Courier New"/>
+          <w:b/>
+          <w:bCs/>
+          <w:sz w:val="52"/>
+          <w:szCs w:val="52"/>
+          <w:lang w:val="en-us" w:eastAsia="zh-cn" w:bidi="ar-sa"/>
+        </w:rPr>
+      </w:pPr>
+      <w:r>
+        <w:rPr>
+          <w:rFonts w:ascii="Courier New" w:hAnsi="Courier New" w:eastAsia="Courier New" w:cs="Courier New"/>
+          <w:b/>
+          <w:bCs/>
+          <w:sz w:val="52"/>
+          <w:szCs w:val="52"/>
+          <w:lang w:val="en-us" w:eastAsia="zh-cn" w:bidi="ar-sa"/>
+        </w:rPr>
+      </w:r>
+    </w:p>
+    <w:p>
+      <w:pPr>
+        <w:pStyle w:val="para4"/>
+        <w:rPr>
+          <w:rFonts w:ascii="Times New Roman" w:hAnsi="Times New Roman" w:eastAsia="Times New Roman" w:cs="Times New Roman"/>
+          <w:lang w:val="en-us" w:eastAsia="zh-cn" w:bidi="ar-sa"/>
+        </w:rPr>
+      </w:pPr>
+      <w:r>
+        <w:rPr>
+          <w:rFonts w:ascii="Times New Roman" w:hAnsi="Times New Roman" w:eastAsia="Times New Roman" w:cs="Times New Roman"/>
+          <w:lang w:val="en-us" w:eastAsia="zh-cn" w:bidi="ar-sa"/>
+        </w:rPr>
+        <w:t>за Count метод, приема някакво условие и брои елементите вътре в структурата, които удовлетворяват това условие. Имаме TakeWhile().</w:t>
+      </w:r>
+    </w:p>
+    <w:p>
+      <w:pPr>
+        <w:pStyle w:val="para4"/>
+        <w:rPr>
+          <w:rFonts w:ascii="Times New Roman" w:hAnsi="Times New Roman" w:eastAsia="Times New Roman" w:cs="Times New Roman"/>
+          <w:lang w:val="en-us" w:eastAsia="zh-cn" w:bidi="ar-sa"/>
+        </w:rPr>
+      </w:pPr>
+      <w:r>
+        <w:rPr>
+          <w:rFonts w:ascii="Times New Roman" w:hAnsi="Times New Roman" w:eastAsia="Times New Roman" w:cs="Times New Roman"/>
+          <w:lang w:val="en-us" w:eastAsia="zh-cn" w:bidi="ar-sa"/>
+        </w:rPr>
+      </w:r>
+    </w:p>
+    <w:p>
+      <w:pPr>
+        <w:pStyle w:val="para4"/>
+        <w:rPr>
+          <w:rFonts w:ascii="Times New Roman" w:hAnsi="Times New Roman" w:eastAsia="Times New Roman" w:cs="Times New Roman"/>
+          <w:lang w:val="en-us" w:eastAsia="zh-cn" w:bidi="ar-sa"/>
+        </w:rPr>
+      </w:pPr>
+      <w:r>
+        <w:rPr>
+          <w:rFonts w:ascii="Times New Roman" w:hAnsi="Times New Roman" w:eastAsia="Times New Roman" w:cs="Times New Roman"/>
+          <w:lang w:val="en-us" w:eastAsia="zh-cn" w:bidi="ar-sa"/>
+        </w:rPr>
+        <w:t>Select(), Where().Select(), GroupBy - Key, Count</w:t>
+      </w:r>
+    </w:p>
+    <w:p>
+      <w:pPr>
+        <w:pStyle w:val="para4"/>
+        <w:rPr>
+          <w:rFonts w:ascii="Times New Roman" w:hAnsi="Times New Roman" w:eastAsia="Times New Roman" w:cs="Times New Roman"/>
+          <w:lang w:val="en-us" w:eastAsia="zh-cn" w:bidi="ar-sa"/>
+        </w:rPr>
+      </w:pPr>
+      <w:r>
+        <w:rPr>
+          <w:rFonts w:ascii="Times New Roman" w:hAnsi="Times New Roman" w:eastAsia="Times New Roman" w:cs="Times New Roman"/>
+          <w:lang w:val="en-us" w:eastAsia="zh-cn" w:bidi="ar-sa"/>
+        </w:rPr>
+        <w:t>order smth by smth.smth into tempKeyword</w:t>
+      </w:r>
+    </w:p>
+    <w:p>
+      <w:pPr>
+        <w:pStyle w:val="para4"/>
+        <w:rPr>
+          <w:rFonts w:ascii="Times New Roman" w:hAnsi="Times New Roman" w:eastAsia="Times New Roman" w:cs="Times New Roman"/>
+          <w:lang w:val="en-us" w:eastAsia="zh-cn" w:bidi="ar-sa"/>
+        </w:rPr>
+      </w:pPr>
+      <w:r>
+        <w:rPr>
+          <w:rFonts w:ascii="Times New Roman" w:hAnsi="Times New Roman" w:eastAsia="Times New Roman" w:cs="Times New Roman"/>
+          <w:lang w:val="en-us" w:eastAsia="zh-cn" w:bidi="ar-sa"/>
+        </w:rPr>
+      </w:r>
+    </w:p>
+    <w:p>
+      <w:pPr>
+        <w:pStyle w:val="para4"/>
+        <w:rPr>
+          <w:rFonts w:ascii="Times New Roman" w:hAnsi="Times New Roman" w:eastAsia="Times New Roman" w:cs="Times New Roman"/>
+          <w:lang w:val="en-us" w:eastAsia="zh-cn" w:bidi="ar-sa"/>
+        </w:rPr>
+      </w:pPr>
+      <w:r>
+        <w:rPr>
+          <w:rFonts w:ascii="Times New Roman" w:hAnsi="Times New Roman" w:eastAsia="Times New Roman" w:cs="Times New Roman"/>
+          <w:lang w:val="en-us" w:eastAsia="zh-cn" w:bidi="ar-sa"/>
+        </w:rPr>
+        <w:t xml:space="preserve">TPL: Task parallel library </w:t>
+      </w:r>
+    </w:p>
+    <w:p>
+      <w:pPr>
+        <w:pStyle w:val="para4"/>
+        <w:rPr>
+          <w:rFonts w:ascii="Courier New" w:hAnsi="Courier New" w:eastAsia="Courier New" w:cs="Courier New"/>
+          <w:b/>
+          <w:bCs/>
+          <w:sz w:val="40"/>
+          <w:szCs w:val="40"/>
+          <w:lang w:val="en-us" w:eastAsia="zh-cn" w:bidi="ar-sa"/>
+        </w:rPr>
+      </w:pPr>
+      <w:r>
+        <w:rPr>
+          <w:rFonts w:ascii="Courier New" w:hAnsi="Courier New" w:eastAsia="Courier New" w:cs="Courier New"/>
+          <w:b/>
+          <w:bCs/>
+          <w:sz w:val="40"/>
+          <w:szCs w:val="40"/>
+          <w:lang w:val="en-us" w:eastAsia="zh-cn" w:bidi="ar-sa"/>
+        </w:rPr>
+        <w:t xml:space="preserve">System.Threading.Tasks.Parallel </w:t>
+      </w:r>
+    </w:p>
+    <w:p>
+      <w:pPr>
+        <w:pStyle w:val="para4"/>
+        <w:rPr>
+          <w:rFonts w:ascii="Times New Roman" w:hAnsi="Times New Roman" w:eastAsia="Times New Roman" w:cs="Times New Roman"/>
+          <w:lang w:val="en-us" w:eastAsia="zh-cn" w:bidi="ar-sa"/>
+        </w:rPr>
+      </w:pPr>
+      <w:r>
+        <w:rPr>
+          <w:rFonts w:ascii="Times New Roman" w:hAnsi="Times New Roman" w:eastAsia="Times New Roman" w:cs="Times New Roman"/>
+          <w:lang w:val="en-us" w:eastAsia="zh-cn" w:bidi="ar-sa"/>
+        </w:rPr>
+        <w:t>Parralel.For/Foreach</w:t>
+      </w:r>
+    </w:p>
+    <w:p>
+      <w:pPr>
+        <w:pStyle w:val="para4"/>
+        <w:rPr>
+          <w:rFonts w:ascii="Times New Roman" w:hAnsi="Times New Roman" w:eastAsia="Times New Roman" w:cs="Times New Roman"/>
+          <w:lang w:val="en-us" w:eastAsia="zh-cn" w:bidi="ar-sa"/>
+        </w:rPr>
+      </w:pPr>
+      <w:r>
+        <w:rPr>
+          <w:rFonts w:ascii="Times New Roman" w:hAnsi="Times New Roman" w:eastAsia="Times New Roman" w:cs="Times New Roman"/>
+          <w:lang w:val="en-us" w:eastAsia="zh-cn" w:bidi="ar-sa"/>
+        </w:rPr>
+        <w:t>Parralel.Foreach(srcColl, itm =&gt;Process(item)) - операциите в ламбда израза трябва да бъдат независими</w:t>
+      </w:r>
+    </w:p>
+    <w:p>
+      <w:pPr>
+        <w:pStyle w:val="para4"/>
+        <w:rPr>
+          <w:rFonts w:ascii="Times New Roman" w:hAnsi="Times New Roman" w:eastAsia="Times New Roman" w:cs="Times New Roman"/>
+          <w:lang w:val="en-us" w:eastAsia="zh-cn" w:bidi="ar-sa"/>
+        </w:rPr>
+      </w:pPr>
+      <w:r>
+        <w:rPr>
+          <w:rFonts w:ascii="Times New Roman" w:hAnsi="Times New Roman" w:eastAsia="Times New Roman" w:cs="Times New Roman"/>
+          <w:lang w:val="en-us" w:eastAsia="zh-cn" w:bidi="ar-sa"/>
+        </w:rPr>
+        <w:t>Паралелните  for, foreach са методи и в тях ползваме Break() - завърши всички операции на всички нишки които са приоритени  към текущата итерация на текущата нишка и излез от цикъла, Stop()  спри всички итерации когато е възможно.</w:t>
+      </w:r>
+    </w:p>
+    <w:p>
+      <w:pPr>
+        <w:pStyle w:val="para4"/>
+        <w:rPr>
+          <w:rFonts w:ascii="Times New Roman" w:hAnsi="Times New Roman" w:eastAsia="Times New Roman" w:cs="Times New Roman"/>
+          <w:lang w:val="en-us" w:eastAsia="zh-cn" w:bidi="ar-sa"/>
+        </w:rPr>
+      </w:pPr>
+      <w:r>
+        <w:rPr>
+          <w:noProof/>
+        </w:rPr>
+        <w:drawing>
+          <wp:inline distT="0" distB="0" distL="0" distR="0">
+            <wp:extent cx="2654300" cy="796290"/>
+            <wp:effectExtent l="0" t="0" r="0" b="0"/>
+            <wp:docPr id="9" name="Picture25"/>
+            <wp:cNvGraphicFramePr>
+              <a:graphicFrameLocks xmlns:a="http://schemas.openxmlformats.org/drawingml/2006/main" noChangeAspect="1"/>
+            </wp:cNvGraphicFramePr>
+            <a:graphic xmlns:a="http://schemas.openxmlformats.org/drawingml/2006/main">
+              <a:graphicData uri="http://schemas.openxmlformats.org/drawingml/2006/picture">
+                <pic:pic xmlns:pic="http://schemas.openxmlformats.org/drawingml/2006/picture">
+                  <pic:nvPicPr>
+                    <pic:cNvPr id="9" name="Picture25"/>
+                    <pic:cNvPicPr>
+                      <a:picLocks noChangeAspect="1"/>
+                      <a:extLst>
+                        <a:ext uri="smNativeData">
+                          <sm:smNativeData xmlns:sm="smNativeData" val="SMDATA_14_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"/>
+                        </a:ext>
+                      </a:extLst>
+                    </pic:cNvPicPr>
+                  </pic:nvPicPr>
+                  <pic:blipFill>
+                    <a:blip r:embed="rId15"/>
+                    <a:stretch>
+                      <a:fillRect/>
+                    </a:stretch>
+                  </pic:blipFill>
+                  <pic:spPr>
+                    <a:xfrm>
+                      <a:off x="0" y="0"/>
+                      <a:ext cx="2654300" cy="796290"/>
+                    </a:xfrm>
+                    <a:prstGeom prst="rect">
+                      <a:avLst/>
+                    </a:prstGeom>
+                    <a:noFill/>
+                    <a:ln w="12700">
+                      <a:noFill/>
+                    </a:ln>
+                  </pic:spPr>
+                </pic:pic>
+              </a:graphicData>
+            </a:graphic>
+          </wp:inline>
+        </w:drawing>
+      </w:r>
+      <w:r>
+        <w:rPr>
+          <w:rFonts w:ascii="Times New Roman" w:hAnsi="Times New Roman" w:eastAsia="Times New Roman" w:cs="Times New Roman"/>
+          <w:lang w:val="en-us" w:eastAsia="zh-cn" w:bidi="ar-sa"/>
+        </w:rPr>
+      </w:r>
+      <w:r>
+        <w:rPr>
+          <w:noProof/>
+        </w:rPr>
+        <w:drawing>
+          <wp:inline distT="0" distB="0" distL="0" distR="0">
+            <wp:extent cx="2712720" cy="1084580"/>
+            <wp:effectExtent l="0" t="0" r="0" b="0"/>
+            <wp:docPr id="10" name="Picture26"/>
+            <wp:cNvGraphicFramePr>
+              <a:graphicFrameLocks xmlns:a="http://schemas.openxmlformats.org/drawingml/2006/main" noChangeAspect="1"/>
+            </wp:cNvGraphicFramePr>
+            <a:graphic xmlns:a="http://schemas.openxmlformats.org/drawingml/2006/main">
+              <a:graphicData uri="http://schemas.openxmlformats.org/drawingml/2006/picture">
+                <pic:pic xmlns:pic="http://schemas.openxmlformats.org/drawingml/2006/picture">
+                  <pic:nvPicPr>
+                    <pic:cNvPr id="10" name="Picture26"/>
+                    <pic:cNvPicPr>
+                      <a:picLocks noChangeAspect="1"/>
+                      <a:extLst>
+                        <a:ext uri="smNativeData">
+                          <sm:smNativeData xmlns:sm="smNativeData" val="SMDATA_14_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"/>
+                        </a:ext>
+                      </a:extLst>
+                    </pic:cNvPicPr>
+                  </pic:nvPicPr>
+                  <pic:blipFill>
+                    <a:blip r:embed="rId16"/>
+                    <a:stretch>
+                      <a:fillRect/>
+                    </a:stretch>
+                  </pic:blipFill>
+                  <pic:spPr>
+                    <a:xfrm>
+                      <a:off x="0" y="0"/>
+                      <a:ext cx="2712720" cy="1084580"/>
+                    </a:xfrm>
+                    <a:prstGeom prst="rect">
+                      <a:avLst/>
+                    </a:prstGeom>
+                    <a:noFill/>
+                    <a:ln w="12700">
+                      <a:noFill/>
+                    </a:ln>
+                  </pic:spPr>
+                </pic:pic>
+              </a:graphicData>
+            </a:graphic>
+          </wp:inline>
+        </w:drawing>
+      </w:r>
+      <w:r>
+        <w:rPr>
+          <w:rFonts w:ascii="Times New Roman" w:hAnsi="Times New Roman" w:eastAsia="Times New Roman" w:cs="Times New Roman"/>
+          <w:lang w:val="en-us" w:eastAsia="zh-cn" w:bidi="ar-sa"/>
+        </w:rPr>
+      </w:r>
+    </w:p>
+    <w:p>
+      <w:pPr>
+        <w:pStyle w:val="para4"/>
+        <w:rPr>
+          <w:rFonts w:ascii="Times New Roman" w:hAnsi="Times New Roman" w:eastAsia="Times New Roman" w:cs="Times New Roman"/>
+          <w:lang w:val="en-us" w:eastAsia="zh-cn" w:bidi="ar-sa"/>
+        </w:rPr>
+      </w:pPr>
+      <w:r>
+        <w:rPr>
+          <w:rFonts w:ascii="Times New Roman" w:hAnsi="Times New Roman" w:eastAsia="Times New Roman" w:cs="Times New Roman"/>
+          <w:lang w:val="en-us" w:eastAsia="zh-cn" w:bidi="ar-sa"/>
+        </w:rPr>
+      </w:r>
+    </w:p>
+    <w:p>
+      <w:pPr>
+        <w:pStyle w:val="para4"/>
+        <w:rPr>
+          <w:rFonts w:ascii="Times New Roman" w:hAnsi="Times New Roman" w:eastAsia="Times New Roman" w:cs="Times New Roman"/>
+          <w:lang w:val="en-us" w:eastAsia="zh-cn" w:bidi="ar-sa"/>
+        </w:rPr>
+      </w:pPr>
+      <w:r>
+        <w:rPr>
+          <w:rFonts w:ascii="Times New Roman" w:hAnsi="Times New Roman" w:eastAsia="Times New Roman" w:cs="Times New Roman"/>
+          <w:lang w:val="en-us" w:eastAsia="zh-cn" w:bidi="ar-sa"/>
+        </w:rPr>
+        <w:t>PLINQ - AsParallel</w:t>
+      </w:r>
+    </w:p>
+    <w:p>
+      <w:pPr>
+        <w:pStyle w:val="para4"/>
+        <w:rPr>
+          <w:rFonts w:ascii="Times New Roman" w:hAnsi="Times New Roman" w:eastAsia="Times New Roman" w:cs="Times New Roman"/>
+          <w:lang w:val="en-us" w:eastAsia="zh-cn" w:bidi="ar-sa"/>
+        </w:rPr>
+      </w:pPr>
+      <w:r>
+        <w:rPr>
+          <w:noProof/>
+        </w:rPr>
+        <w:drawing>
+          <wp:inline distT="0" distB="0" distL="0" distR="0">
+            <wp:extent cx="2626360" cy="504190"/>
+            <wp:effectExtent l="0" t="0" r="0" b="0"/>
+            <wp:docPr id="11" name="Picture25"/>
+            <wp:cNvGraphicFramePr>
+              <a:graphicFrameLocks xmlns:a="http://schemas.openxmlformats.org/drawingml/2006/main" noChangeAspect="1"/>
+            </wp:cNvGraphicFramePr>
+            <a:graphic xmlns:a="http://schemas.openxmlformats.org/drawingml/2006/main">
+              <a:graphicData uri="http://schemas.openxmlformats.org/drawingml/2006/picture">
+                <pic:pic xmlns:pic="http://schemas.openxmlformats.org/drawingml/2006/picture">
+                  <pic:nvPicPr>
+                    <pic:cNvPr id="11" name="Picture25"/>
+                    <pic:cNvPicPr>
+                      <a:picLocks noChangeAspect="1"/>
+                      <a:extLst>
+                        <a:ext uri="smNativeData">
+                          <sm:smNativeData xmlns:sm="smNativeData" val="SMDATA_14_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"/>
+                        </a:ext>
+                      </a:extLst>
+                    </pic:cNvPicPr>
+                  </pic:nvPicPr>
+                  <pic:blipFill>
+                    <a:blip r:embed="rId17"/>
+                    <a:stretch>
+                      <a:fillRect/>
+                    </a:stretch>
+                  </pic:blipFill>
+                  <pic:spPr>
+                    <a:xfrm>
+                      <a:off x="0" y="0"/>
+                      <a:ext cx="2626360" cy="504190"/>
+                    </a:xfrm>
+                    <a:prstGeom prst="rect">
+                      <a:avLst/>
+                    </a:prstGeom>
+                    <a:noFill/>
+                    <a:ln w="12700">
+                      <a:noFill/>
+                    </a:ln>
+                  </pic:spPr>
+                </pic:pic>
+              </a:graphicData>
+            </a:graphic>
+          </wp:inline>
+        </w:drawing>
+      </w:r>
+      <w:r>
+        <w:rPr>
+          <w:rFonts w:ascii="Times New Roman" w:hAnsi="Times New Roman" w:eastAsia="Times New Roman" w:cs="Times New Roman"/>
+          <w:lang w:val="en-us" w:eastAsia="zh-cn" w:bidi="ar-sa"/>
+        </w:rPr>
+      </w:r>
+      <w:r>
+        <w:rPr>
+          <w:noProof/>
+        </w:rPr>
+        <w:drawing>
+          <wp:inline distT="0" distB="0" distL="0" distR="0">
+            <wp:extent cx="3173730" cy="711200"/>
+            <wp:effectExtent l="0" t="0" r="0" b="0"/>
+            <wp:docPr id="12" name="Picture26"/>
+            <wp:cNvGraphicFramePr/>
+            <a:graphic xmlns:a="http://schemas.openxmlformats.org/drawingml/2006/main">
+              <a:graphicData uri="http://schemas.openxmlformats.org/drawingml/2006/picture">
+                <pic:pic xmlns:pic="http://schemas.openxmlformats.org/drawingml/2006/picture">
+                  <pic:nvPicPr>
+                    <pic:cNvPr id="12" name="Picture26"/>
+                    <pic:cNvPicPr>
+                      <a:extLst>
+                        <a:ext uri="smNativeData">
+                          <sm:smNativeData xmlns:sm="smNativeData" val="SMDATA_14_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"/>
+                        </a:ext>
+                      </a:extLst>
+                    </pic:cNvPicPr>
+                  </pic:nvPicPr>
+                  <pic:blipFill>
+                    <a:blip r:embed="rId18"/>
+                    <a:stretch>
+                      <a:fillRect/>
+                    </a:stretch>
+                  </pic:blipFill>
+                  <pic:spPr>
+                    <a:xfrm>
+                      <a:off x="0" y="0"/>
+                      <a:ext cx="3173730" cy="711200"/>
+                    </a:xfrm>
+                    <a:prstGeom prst="rect">
+                      <a:avLst/>
+                    </a:prstGeom>
+                    <a:noFill/>
+                    <a:ln w="12700">
+                      <a:noFill/>
+                    </a:ln>
+                  </pic:spPr>
+                </pic:pic>
+              </a:graphicData>
+            </a:graphic>
+          </wp:inline>
+        </w:drawing>
+      </w:r>
+      <w:r>
+        <w:rPr>
+          <w:rFonts w:ascii="Times New Roman" w:hAnsi="Times New Roman" w:eastAsia="Times New Roman" w:cs="Times New Roman"/>
+          <w:lang w:val="en-us" w:eastAsia="zh-cn" w:bidi="ar-sa"/>
+        </w:rPr>
+      </w:r>
+    </w:p>
+    <w:p>
+      <w:pPr>
+        <w:pStyle w:val="para4"/>
+        <w:rPr>
+          <w:rFonts w:ascii="Times New Roman" w:hAnsi="Times New Roman" w:eastAsia="Times New Roman" w:cs="Times New Roman"/>
+          <w:lang w:val="en-us" w:eastAsia="zh-cn" w:bidi="ar-sa"/>
+        </w:rPr>
+      </w:pPr>
+      <w:r>
+        <w:rPr>
+          <w:rFonts w:ascii="Times New Roman" w:hAnsi="Times New Roman" w:eastAsia="Times New Roman" w:cs="Times New Roman"/>
+          <w:lang w:val="en-us" w:eastAsia="zh-cn" w:bidi="ar-sa"/>
+        </w:rPr>
+      </w:r>
+    </w:p>
+    <w:p>
+      <w:pPr>
+        <w:pStyle w:val="para4"/>
+        <w:rPr>
+          <w:rFonts w:ascii="Times New Roman" w:hAnsi="Times New Roman" w:eastAsia="Times New Roman" w:cs="Times New Roman"/>
+          <w:lang w:val="en-us" w:eastAsia="zh-cn" w:bidi="ar-sa"/>
+        </w:rPr>
+      </w:pPr>
+      <w:r>
+        <w:rPr>
+          <w:rFonts w:ascii="Times New Roman" w:hAnsi="Times New Roman" w:eastAsia="Times New Roman" w:cs="Times New Roman"/>
+          <w:lang w:val="en-us" w:eastAsia="zh-cn" w:bidi="ar-sa"/>
+        </w:rPr>
+        <w:t>ForAll</w:t>
+      </w:r>
+      <w:r>
+        <w:rPr>
+          <w:noProof/>
+        </w:rPr>
+        <w:drawing>
+          <wp:inline distT="0" distB="0" distL="0" distR="0">
+            <wp:extent cx="3153410" cy="879475"/>
+            <wp:effectExtent l="0" t="0" r="0" b="0"/>
+            <wp:docPr id="13" name="Picture25"/>
+            <wp:cNvGraphicFramePr/>
+            <a:graphic xmlns:a="http://schemas.openxmlformats.org/drawingml/2006/main">
+              <a:graphicData uri="http://schemas.openxmlformats.org/drawingml/2006/picture">
+                <pic:pic xmlns:pic="http://schemas.openxmlformats.org/drawingml/2006/picture">
+                  <pic:nvPicPr>
+                    <pic:cNvPr id="13" name="Picture25"/>
+                    <pic:cNvPicPr>
+                      <a:extLst>
+                        <a:ext uri="smNativeData">
+                          <sm:smNativeData xmlns:sm="smNativeData" val="SMDATA_14_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"/>
+                        </a:ext>
+                      </a:extLst>
+                    </pic:cNvPicPr>
+                  </pic:nvPicPr>
+                  <pic:blipFill>
+                    <a:blip r:embed="rId19"/>
+                    <a:stretch>
+                      <a:fillRect/>
+                    </a:stretch>
+                  </pic:blipFill>
+                  <pic:spPr>
+                    <a:xfrm>
+                      <a:off x="0" y="0"/>
+                      <a:ext cx="3153410" cy="879475"/>
+                    </a:xfrm>
+                    <a:prstGeom prst="rect">
+                      <a:avLst/>
+                    </a:prstGeom>
+                    <a:noFill/>
+                    <a:ln w="12700">
+                      <a:noFill/>
+                    </a:ln>
+                  </pic:spPr>
+                </pic:pic>
+              </a:graphicData>
+            </a:graphic>
+          </wp:inline>
+        </w:drawing>
+      </w:r>
+      <w:r>
+        <w:rPr>
+          <w:rFonts w:ascii="Times New Roman" w:hAnsi="Times New Roman" w:eastAsia="Times New Roman" w:cs="Times New Roman"/>
+          <w:lang w:val="en-us" w:eastAsia="zh-cn" w:bidi="ar-sa"/>
+        </w:rPr>
+      </w:r>
+    </w:p>
+    <w:p>
+      <w:pPr>
+        <w:pStyle w:val="para4"/>
+        <w:rPr>
+          <w:rFonts w:ascii="Times New Roman" w:hAnsi="Times New Roman" w:eastAsia="Times New Roman" w:cs="Times New Roman"/>
+          <w:lang w:val="en-us" w:eastAsia="zh-cn" w:bidi="ar-sa"/>
+        </w:rPr>
+      </w:pPr>
+      <w:r>
+        <w:rPr>
+          <w:rFonts w:ascii="Times New Roman" w:hAnsi="Times New Roman" w:eastAsia="Times New Roman" w:cs="Times New Roman"/>
+          <w:lang w:val="en-us" w:eastAsia="zh-cn" w:bidi="ar-sa"/>
+        </w:rPr>
+        <w:t xml:space="preserve">yield - яко нещо </w:t>
+      </w:r>
+      <w:r>
+        <w:br w:type="page"/>
+      </w:r>
+    </w:p>
+    <w:p>
+      <w:pPr>
+        <w:pStyle w:val="para4"/>
+        <w:rPr>
+          <w:rFonts w:ascii="Times New Roman" w:hAnsi="Times New Roman" w:eastAsia="Times New Roman" w:cs="Times New Roman"/>
+          <w:lang w:val="en-us" w:eastAsia="zh-cn" w:bidi="ar-sa"/>
+        </w:rPr>
+      </w:pPr>
+      <w:r>
+        <w:rPr>
+          <w:rFonts w:ascii="Times New Roman" w:hAnsi="Times New Roman" w:eastAsia="Times New Roman" w:cs="Times New Roman"/>
+          <w:lang w:val="en-us" w:eastAsia="zh-cn" w:bidi="ar-sa"/>
         </w:rPr>
       </w:r>
     </w:p>

</xml_diff>

<commit_message>
Added all tasks for Week6
</commit_message>
<xml_diff>
--- a/Полезни неща от курса.docx
+++ b/Полезни неща от курса.docx
@@ -2546,17 +2546,17 @@
           <wp:inline distT="0" distB="0" distL="0" distR="0">
             <wp:extent cx="5265420" cy="2415540"/>
             <wp:effectExtent l="0" t="0" r="0" b="0"/>
-            <wp:docPr id="1" name="Picture26"/>
+            <wp:docPr id="1" name="Picture42"/>
             <wp:cNvGraphicFramePr/>
             <a:graphic xmlns:a="http://schemas.openxmlformats.org/drawingml/2006/main">
               <a:graphicData uri="http://schemas.openxmlformats.org/drawingml/2006/picture">
                 <pic:pic xmlns:pic="http://schemas.openxmlformats.org/drawingml/2006/picture">
                   <pic:nvPicPr>
-                    <pic:cNvPr id="1" name="Picture26"/>
+                    <pic:cNvPr id="1" name="Picture42"/>
                     <pic:cNvPicPr>
                       <a:extLst>
                         <a:ext uri="smNativeData">
-                          <sm:smNativeData xmlns:sm="smNativeData" val="SMDATA_14_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"/>
+                          <sm:smNativeData xmlns:sm="smNativeData" val="SMDATA_14_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"/>
                         </a:ext>
                       </a:extLst>
                     </pic:cNvPicPr>
@@ -2702,17 +2702,17 @@
           <wp:inline distT="0" distB="0" distL="0" distR="0">
             <wp:extent cx="4381500" cy="2202180"/>
             <wp:effectExtent l="0" t="0" r="0" b="0"/>
-            <wp:docPr id="2" name="Picture25"/>
+            <wp:docPr id="2" name="Picture43"/>
             <wp:cNvGraphicFramePr/>
             <a:graphic xmlns:a="http://schemas.openxmlformats.org/drawingml/2006/main">
               <a:graphicData uri="http://schemas.openxmlformats.org/drawingml/2006/picture">
                 <pic:pic xmlns:pic="http://schemas.openxmlformats.org/drawingml/2006/picture">
                   <pic:nvPicPr>
-                    <pic:cNvPr id="2" name="Picture25"/>
+                    <pic:cNvPr id="2" name="Picture43"/>
                     <pic:cNvPicPr>
                       <a:extLst>
                         <a:ext uri="smNativeData">
-                          <sm:smNativeData xmlns:sm="smNativeData" val="SMDATA_14_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"/>
+                          <sm:smNativeData xmlns:sm="smNativeData" val="SMDATA_14_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"/>
                         </a:ext>
                       </a:extLst>
                     </pic:cNvPicPr>
@@ -2809,17 +2809,17 @@
           <wp:inline distT="0" distB="0" distL="0" distR="0">
             <wp:extent cx="3322320" cy="1539240"/>
             <wp:effectExtent l="0" t="0" r="0" b="0"/>
-            <wp:docPr id="3" name="Picture26"/>
+            <wp:docPr id="3" name="Picture42"/>
             <wp:cNvGraphicFramePr/>
             <a:graphic xmlns:a="http://schemas.openxmlformats.org/drawingml/2006/main">
               <a:graphicData uri="http://schemas.openxmlformats.org/drawingml/2006/picture">
                 <pic:pic xmlns:pic="http://schemas.openxmlformats.org/drawingml/2006/picture">
                   <pic:nvPicPr>
-                    <pic:cNvPr id="3" name="Picture26"/>
+                    <pic:cNvPr id="3" name="Picture42"/>
                     <pic:cNvPicPr>
                       <a:extLst>
                         <a:ext uri="smNativeData">
-                          <sm:smNativeData xmlns:sm="smNativeData" val="SMDATA_14_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"/>
+                          <sm:smNativeData xmlns:sm="smNativeData" val="SMDATA_14_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"/>
                         </a:ext>
                       </a:extLst>
                     </pic:cNvPicPr>
@@ -2858,7 +2858,7 @@
           <wp:inline distT="0" distB="0" distL="0" distR="0">
             <wp:extent cx="3086100" cy="1264285"/>
             <wp:effectExtent l="0" t="0" r="0" b="0"/>
-            <wp:docPr id="4" name="Picture25"/>
+            <wp:docPr id="4" name="Picture43"/>
             <wp:cNvGraphicFramePr>
               <a:graphicFrameLocks xmlns:a="http://schemas.openxmlformats.org/drawingml/2006/main" noChangeAspect="1"/>
             </wp:cNvGraphicFramePr>
@@ -2866,12 +2866,12 @@
               <a:graphicData uri="http://schemas.openxmlformats.org/drawingml/2006/picture">
                 <pic:pic xmlns:pic="http://schemas.openxmlformats.org/drawingml/2006/picture">
                   <pic:nvPicPr>
-                    <pic:cNvPr id="4" name="Picture25"/>
+                    <pic:cNvPr id="4" name="Picture43"/>
                     <pic:cNvPicPr>
                       <a:picLocks noChangeAspect="1"/>
                       <a:extLst>
                         <a:ext uri="smNativeData">
-                          <sm:smNativeData xmlns:sm="smNativeData" val="SMDATA_14_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"/>
+                          <sm:smNativeData xmlns:sm="smNativeData" val="SMDATA_14_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"/>
                         </a:ext>
                       </a:extLst>
                     </pic:cNvPicPr>
@@ -3130,7 +3130,7 @@
           <wp:inline distT="0" distB="0" distL="0" distR="0">
             <wp:extent cx="4876800" cy="1242060"/>
             <wp:effectExtent l="0" t="0" r="0" b="0"/>
-            <wp:docPr id="5" name="Picture26"/>
+            <wp:docPr id="5" name="Picture42"/>
             <wp:cNvGraphicFramePr>
               <a:graphicFrameLocks xmlns:a="http://schemas.openxmlformats.org/drawingml/2006/main" noChangeAspect="1"/>
             </wp:cNvGraphicFramePr>
@@ -3138,12 +3138,12 @@
               <a:graphicData uri="http://schemas.openxmlformats.org/drawingml/2006/picture">
                 <pic:pic xmlns:pic="http://schemas.openxmlformats.org/drawingml/2006/picture">
                   <pic:nvPicPr>
-                    <pic:cNvPr id="5" name="Picture26"/>
+                    <pic:cNvPr id="5" name="Picture42"/>
                     <pic:cNvPicPr>
                       <a:picLocks noChangeAspect="1"/>
                       <a:extLst>
                         <a:ext uri="smNativeData">
-                          <sm:smNativeData xmlns:sm="smNativeData" val="SMDATA_14_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"/>
+                          <sm:smNativeData xmlns:sm="smNativeData" val="SMDATA_14_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"/>
                         </a:ext>
                       </a:extLst>
                     </pic:cNvPicPr>
@@ -4007,7 +4007,7 @@
           <wp:inline distT="0" distB="0" distL="0" distR="0">
             <wp:extent cx="3712845" cy="1379220"/>
             <wp:effectExtent l="0" t="0" r="0" b="0"/>
-            <wp:docPr id="6" name="Picture25"/>
+            <wp:docPr id="6" name="Picture43"/>
             <wp:cNvGraphicFramePr>
               <a:graphicFrameLocks xmlns:a="http://schemas.openxmlformats.org/drawingml/2006/main" noChangeAspect="1"/>
             </wp:cNvGraphicFramePr>
@@ -4015,12 +4015,12 @@
               <a:graphicData uri="http://schemas.openxmlformats.org/drawingml/2006/picture">
                 <pic:pic xmlns:pic="http://schemas.openxmlformats.org/drawingml/2006/picture">
                   <pic:nvPicPr>
-                    <pic:cNvPr id="6" name="Picture25"/>
+                    <pic:cNvPr id="6" name="Picture43"/>
                     <pic:cNvPicPr>
                       <a:picLocks noChangeAspect="1"/>
                       <a:extLst>
                         <a:ext uri="smNativeData">
-                          <sm:smNativeData xmlns:sm="smNativeData" val="SMDATA_14_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"/>
+                          <sm:smNativeData xmlns:sm="smNativeData" val="SMDATA_14_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"/>
                         </a:ext>
                       </a:extLst>
                     </pic:cNvPicPr>
@@ -4107,13 +4107,11 @@
         <w:pStyle w:val="para4"/>
         <w:rPr>
           <w:rFonts w:ascii="Times New Roman" w:hAnsi="Times New Roman" w:eastAsia="Times New Roman" w:cs="Times New Roman"/>
-          <w:lang w:val="en-us" w:eastAsia="zh-cn" w:bidi="ar-sa"/>
-        </w:rPr>
-      </w:pPr>
-      <w:r>
-        <w:rPr>
-          <w:rFonts w:ascii="Times New Roman" w:hAnsi="Times New Roman" w:eastAsia="Times New Roman" w:cs="Times New Roman"/>
-          <w:lang w:val="en-us" w:eastAsia="zh-cn" w:bidi="ar-sa"/>
+        </w:rPr>
+      </w:pPr>
+      <w:r>
+        <w:rPr>
+          <w:rFonts w:ascii="Times New Roman" w:hAnsi="Times New Roman" w:eastAsia="Times New Roman" w:cs="Times New Roman"/>
         </w:rPr>
         <w:t xml:space="preserve">using System.Linq; </w:t>
       </w:r>
@@ -4123,13 +4121,11 @@
         <w:pStyle w:val="para4"/>
         <w:rPr>
           <w:rFonts w:ascii="Times New Roman" w:hAnsi="Times New Roman" w:eastAsia="Times New Roman" w:cs="Times New Roman"/>
-          <w:lang w:val="en-us" w:eastAsia="zh-cn" w:bidi="ar-sa"/>
-        </w:rPr>
-      </w:pPr>
-      <w:r>
-        <w:rPr>
-          <w:rFonts w:ascii="Times New Roman" w:hAnsi="Times New Roman" w:eastAsia="Times New Roman" w:cs="Times New Roman"/>
-          <w:lang w:val="en-us" w:eastAsia="zh-cn" w:bidi="ar-sa"/>
+        </w:rPr>
+      </w:pPr>
+      <w:r>
+        <w:rPr>
+          <w:rFonts w:ascii="Times New Roman" w:hAnsi="Times New Roman" w:eastAsia="Times New Roman" w:cs="Times New Roman"/>
         </w:rPr>
         <w:t>1) избираме from x in SOMETHING</w:t>
       </w:r>
@@ -4139,13 +4135,11 @@
         <w:pStyle w:val="para4"/>
         <w:rPr>
           <w:rFonts w:ascii="Times New Roman" w:hAnsi="Times New Roman" w:eastAsia="Times New Roman" w:cs="Times New Roman"/>
-          <w:lang w:val="en-us" w:eastAsia="zh-cn" w:bidi="ar-sa"/>
-        </w:rPr>
-      </w:pPr>
-      <w:r>
-        <w:rPr>
-          <w:rFonts w:ascii="Times New Roman" w:hAnsi="Times New Roman" w:eastAsia="Times New Roman" w:cs="Times New Roman"/>
-          <w:lang w:val="en-us" w:eastAsia="zh-cn" w:bidi="ar-sa"/>
+        </w:rPr>
+      </w:pPr>
+      <w:r>
+        <w:rPr>
+          <w:rFonts w:ascii="Times New Roman" w:hAnsi="Times New Roman" w:eastAsia="Times New Roman" w:cs="Times New Roman"/>
         </w:rPr>
         <w:t>2) условеие where x (изпълнява някакво условие)</w:t>
       </w:r>
@@ -4155,13 +4149,11 @@
         <w:pStyle w:val="para4"/>
         <w:rPr>
           <w:rFonts w:ascii="Times New Roman" w:hAnsi="Times New Roman" w:eastAsia="Times New Roman" w:cs="Times New Roman"/>
-          <w:lang w:val="en-us" w:eastAsia="zh-cn" w:bidi="ar-sa"/>
-        </w:rPr>
-      </w:pPr>
-      <w:r>
-        <w:rPr>
-          <w:rFonts w:ascii="Times New Roman" w:hAnsi="Times New Roman" w:eastAsia="Times New Roman" w:cs="Times New Roman"/>
-          <w:lang w:val="en-us" w:eastAsia="zh-cn" w:bidi="ar-sa"/>
+        </w:rPr>
+      </w:pPr>
+      <w:r>
+        <w:rPr>
+          <w:rFonts w:ascii="Times New Roman" w:hAnsi="Times New Roman" w:eastAsia="Times New Roman" w:cs="Times New Roman"/>
         </w:rPr>
         <w:t>2.1) orderby x {decending обратен ред}</w:t>
       </w:r>
@@ -4171,13 +4163,11 @@
         <w:pStyle w:val="para4"/>
         <w:rPr>
           <w:rFonts w:ascii="Times New Roman" w:hAnsi="Times New Roman" w:eastAsia="Times New Roman" w:cs="Times New Roman"/>
-          <w:lang w:val="en-us" w:eastAsia="zh-cn" w:bidi="ar-sa"/>
-        </w:rPr>
-      </w:pPr>
-      <w:r>
-        <w:rPr>
-          <w:rFonts w:ascii="Times New Roman" w:hAnsi="Times New Roman" w:eastAsia="Times New Roman" w:cs="Times New Roman"/>
-          <w:lang w:val="en-us" w:eastAsia="zh-cn" w:bidi="ar-sa"/>
+        </w:rPr>
+      </w:pPr>
+      <w:r>
+        <w:rPr>
+          <w:rFonts w:ascii="Times New Roman" w:hAnsi="Times New Roman" w:eastAsia="Times New Roman" w:cs="Times New Roman"/>
         </w:rPr>
         <w:t>3) избираме select x (избери тези x)</w:t>
       </w:r>
@@ -4187,13 +4177,11 @@
         <w:pStyle w:val="para4"/>
         <w:rPr>
           <w:rFonts w:ascii="Times New Roman" w:hAnsi="Times New Roman" w:eastAsia="Times New Roman" w:cs="Times New Roman"/>
-          <w:lang w:val="en-us" w:eastAsia="zh-cn" w:bidi="ar-sa"/>
-        </w:rPr>
-      </w:pPr>
-      <w:r>
-        <w:rPr>
-          <w:rFonts w:ascii="Times New Roman" w:hAnsi="Times New Roman" w:eastAsia="Times New Roman" w:cs="Times New Roman"/>
-          <w:lang w:val="en-us" w:eastAsia="zh-cn" w:bidi="ar-sa"/>
+        </w:rPr>
+      </w:pPr>
+      <w:r>
+        <w:rPr>
+          <w:rFonts w:ascii="Times New Roman" w:hAnsi="Times New Roman" w:eastAsia="Times New Roman" w:cs="Times New Roman"/>
         </w:rPr>
         <w:t xml:space="preserve"> връща се тип IEnumerable&lt;T&gt; - който предлага функционалност з всеки обект който може да се итерира и представя методи за достъп до елементите си</w:t>
       </w:r>
@@ -4248,6 +4236,7 @@
           <w:szCs w:val="24"/>
         </w:rPr>
       </w:pPr>
+      <w:r/>
       <w:r>
         <w:rPr>
           <w:noProof/>
@@ -4256,7 +4245,7 @@
           <wp:inline distT="0" distB="0" distL="0" distR="0">
             <wp:extent cx="5715000" cy="430530"/>
             <wp:effectExtent l="0" t="0" r="0" b="0"/>
-            <wp:docPr id="7" name="Picture26"/>
+            <wp:docPr id="7" name="Picture42"/>
             <wp:cNvGraphicFramePr>
               <a:graphicFrameLocks xmlns:a="http://schemas.openxmlformats.org/drawingml/2006/main" noChangeAspect="1"/>
             </wp:cNvGraphicFramePr>
@@ -4264,12 +4253,12 @@
               <a:graphicData uri="http://schemas.openxmlformats.org/drawingml/2006/picture">
                 <pic:pic xmlns:pic="http://schemas.openxmlformats.org/drawingml/2006/picture">
                   <pic:nvPicPr>
-                    <pic:cNvPr id="7" name="Picture26"/>
+                    <pic:cNvPr id="7" name="Picture42"/>
                     <pic:cNvPicPr>
                       <a:picLocks noChangeAspect="1"/>
                       <a:extLst>
                         <a:ext uri="smNativeData">
-                          <sm:smNativeData xmlns:sm="smNativeData" val="SMDATA_14_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"/>
+                          <sm:smNativeData xmlns:sm="smNativeData" val="SMDATA_14_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"/>
                         </a:ext>
                       </a:extLst>
                     </pic:cNvPicPr>
@@ -4299,6 +4288,7 @@
           </wp:inline>
         </w:drawing>
       </w:r>
+      <w:r/>
       <w:r>
         <w:rPr>
           <w:sz w:val="24"/>
@@ -4328,6 +4318,7 @@
           <w:szCs w:val="24"/>
         </w:rPr>
       </w:pPr>
+      <w:r/>
       <w:r>
         <w:rPr>
           <w:noProof/>
@@ -4336,7 +4327,7 @@
           <wp:inline distT="0" distB="0" distL="0" distR="0">
             <wp:extent cx="4857750" cy="2706370"/>
             <wp:effectExtent l="0" t="0" r="0" b="0"/>
-            <wp:docPr id="8" name="Picture25"/>
+            <wp:docPr id="8" name="Picture43"/>
             <wp:cNvGraphicFramePr>
               <a:graphicFrameLocks xmlns:a="http://schemas.openxmlformats.org/drawingml/2006/main" noChangeAspect="1"/>
             </wp:cNvGraphicFramePr>
@@ -4344,12 +4335,12 @@
               <a:graphicData uri="http://schemas.openxmlformats.org/drawingml/2006/picture">
                 <pic:pic xmlns:pic="http://schemas.openxmlformats.org/drawingml/2006/picture">
                   <pic:nvPicPr>
-                    <pic:cNvPr id="8" name="Picture25"/>
+                    <pic:cNvPr id="8" name="Picture43"/>
                     <pic:cNvPicPr>
                       <a:picLocks noChangeAspect="1"/>
                       <a:extLst>
                         <a:ext uri="smNativeData">
-                          <sm:smNativeData xmlns:sm="smNativeData" val="SMDATA_14_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"/>
+                          <sm:smNativeData xmlns:sm="smNativeData" val="SMDATA_14_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"/>
                         </a:ext>
                       </a:extLst>
                     </pic:cNvPicPr>
@@ -4379,6 +4370,7 @@
           </wp:inline>
         </w:drawing>
       </w:r>
+      <w:r/>
       <w:r>
         <w:rPr>
           <w:sz w:val="24"/>
@@ -4453,7 +4445,6 @@
           <w:bCs/>
           <w:sz w:val="52"/>
           <w:szCs w:val="52"/>
-          <w:lang w:val="en-us" w:eastAsia="zh-cn" w:bidi="ar-sa"/>
         </w:rPr>
       </w:pPr>
       <w:r>
@@ -4463,7 +4454,6 @@
           <w:bCs/>
           <w:sz w:val="52"/>
           <w:szCs w:val="52"/>
-          <w:lang w:val="en-us" w:eastAsia="zh-cn" w:bidi="ar-sa"/>
         </w:rPr>
         <w:t>System.Linq.Queryable</w:t>
       </w:r>
@@ -4477,7 +4467,6 @@
           <w:bCs/>
           <w:sz w:val="52"/>
           <w:szCs w:val="52"/>
-          <w:lang w:val="en-us" w:eastAsia="zh-cn" w:bidi="ar-sa"/>
         </w:rPr>
       </w:pPr>
       <w:r>
@@ -4487,22 +4476,19 @@
           <w:bCs/>
           <w:sz w:val="52"/>
           <w:szCs w:val="52"/>
-          <w:lang w:val="en-us" w:eastAsia="zh-cn" w:bidi="ar-sa"/>
-        </w:rPr>
-      </w:r>
-    </w:p>
-    <w:p>
-      <w:pPr>
-        <w:pStyle w:val="para4"/>
-        <w:rPr>
-          <w:rFonts w:ascii="Times New Roman" w:hAnsi="Times New Roman" w:eastAsia="Times New Roman" w:cs="Times New Roman"/>
-          <w:lang w:val="en-us" w:eastAsia="zh-cn" w:bidi="ar-sa"/>
-        </w:rPr>
-      </w:pPr>
-      <w:r>
-        <w:rPr>
-          <w:rFonts w:ascii="Times New Roman" w:hAnsi="Times New Roman" w:eastAsia="Times New Roman" w:cs="Times New Roman"/>
-          <w:lang w:val="en-us" w:eastAsia="zh-cn" w:bidi="ar-sa"/>
+        </w:rPr>
+      </w:r>
+    </w:p>
+    <w:p>
+      <w:pPr>
+        <w:pStyle w:val="para4"/>
+        <w:rPr>
+          <w:rFonts w:ascii="Times New Roman" w:hAnsi="Times New Roman" w:eastAsia="Times New Roman" w:cs="Times New Roman"/>
+        </w:rPr>
+      </w:pPr>
+      <w:r>
+        <w:rPr>
+          <w:rFonts w:ascii="Times New Roman" w:hAnsi="Times New Roman" w:eastAsia="Times New Roman" w:cs="Times New Roman"/>
         </w:rPr>
         <w:t>за Count метод, приема някакво условие и брои елементите вътре в структурата, които удовлетворяват това условие. Имаме TakeWhile().</w:t>
       </w:r>
@@ -4512,28 +4498,24 @@
         <w:pStyle w:val="para4"/>
         <w:rPr>
           <w:rFonts w:ascii="Times New Roman" w:hAnsi="Times New Roman" w:eastAsia="Times New Roman" w:cs="Times New Roman"/>
-          <w:lang w:val="en-us" w:eastAsia="zh-cn" w:bidi="ar-sa"/>
-        </w:rPr>
-      </w:pPr>
-      <w:r>
-        <w:rPr>
-          <w:rFonts w:ascii="Times New Roman" w:hAnsi="Times New Roman" w:eastAsia="Times New Roman" w:cs="Times New Roman"/>
-          <w:lang w:val="en-us" w:eastAsia="zh-cn" w:bidi="ar-sa"/>
-        </w:rPr>
-      </w:r>
-    </w:p>
-    <w:p>
-      <w:pPr>
-        <w:pStyle w:val="para4"/>
-        <w:rPr>
-          <w:rFonts w:ascii="Times New Roman" w:hAnsi="Times New Roman" w:eastAsia="Times New Roman" w:cs="Times New Roman"/>
-          <w:lang w:val="en-us" w:eastAsia="zh-cn" w:bidi="ar-sa"/>
-        </w:rPr>
-      </w:pPr>
-      <w:r>
-        <w:rPr>
-          <w:rFonts w:ascii="Times New Roman" w:hAnsi="Times New Roman" w:eastAsia="Times New Roman" w:cs="Times New Roman"/>
-          <w:lang w:val="en-us" w:eastAsia="zh-cn" w:bidi="ar-sa"/>
+        </w:rPr>
+      </w:pPr>
+      <w:r>
+        <w:rPr>
+          <w:rFonts w:ascii="Times New Roman" w:hAnsi="Times New Roman" w:eastAsia="Times New Roman" w:cs="Times New Roman"/>
+        </w:rPr>
+      </w:r>
+    </w:p>
+    <w:p>
+      <w:pPr>
+        <w:pStyle w:val="para4"/>
+        <w:rPr>
+          <w:rFonts w:ascii="Times New Roman" w:hAnsi="Times New Roman" w:eastAsia="Times New Roman" w:cs="Times New Roman"/>
+        </w:rPr>
+      </w:pPr>
+      <w:r>
+        <w:rPr>
+          <w:rFonts w:ascii="Times New Roman" w:hAnsi="Times New Roman" w:eastAsia="Times New Roman" w:cs="Times New Roman"/>
         </w:rPr>
         <w:t>Select(), Where().Select(), GroupBy - Key, Count</w:t>
       </w:r>
@@ -4543,13 +4525,11 @@
         <w:pStyle w:val="para4"/>
         <w:rPr>
           <w:rFonts w:ascii="Times New Roman" w:hAnsi="Times New Roman" w:eastAsia="Times New Roman" w:cs="Times New Roman"/>
-          <w:lang w:val="en-us" w:eastAsia="zh-cn" w:bidi="ar-sa"/>
-        </w:rPr>
-      </w:pPr>
-      <w:r>
-        <w:rPr>
-          <w:rFonts w:ascii="Times New Roman" w:hAnsi="Times New Roman" w:eastAsia="Times New Roman" w:cs="Times New Roman"/>
-          <w:lang w:val="en-us" w:eastAsia="zh-cn" w:bidi="ar-sa"/>
+        </w:rPr>
+      </w:pPr>
+      <w:r>
+        <w:rPr>
+          <w:rFonts w:ascii="Times New Roman" w:hAnsi="Times New Roman" w:eastAsia="Times New Roman" w:cs="Times New Roman"/>
         </w:rPr>
         <w:t>order smth by smth.smth into tempKeyword</w:t>
       </w:r>
@@ -4559,28 +4539,24 @@
         <w:pStyle w:val="para4"/>
         <w:rPr>
           <w:rFonts w:ascii="Times New Roman" w:hAnsi="Times New Roman" w:eastAsia="Times New Roman" w:cs="Times New Roman"/>
-          <w:lang w:val="en-us" w:eastAsia="zh-cn" w:bidi="ar-sa"/>
-        </w:rPr>
-      </w:pPr>
-      <w:r>
-        <w:rPr>
-          <w:rFonts w:ascii="Times New Roman" w:hAnsi="Times New Roman" w:eastAsia="Times New Roman" w:cs="Times New Roman"/>
-          <w:lang w:val="en-us" w:eastAsia="zh-cn" w:bidi="ar-sa"/>
-        </w:rPr>
-      </w:r>
-    </w:p>
-    <w:p>
-      <w:pPr>
-        <w:pStyle w:val="para4"/>
-        <w:rPr>
-          <w:rFonts w:ascii="Times New Roman" w:hAnsi="Times New Roman" w:eastAsia="Times New Roman" w:cs="Times New Roman"/>
-          <w:lang w:val="en-us" w:eastAsia="zh-cn" w:bidi="ar-sa"/>
-        </w:rPr>
-      </w:pPr>
-      <w:r>
-        <w:rPr>
-          <w:rFonts w:ascii="Times New Roman" w:hAnsi="Times New Roman" w:eastAsia="Times New Roman" w:cs="Times New Roman"/>
-          <w:lang w:val="en-us" w:eastAsia="zh-cn" w:bidi="ar-sa"/>
+        </w:rPr>
+      </w:pPr>
+      <w:r>
+        <w:rPr>
+          <w:rFonts w:ascii="Times New Roman" w:hAnsi="Times New Roman" w:eastAsia="Times New Roman" w:cs="Times New Roman"/>
+        </w:rPr>
+      </w:r>
+    </w:p>
+    <w:p>
+      <w:pPr>
+        <w:pStyle w:val="para4"/>
+        <w:rPr>
+          <w:rFonts w:ascii="Times New Roman" w:hAnsi="Times New Roman" w:eastAsia="Times New Roman" w:cs="Times New Roman"/>
+        </w:rPr>
+      </w:pPr>
+      <w:r>
+        <w:rPr>
+          <w:rFonts w:ascii="Times New Roman" w:hAnsi="Times New Roman" w:eastAsia="Times New Roman" w:cs="Times New Roman"/>
         </w:rPr>
         <w:t xml:space="preserve">TPL: Task parallel library </w:t>
       </w:r>
@@ -4594,7 +4570,6 @@
           <w:bCs/>
           <w:sz w:val="40"/>
           <w:szCs w:val="40"/>
-          <w:lang w:val="en-us" w:eastAsia="zh-cn" w:bidi="ar-sa"/>
         </w:rPr>
       </w:pPr>
       <w:r>
@@ -4604,7 +4579,6 @@
           <w:bCs/>
           <w:sz w:val="40"/>
           <w:szCs w:val="40"/>
-          <w:lang w:val="en-us" w:eastAsia="zh-cn" w:bidi="ar-sa"/>
         </w:rPr>
         <w:t xml:space="preserve">System.Threading.Tasks.Parallel </w:t>
       </w:r>
@@ -4614,13 +4588,11 @@
         <w:pStyle w:val="para4"/>
         <w:rPr>
           <w:rFonts w:ascii="Times New Roman" w:hAnsi="Times New Roman" w:eastAsia="Times New Roman" w:cs="Times New Roman"/>
-          <w:lang w:val="en-us" w:eastAsia="zh-cn" w:bidi="ar-sa"/>
-        </w:rPr>
-      </w:pPr>
-      <w:r>
-        <w:rPr>
-          <w:rFonts w:ascii="Times New Roman" w:hAnsi="Times New Roman" w:eastAsia="Times New Roman" w:cs="Times New Roman"/>
-          <w:lang w:val="en-us" w:eastAsia="zh-cn" w:bidi="ar-sa"/>
+        </w:rPr>
+      </w:pPr>
+      <w:r>
+        <w:rPr>
+          <w:rFonts w:ascii="Times New Roman" w:hAnsi="Times New Roman" w:eastAsia="Times New Roman" w:cs="Times New Roman"/>
         </w:rPr>
         <w:t>Parralel.For/Foreach</w:t>
       </w:r>
@@ -4630,13 +4602,11 @@
         <w:pStyle w:val="para4"/>
         <w:rPr>
           <w:rFonts w:ascii="Times New Roman" w:hAnsi="Times New Roman" w:eastAsia="Times New Roman" w:cs="Times New Roman"/>
-          <w:lang w:val="en-us" w:eastAsia="zh-cn" w:bidi="ar-sa"/>
-        </w:rPr>
-      </w:pPr>
-      <w:r>
-        <w:rPr>
-          <w:rFonts w:ascii="Times New Roman" w:hAnsi="Times New Roman" w:eastAsia="Times New Roman" w:cs="Times New Roman"/>
-          <w:lang w:val="en-us" w:eastAsia="zh-cn" w:bidi="ar-sa"/>
+        </w:rPr>
+      </w:pPr>
+      <w:r>
+        <w:rPr>
+          <w:rFonts w:ascii="Times New Roman" w:hAnsi="Times New Roman" w:eastAsia="Times New Roman" w:cs="Times New Roman"/>
         </w:rPr>
         <w:t>Parralel.Foreach(srcColl, itm =&gt;Process(item)) - операциите в ламбда израза трябва да бъдат независими</w:t>
       </w:r>
@@ -4646,13 +4616,11 @@
         <w:pStyle w:val="para4"/>
         <w:rPr>
           <w:rFonts w:ascii="Times New Roman" w:hAnsi="Times New Roman" w:eastAsia="Times New Roman" w:cs="Times New Roman"/>
-          <w:lang w:val="en-us" w:eastAsia="zh-cn" w:bidi="ar-sa"/>
-        </w:rPr>
-      </w:pPr>
-      <w:r>
-        <w:rPr>
-          <w:rFonts w:ascii="Times New Roman" w:hAnsi="Times New Roman" w:eastAsia="Times New Roman" w:cs="Times New Roman"/>
-          <w:lang w:val="en-us" w:eastAsia="zh-cn" w:bidi="ar-sa"/>
+        </w:rPr>
+      </w:pPr>
+      <w:r>
+        <w:rPr>
+          <w:rFonts w:ascii="Times New Roman" w:hAnsi="Times New Roman" w:eastAsia="Times New Roman" w:cs="Times New Roman"/>
         </w:rPr>
         <w:t>Паралелните  for, foreach са методи и в тях ползваме Break() - завърши всички операции на всички нишки които са приоритени  към текущата итерация на текущата нишка и излез от цикъла, Stop()  спри всички итерации когато е възможно.</w:t>
       </w:r>
@@ -4662,9 +4630,9 @@
         <w:pStyle w:val="para4"/>
         <w:rPr>
           <w:rFonts w:ascii="Times New Roman" w:hAnsi="Times New Roman" w:eastAsia="Times New Roman" w:cs="Times New Roman"/>
-          <w:lang w:val="en-us" w:eastAsia="zh-cn" w:bidi="ar-sa"/>
-        </w:rPr>
-      </w:pPr>
+        </w:rPr>
+      </w:pPr>
+      <w:r/>
       <w:r>
         <w:rPr>
           <w:noProof/>
@@ -4673,7 +4641,7 @@
           <wp:inline distT="0" distB="0" distL="0" distR="0">
             <wp:extent cx="2654300" cy="796290"/>
             <wp:effectExtent l="0" t="0" r="0" b="0"/>
-            <wp:docPr id="9" name="Picture25"/>
+            <wp:docPr id="9" name="Picture42"/>
             <wp:cNvGraphicFramePr>
               <a:graphicFrameLocks xmlns:a="http://schemas.openxmlformats.org/drawingml/2006/main" noChangeAspect="1"/>
             </wp:cNvGraphicFramePr>
@@ -4681,12 +4649,12 @@
               <a:graphicData uri="http://schemas.openxmlformats.org/drawingml/2006/picture">
                 <pic:pic xmlns:pic="http://schemas.openxmlformats.org/drawingml/2006/picture">
                   <pic:nvPicPr>
-                    <pic:cNvPr id="9" name="Picture25"/>
+                    <pic:cNvPr id="9" name="Picture42"/>
                     <pic:cNvPicPr>
                       <a:picLocks noChangeAspect="1"/>
                       <a:extLst>
                         <a:ext uri="smNativeData">
-                          <sm:smNativeData xmlns:sm="smNativeData" val="SMDATA_14_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"/>
+                          <sm:smNativeData xmlns:sm="smNativeData" val="SMDATA_14_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"/>
                         </a:ext>
                       </a:extLst>
                     </pic:cNvPicPr>
@@ -4716,12 +4684,7 @@
           </wp:inline>
         </w:drawing>
       </w:r>
-      <w:r>
-        <w:rPr>
-          <w:rFonts w:ascii="Times New Roman" w:hAnsi="Times New Roman" w:eastAsia="Times New Roman" w:cs="Times New Roman"/>
-          <w:lang w:val="en-us" w:eastAsia="zh-cn" w:bidi="ar-sa"/>
-        </w:rPr>
-      </w:r>
+      <w:r/>
       <w:r>
         <w:rPr>
           <w:noProof/>
@@ -4730,7 +4693,7 @@
           <wp:inline distT="0" distB="0" distL="0" distR="0">
             <wp:extent cx="2712720" cy="1084580"/>
             <wp:effectExtent l="0" t="0" r="0" b="0"/>
-            <wp:docPr id="10" name="Picture26"/>
+            <wp:docPr id="10" name="Picture43"/>
             <wp:cNvGraphicFramePr>
               <a:graphicFrameLocks xmlns:a="http://schemas.openxmlformats.org/drawingml/2006/main" noChangeAspect="1"/>
             </wp:cNvGraphicFramePr>
@@ -4738,12 +4701,12 @@
               <a:graphicData uri="http://schemas.openxmlformats.org/drawingml/2006/picture">
                 <pic:pic xmlns:pic="http://schemas.openxmlformats.org/drawingml/2006/picture">
                   <pic:nvPicPr>
-                    <pic:cNvPr id="10" name="Picture26"/>
+                    <pic:cNvPr id="10" name="Picture43"/>
                     <pic:cNvPicPr>
                       <a:picLocks noChangeAspect="1"/>
                       <a:extLst>
                         <a:ext uri="smNativeData">
-                          <sm:smNativeData xmlns:sm="smNativeData" val="SMDATA_14_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"/>
+                          <sm:smNativeData xmlns:sm="smNativeData" val="SMDATA_14_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"/>
                         </a:ext>
                       </a:extLst>
                     </pic:cNvPicPr>
@@ -4773,40 +4736,36 @@
           </wp:inline>
         </w:drawing>
       </w:r>
-      <w:r>
-        <w:rPr>
-          <w:rFonts w:ascii="Times New Roman" w:hAnsi="Times New Roman" w:eastAsia="Times New Roman" w:cs="Times New Roman"/>
-          <w:lang w:val="en-us" w:eastAsia="zh-cn" w:bidi="ar-sa"/>
-        </w:rPr>
-      </w:r>
-    </w:p>
-    <w:p>
-      <w:pPr>
-        <w:pStyle w:val="para4"/>
-        <w:rPr>
-          <w:rFonts w:ascii="Times New Roman" w:hAnsi="Times New Roman" w:eastAsia="Times New Roman" w:cs="Times New Roman"/>
-          <w:lang w:val="en-us" w:eastAsia="zh-cn" w:bidi="ar-sa"/>
-        </w:rPr>
-      </w:pPr>
-      <w:r>
-        <w:rPr>
-          <w:rFonts w:ascii="Times New Roman" w:hAnsi="Times New Roman" w:eastAsia="Times New Roman" w:cs="Times New Roman"/>
-          <w:lang w:val="en-us" w:eastAsia="zh-cn" w:bidi="ar-sa"/>
-        </w:rPr>
-      </w:r>
-    </w:p>
-    <w:p>
-      <w:pPr>
-        <w:pStyle w:val="para4"/>
-        <w:rPr>
-          <w:rFonts w:ascii="Times New Roman" w:hAnsi="Times New Roman" w:eastAsia="Times New Roman" w:cs="Times New Roman"/>
-          <w:lang w:val="en-us" w:eastAsia="zh-cn" w:bidi="ar-sa"/>
-        </w:rPr>
-      </w:pPr>
-      <w:r>
-        <w:rPr>
-          <w:rFonts w:ascii="Times New Roman" w:hAnsi="Times New Roman" w:eastAsia="Times New Roman" w:cs="Times New Roman"/>
-          <w:lang w:val="en-us" w:eastAsia="zh-cn" w:bidi="ar-sa"/>
+      <w:r/>
+      <w:r>
+        <w:rPr>
+          <w:rFonts w:ascii="Times New Roman" w:hAnsi="Times New Roman" w:eastAsia="Times New Roman" w:cs="Times New Roman"/>
+        </w:rPr>
+      </w:r>
+    </w:p>
+    <w:p>
+      <w:pPr>
+        <w:pStyle w:val="para4"/>
+        <w:rPr>
+          <w:rFonts w:ascii="Times New Roman" w:hAnsi="Times New Roman" w:eastAsia="Times New Roman" w:cs="Times New Roman"/>
+        </w:rPr>
+      </w:pPr>
+      <w:r>
+        <w:rPr>
+          <w:rFonts w:ascii="Times New Roman" w:hAnsi="Times New Roman" w:eastAsia="Times New Roman" w:cs="Times New Roman"/>
+        </w:rPr>
+      </w:r>
+    </w:p>
+    <w:p>
+      <w:pPr>
+        <w:pStyle w:val="para4"/>
+        <w:rPr>
+          <w:rFonts w:ascii="Times New Roman" w:hAnsi="Times New Roman" w:eastAsia="Times New Roman" w:cs="Times New Roman"/>
+        </w:rPr>
+      </w:pPr>
+      <w:r>
+        <w:rPr>
+          <w:rFonts w:ascii="Times New Roman" w:hAnsi="Times New Roman" w:eastAsia="Times New Roman" w:cs="Times New Roman"/>
         </w:rPr>
         <w:t>PLINQ - AsParallel</w:t>
       </w:r>
@@ -4816,9 +4775,9 @@
         <w:pStyle w:val="para4"/>
         <w:rPr>
           <w:rFonts w:ascii="Times New Roman" w:hAnsi="Times New Roman" w:eastAsia="Times New Roman" w:cs="Times New Roman"/>
-          <w:lang w:val="en-us" w:eastAsia="zh-cn" w:bidi="ar-sa"/>
-        </w:rPr>
-      </w:pPr>
+        </w:rPr>
+      </w:pPr>
+      <w:r/>
       <w:r>
         <w:rPr>
           <w:noProof/>
@@ -4827,7 +4786,7 @@
           <wp:inline distT="0" distB="0" distL="0" distR="0">
             <wp:extent cx="2626360" cy="504190"/>
             <wp:effectExtent l="0" t="0" r="0" b="0"/>
-            <wp:docPr id="11" name="Picture25"/>
+            <wp:docPr id="11" name="Picture43"/>
             <wp:cNvGraphicFramePr>
               <a:graphicFrameLocks xmlns:a="http://schemas.openxmlformats.org/drawingml/2006/main" noChangeAspect="1"/>
             </wp:cNvGraphicFramePr>
@@ -4835,12 +4794,12 @@
               <a:graphicData uri="http://schemas.openxmlformats.org/drawingml/2006/picture">
                 <pic:pic xmlns:pic="http://schemas.openxmlformats.org/drawingml/2006/picture">
                   <pic:nvPicPr>
-                    <pic:cNvPr id="11" name="Picture25"/>
+                    <pic:cNvPr id="11" name="Picture43"/>
                     <pic:cNvPicPr>
                       <a:picLocks noChangeAspect="1"/>
                       <a:extLst>
                         <a:ext uri="smNativeData">
-                          <sm:smNativeData xmlns:sm="smNativeData" val="SMDATA_14_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"/>
+                          <sm:smNativeData xmlns:sm="smNativeData" val="SMDATA_14_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"/>
                         </a:ext>
                       </a:extLst>
                     </pic:cNvPicPr>
@@ -4870,12 +4829,7 @@
           </wp:inline>
         </w:drawing>
       </w:r>
-      <w:r>
-        <w:rPr>
-          <w:rFonts w:ascii="Times New Roman" w:hAnsi="Times New Roman" w:eastAsia="Times New Roman" w:cs="Times New Roman"/>
-          <w:lang w:val="en-us" w:eastAsia="zh-cn" w:bidi="ar-sa"/>
-        </w:rPr>
-      </w:r>
+      <w:r/>
       <w:r>
         <w:rPr>
           <w:noProof/>
@@ -4884,17 +4838,17 @@
           <wp:inline distT="0" distB="0" distL="0" distR="0">
             <wp:extent cx="3173730" cy="711200"/>
             <wp:effectExtent l="0" t="0" r="0" b="0"/>
-            <wp:docPr id="12" name="Picture26"/>
+            <wp:docPr id="12" name="Picture42"/>
             <wp:cNvGraphicFramePr/>
             <a:graphic xmlns:a="http://schemas.openxmlformats.org/drawingml/2006/main">
               <a:graphicData uri="http://schemas.openxmlformats.org/drawingml/2006/picture">
                 <pic:pic xmlns:pic="http://schemas.openxmlformats.org/drawingml/2006/picture">
                   <pic:nvPicPr>
-                    <pic:cNvPr id="12" name="Picture26"/>
+                    <pic:cNvPr id="12" name="Picture42"/>
                     <pic:cNvPicPr>
                       <a:extLst>
                         <a:ext uri="smNativeData">
-                          <sm:smNativeData xmlns:sm="smNativeData" val="SMDATA_14_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"/>
+                          <sm:smNativeData xmlns:sm="smNativeData" val="SMDATA_14_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"/>
                         </a:ext>
                       </a:extLst>
                     </pic:cNvPicPr>
@@ -4924,43 +4878,40 @@
           </wp:inline>
         </w:drawing>
       </w:r>
-      <w:r>
-        <w:rPr>
-          <w:rFonts w:ascii="Times New Roman" w:hAnsi="Times New Roman" w:eastAsia="Times New Roman" w:cs="Times New Roman"/>
-          <w:lang w:val="en-us" w:eastAsia="zh-cn" w:bidi="ar-sa"/>
-        </w:rPr>
-      </w:r>
-    </w:p>
-    <w:p>
-      <w:pPr>
-        <w:pStyle w:val="para4"/>
-        <w:rPr>
-          <w:rFonts w:ascii="Times New Roman" w:hAnsi="Times New Roman" w:eastAsia="Times New Roman" w:cs="Times New Roman"/>
-          <w:lang w:val="en-us" w:eastAsia="zh-cn" w:bidi="ar-sa"/>
-        </w:rPr>
-      </w:pPr>
-      <w:r>
-        <w:rPr>
-          <w:rFonts w:ascii="Times New Roman" w:hAnsi="Times New Roman" w:eastAsia="Times New Roman" w:cs="Times New Roman"/>
-          <w:lang w:val="en-us" w:eastAsia="zh-cn" w:bidi="ar-sa"/>
-        </w:rPr>
-      </w:r>
-    </w:p>
-    <w:p>
-      <w:pPr>
-        <w:pStyle w:val="para4"/>
-        <w:rPr>
-          <w:rFonts w:ascii="Times New Roman" w:hAnsi="Times New Roman" w:eastAsia="Times New Roman" w:cs="Times New Roman"/>
-          <w:lang w:val="en-us" w:eastAsia="zh-cn" w:bidi="ar-sa"/>
-        </w:rPr>
-      </w:pPr>
-      <w:r>
-        <w:rPr>
-          <w:rFonts w:ascii="Times New Roman" w:hAnsi="Times New Roman" w:eastAsia="Times New Roman" w:cs="Times New Roman"/>
-          <w:lang w:val="en-us" w:eastAsia="zh-cn" w:bidi="ar-sa"/>
+      <w:r/>
+      <w:r>
+        <w:rPr>
+          <w:rFonts w:ascii="Times New Roman" w:hAnsi="Times New Roman" w:eastAsia="Times New Roman" w:cs="Times New Roman"/>
+        </w:rPr>
+      </w:r>
+    </w:p>
+    <w:p>
+      <w:pPr>
+        <w:pStyle w:val="para4"/>
+        <w:rPr>
+          <w:rFonts w:ascii="Times New Roman" w:hAnsi="Times New Roman" w:eastAsia="Times New Roman" w:cs="Times New Roman"/>
+        </w:rPr>
+      </w:pPr>
+      <w:r>
+        <w:rPr>
+          <w:rFonts w:ascii="Times New Roman" w:hAnsi="Times New Roman" w:eastAsia="Times New Roman" w:cs="Times New Roman"/>
+        </w:rPr>
+      </w:r>
+    </w:p>
+    <w:p>
+      <w:pPr>
+        <w:pStyle w:val="para4"/>
+        <w:rPr>
+          <w:rFonts w:ascii="Times New Roman" w:hAnsi="Times New Roman" w:eastAsia="Times New Roman" w:cs="Times New Roman"/>
+        </w:rPr>
+      </w:pPr>
+      <w:r>
+        <w:rPr>
+          <w:rFonts w:ascii="Times New Roman" w:hAnsi="Times New Roman" w:eastAsia="Times New Roman" w:cs="Times New Roman"/>
         </w:rPr>
         <w:t>ForAll</w:t>
       </w:r>
+      <w:r/>
       <w:r>
         <w:rPr>
           <w:noProof/>
@@ -4969,17 +4920,17 @@
           <wp:inline distT="0" distB="0" distL="0" distR="0">
             <wp:extent cx="3153410" cy="879475"/>
             <wp:effectExtent l="0" t="0" r="0" b="0"/>
-            <wp:docPr id="13" name="Picture25"/>
+            <wp:docPr id="13" name="Picture43"/>
             <wp:cNvGraphicFramePr/>
             <a:graphic xmlns:a="http://schemas.openxmlformats.org/drawingml/2006/main">
               <a:graphicData uri="http://schemas.openxmlformats.org/drawingml/2006/picture">
                 <pic:pic xmlns:pic="http://schemas.openxmlformats.org/drawingml/2006/picture">
                   <pic:nvPicPr>
-                    <pic:cNvPr id="13" name="Picture25"/>
+                    <pic:cNvPr id="13" name="Picture43"/>
                     <pic:cNvPicPr>
                       <a:extLst>
                         <a:ext uri="smNativeData">
-                          <sm:smNativeData xmlns:sm="smNativeData" val="SMDATA_14_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"/>
+                          <sm:smNativeData xmlns:sm="smNativeData" val="SMDATA_14_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"/>
                         </a:ext>
                       </a:extLst>
                     </pic:cNvPicPr>
@@ -5009,28 +4960,1276 @@
           </wp:inline>
         </w:drawing>
       </w:r>
-      <w:r>
-        <w:rPr>
-          <w:rFonts w:ascii="Times New Roman" w:hAnsi="Times New Roman" w:eastAsia="Times New Roman" w:cs="Times New Roman"/>
-          <w:lang w:val="en-us" w:eastAsia="zh-cn" w:bidi="ar-sa"/>
-        </w:rPr>
-      </w:r>
-    </w:p>
-    <w:p>
-      <w:pPr>
-        <w:pStyle w:val="para4"/>
-        <w:rPr>
-          <w:rFonts w:ascii="Times New Roman" w:hAnsi="Times New Roman" w:eastAsia="Times New Roman" w:cs="Times New Roman"/>
-          <w:lang w:val="en-us" w:eastAsia="zh-cn" w:bidi="ar-sa"/>
-        </w:rPr>
-      </w:pPr>
-      <w:r>
-        <w:rPr>
-          <w:rFonts w:ascii="Times New Roman" w:hAnsi="Times New Roman" w:eastAsia="Times New Roman" w:cs="Times New Roman"/>
-          <w:lang w:val="en-us" w:eastAsia="zh-cn" w:bidi="ar-sa"/>
+      <w:r/>
+      <w:r>
+        <w:rPr>
+          <w:rFonts w:ascii="Times New Roman" w:hAnsi="Times New Roman" w:eastAsia="Times New Roman" w:cs="Times New Roman"/>
+        </w:rPr>
+      </w:r>
+    </w:p>
+    <w:p>
+      <w:pPr>
+        <w:pStyle w:val="para4"/>
+        <w:rPr>
+          <w:rFonts w:ascii="Times New Roman" w:hAnsi="Times New Roman" w:eastAsia="Times New Roman" w:cs="Times New Roman"/>
+        </w:rPr>
+      </w:pPr>
+      <w:r>
+        <w:rPr>
+          <w:rFonts w:ascii="Times New Roman" w:hAnsi="Times New Roman" w:eastAsia="Times New Roman" w:cs="Times New Roman"/>
         </w:rPr>
         <w:t xml:space="preserve">yield - яко нещо </w:t>
       </w:r>
+    </w:p>
+    <w:p>
+      <w:pPr>
+        <w:pStyle w:val="para4"/>
+        <w:rPr>
+          <w:rFonts w:ascii="Times New Roman" w:hAnsi="Times New Roman" w:eastAsia="Times New Roman" w:cs="Times New Roman"/>
+        </w:rPr>
+      </w:pPr>
+      <w:r>
+        <w:rPr>
+          <w:rFonts w:ascii="Times New Roman" w:hAnsi="Times New Roman" w:eastAsia="Times New Roman" w:cs="Times New Roman"/>
+        </w:rPr>
+      </w:r>
+    </w:p>
+    <w:p>
+      <w:pPr>
+        <w:pStyle w:val="para4"/>
+        <w:rPr>
+          <w:rFonts w:ascii="Times New Roman" w:hAnsi="Times New Roman" w:eastAsia="Times New Roman" w:cs="Times New Roman"/>
+        </w:rPr>
+      </w:pPr>
+      <w:r>
+        <w:rPr>
+          <w:rFonts w:ascii="Times New Roman" w:hAnsi="Times New Roman" w:eastAsia="Times New Roman" w:cs="Times New Roman"/>
+        </w:rPr>
+        <w:t>Седмица 6</w:t>
+      </w:r>
+    </w:p>
+    <w:p>
+      <w:pPr>
+        <w:pStyle w:val="para4"/>
+        <w:rPr>
+          <w:rFonts w:ascii="Times New Roman" w:hAnsi="Times New Roman" w:eastAsia="Times New Roman" w:cs="Times New Roman"/>
+        </w:rPr>
+      </w:pPr>
+      <w:r>
+        <w:rPr>
+          <w:rFonts w:ascii="Times New Roman" w:hAnsi="Times New Roman" w:eastAsia="Times New Roman" w:cs="Times New Roman"/>
+        </w:rPr>
+      </w:r>
+    </w:p>
+    <w:p>
+      <w:pPr>
+        <w:pStyle w:val="para4"/>
+        <w:rPr>
+          <w:rFonts w:ascii="Times New Roman" w:hAnsi="Times New Roman" w:eastAsia="Times New Roman" w:cs="Times New Roman"/>
+        </w:rPr>
+      </w:pPr>
+      <w:r>
+        <w:rPr>
+          <w:rFonts w:ascii="Times New Roman" w:hAnsi="Times New Roman" w:eastAsia="Times New Roman" w:cs="Times New Roman"/>
+        </w:rPr>
+        <w:t>Полезни неща:</w:t>
+      </w:r>
+    </w:p>
+    <w:p>
+      <w:pPr>
+        <w:pStyle w:val="para4"/>
+        <w:rPr>
+          <w:rFonts w:ascii="Times New Roman" w:hAnsi="Times New Roman" w:eastAsia="Times New Roman" w:cs="Times New Roman"/>
+        </w:rPr>
+      </w:pPr>
+      <w:r>
+        <w:rPr>
+          <w:rFonts w:ascii="Times New Roman" w:hAnsi="Times New Roman" w:eastAsia="Times New Roman" w:cs="Times New Roman"/>
+        </w:rPr>
+      </w:r>
+    </w:p>
+    <w:p>
+      <w:pPr>
+        <w:pStyle w:val="para4"/>
+        <w:rPr>
+          <w:rFonts w:ascii="Times New Roman" w:hAnsi="Times New Roman" w:eastAsia="Times New Roman" w:cs="Times New Roman"/>
+        </w:rPr>
+      </w:pPr>
+      <w:r>
+        <w:rPr>
+          <w:rFonts w:ascii="Times New Roman" w:hAnsi="Times New Roman" w:eastAsia="Times New Roman" w:cs="Times New Roman"/>
+        </w:rPr>
+        <w:t>указател this - референция към класа и може да се ползва в нестатични методи</w:t>
+      </w:r>
+    </w:p>
+    <w:p>
+      <w:pPr>
+        <w:pStyle w:val="para4"/>
+        <w:rPr>
+          <w:rFonts w:ascii="Times New Roman" w:hAnsi="Times New Roman" w:eastAsia="Times New Roman" w:cs="Times New Roman"/>
+        </w:rPr>
+      </w:pPr>
+      <w:r>
+        <w:rPr>
+          <w:rFonts w:ascii="Times New Roman" w:hAnsi="Times New Roman" w:eastAsia="Times New Roman" w:cs="Times New Roman"/>
+        </w:rPr>
+        <w:t>индексъри indexers - класове който инкапсулират списъци с данни може да използват this за да дефинират индексъри, които дани позволят да имаме нещо подобно на масивен-достъп до тези елементи на класас. Индексърите могат да връщат всякакъв тип. Изисвкат this за да се дефинират.</w:t>
+      </w:r>
+    </w:p>
+    <w:p>
+      <w:pPr>
+        <w:pStyle w:val="para4"/>
+        <w:rPr>
+          <w:rFonts w:ascii="Times New Roman" w:hAnsi="Times New Roman" w:eastAsia="Times New Roman" w:cs="Times New Roman"/>
+        </w:rPr>
+      </w:pPr>
+      <w:r>
+        <w:rPr>
+          <w:rFonts w:ascii="Times New Roman" w:hAnsi="Times New Roman" w:eastAsia="Times New Roman" w:cs="Times New Roman"/>
+        </w:rPr>
+        <w:t xml:space="preserve">ind tab tab -&gt; </w:t>
+      </w:r>
+      <w:r>
+        <w:rPr>
+          <w:noProof/>
+        </w:rPr>
+        <w:drawing>
+          <wp:inline distT="0" distB="0" distL="0" distR="0">
+            <wp:extent cx="4471670" cy="1775460"/>
+            <wp:effectExtent l="0" t="0" r="0" b="0"/>
+            <wp:docPr id="14" name="Picture42"/>
+            <wp:cNvGraphicFramePr>
+              <a:graphicFrameLocks xmlns:a="http://schemas.openxmlformats.org/drawingml/2006/main" noChangeAspect="1"/>
+            </wp:cNvGraphicFramePr>
+            <a:graphic xmlns:a="http://schemas.openxmlformats.org/drawingml/2006/main">
+              <a:graphicData uri="http://schemas.openxmlformats.org/drawingml/2006/picture">
+                <pic:pic xmlns:pic="http://schemas.openxmlformats.org/drawingml/2006/picture">
+                  <pic:nvPicPr>
+                    <pic:cNvPr id="14" name="Picture42"/>
+                    <pic:cNvPicPr>
+                      <a:picLocks noChangeAspect="1"/>
+                      <a:extLst>
+                        <a:ext uri="smNativeData">
+                          <sm:smNativeData xmlns:sm="smNativeData" val="SMDATA_14_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"/>
+                        </a:ext>
+                      </a:extLst>
+                    </pic:cNvPicPr>
+                  </pic:nvPicPr>
+                  <pic:blipFill>
+                    <a:blip r:embed="rId20"/>
+                    <a:stretch>
+                      <a:fillRect/>
+                    </a:stretch>
+                  </pic:blipFill>
+                  <pic:spPr>
+                    <a:xfrm>
+                      <a:off x="0" y="0"/>
+                      <a:ext cx="4471670" cy="1775460"/>
+                    </a:xfrm>
+                    <a:prstGeom prst="rect">
+                      <a:avLst/>
+                    </a:prstGeom>
+                    <a:noFill/>
+                    <a:ln w="12700">
+                      <a:noFill/>
+                    </a:ln>
+                  </pic:spPr>
+                </pic:pic>
+              </a:graphicData>
+            </a:graphic>
+          </wp:inline>
+        </w:drawing>
+      </w:r>
+      <w:r>
+        <w:rPr>
+          <w:rFonts w:ascii="Times New Roman" w:hAnsi="Times New Roman" w:eastAsia="Times New Roman" w:cs="Times New Roman"/>
+        </w:rPr>
+      </w:r>
+    </w:p>
+    <w:p>
+      <w:pPr>
+        <w:pStyle w:val="para4"/>
+        <w:rPr>
+          <w:rFonts w:ascii="Times New Roman" w:hAnsi="Times New Roman" w:eastAsia="Times New Roman" w:cs="Times New Roman"/>
+        </w:rPr>
+      </w:pPr>
+      <w:r>
+        <w:rPr>
+          <w:rFonts w:ascii="Times New Roman" w:hAnsi="Times New Roman" w:eastAsia="Times New Roman" w:cs="Times New Roman"/>
+        </w:rPr>
+      </w:r>
+    </w:p>
+    <w:p>
+      <w:pPr>
+        <w:pStyle w:val="para4"/>
+        <w:rPr>
+          <w:rFonts w:ascii="Times New Roman" w:hAnsi="Times New Roman" w:eastAsia="Times New Roman" w:cs="Times New Roman"/>
+        </w:rPr>
+      </w:pPr>
+      <w:r>
+        <w:rPr>
+          <w:rFonts w:ascii="Times New Roman" w:hAnsi="Times New Roman" w:eastAsia="Times New Roman" w:cs="Times New Roman"/>
+        </w:rPr>
+        <w:t>според това какъв е типа на индекса IndexType се изпълняват различни неща. Важно е да проверяваме дали индексите ни са валидни. Ползват се като направим обект на класа и използваме дума с квадратни скоби и индекс в тях.</w:t>
+      </w:r>
+    </w:p>
+    <w:p>
+      <w:pPr>
+        <w:pStyle w:val="para4"/>
+        <w:rPr>
+          <w:rFonts w:ascii="Times New Roman" w:hAnsi="Times New Roman" w:eastAsia="Times New Roman" w:cs="Times New Roman"/>
+        </w:rPr>
+      </w:pPr>
+      <w:r>
+        <w:rPr>
+          <w:rFonts w:ascii="Times New Roman" w:hAnsi="Times New Roman" w:eastAsia="Times New Roman" w:cs="Times New Roman"/>
+        </w:rPr>
+      </w:r>
+    </w:p>
+    <w:p>
+      <w:pPr>
+        <w:pStyle w:val="para4"/>
+        <w:rPr>
+          <w:rFonts w:ascii="Times New Roman" w:hAnsi="Times New Roman" w:eastAsia="Times New Roman" w:cs="Times New Roman"/>
+        </w:rPr>
+      </w:pPr>
+      <w:r>
+        <w:rPr>
+          <w:rFonts w:ascii="Times New Roman" w:hAnsi="Times New Roman" w:eastAsia="Times New Roman" w:cs="Times New Roman"/>
+        </w:rPr>
+        <w:t>оверлоадване на конструктори &lt;3</w:t>
+      </w:r>
+    </w:p>
+    <w:p>
+      <w:pPr>
+        <w:pStyle w:val="para4"/>
+        <w:rPr>
+          <w:rFonts w:ascii="Times New Roman" w:hAnsi="Times New Roman" w:eastAsia="Times New Roman" w:cs="Times New Roman"/>
+        </w:rPr>
+      </w:pPr>
+      <w:r>
+        <w:rPr>
+          <w:rFonts w:ascii="Times New Roman" w:hAnsi="Times New Roman" w:eastAsia="Times New Roman" w:cs="Times New Roman"/>
+        </w:rPr>
+        <w:t>general purpouse - той е най-сложен (за простия случай)</w:t>
+      </w:r>
+    </w:p>
+    <w:p>
+      <w:pPr>
+        <w:pStyle w:val="para4"/>
+        <w:rPr>
+          <w:rFonts w:ascii="Times New Roman" w:hAnsi="Times New Roman" w:eastAsia="Times New Roman" w:cs="Times New Roman"/>
+        </w:rPr>
+      </w:pPr>
+      <w:r>
+        <w:rPr>
+          <w:noProof/>
+        </w:rPr>
+        <w:drawing>
+          <wp:inline distT="0" distB="0" distL="0" distR="0">
+            <wp:extent cx="4029075" cy="795655"/>
+            <wp:effectExtent l="0" t="0" r="0" b="0"/>
+            <wp:docPr id="15" name="Picture43"/>
+            <wp:cNvGraphicFramePr>
+              <a:graphicFrameLocks xmlns:a="http://schemas.openxmlformats.org/drawingml/2006/main" noChangeAspect="1"/>
+            </wp:cNvGraphicFramePr>
+            <a:graphic xmlns:a="http://schemas.openxmlformats.org/drawingml/2006/main">
+              <a:graphicData uri="http://schemas.openxmlformats.org/drawingml/2006/picture">
+                <pic:pic xmlns:pic="http://schemas.openxmlformats.org/drawingml/2006/picture">
+                  <pic:nvPicPr>
+                    <pic:cNvPr id="15" name="Picture43"/>
+                    <pic:cNvPicPr>
+                      <a:picLocks noChangeAspect="1"/>
+                      <a:extLst>
+                        <a:ext uri="smNativeData">
+                          <sm:smNativeData xmlns:sm="smNativeData" val="SMDATA_14_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"/>
+                        </a:ext>
+                      </a:extLst>
+                    </pic:cNvPicPr>
+                  </pic:nvPicPr>
+                  <pic:blipFill>
+                    <a:blip r:embed="rId21"/>
+                    <a:stretch>
+                      <a:fillRect/>
+                    </a:stretch>
+                  </pic:blipFill>
+                  <pic:spPr>
+                    <a:xfrm>
+                      <a:off x="0" y="0"/>
+                      <a:ext cx="4029075" cy="795655"/>
+                    </a:xfrm>
+                    <a:prstGeom prst="rect">
+                      <a:avLst/>
+                    </a:prstGeom>
+                    <a:noFill/>
+                    <a:ln w="12700">
+                      <a:noFill/>
+                    </a:ln>
+                  </pic:spPr>
+                </pic:pic>
+              </a:graphicData>
+            </a:graphic>
+          </wp:inline>
+        </w:drawing>
+      </w:r>
+      <w:r>
+        <w:rPr>
+          <w:rFonts w:ascii="Times New Roman" w:hAnsi="Times New Roman" w:eastAsia="Times New Roman" w:cs="Times New Roman"/>
+        </w:rPr>
+      </w:r>
+    </w:p>
+    <w:p>
+      <w:pPr>
+        <w:pStyle w:val="para4"/>
+        <w:rPr>
+          <w:rFonts w:ascii="Times New Roman" w:hAnsi="Times New Roman" w:eastAsia="Times New Roman" w:cs="Times New Roman"/>
+        </w:rPr>
+      </w:pPr>
+      <w:r>
+        <w:rPr>
+          <w:rFonts w:ascii="Times New Roman" w:hAnsi="Times New Roman" w:eastAsia="Times New Roman" w:cs="Times New Roman"/>
+        </w:rPr>
+      </w:r>
+    </w:p>
+    <w:p>
+      <w:pPr>
+        <w:pStyle w:val="para4"/>
+        <w:rPr>
+          <w:rFonts w:ascii="Times New Roman" w:hAnsi="Times New Roman" w:eastAsia="Times New Roman" w:cs="Times New Roman"/>
+        </w:rPr>
+      </w:pPr>
+      <w:r>
+        <w:rPr>
+          <w:rFonts w:ascii="Times New Roman" w:hAnsi="Times New Roman" w:eastAsia="Times New Roman" w:cs="Times New Roman"/>
+        </w:rPr>
+        <w:t>default constructor objName () : this(... , ... , ...) - инициализатор</w:t>
+      </w:r>
+    </w:p>
+    <w:p>
+      <w:pPr>
+        <w:pStyle w:val="para4"/>
+        <w:rPr>
+          <w:rFonts w:ascii="Times New Roman" w:hAnsi="Times New Roman" w:eastAsia="Times New Roman" w:cs="Times New Roman"/>
+        </w:rPr>
+      </w:pPr>
+      <w:r>
+        <w:rPr>
+          <w:rFonts w:ascii="Times New Roman" w:hAnsi="Times New Roman" w:eastAsia="Times New Roman" w:cs="Times New Roman"/>
+        </w:rPr>
+        <w:t>copy constructor objName (objName1) : this(objName1.1 .... objName1.2)</w:t>
+      </w:r>
+    </w:p>
+    <w:p>
+      <w:pPr>
+        <w:pStyle w:val="para4"/>
+        <w:rPr>
+          <w:rFonts w:ascii="Times New Roman" w:hAnsi="Times New Roman" w:eastAsia="Times New Roman" w:cs="Times New Roman"/>
+        </w:rPr>
+      </w:pPr>
+      <w:r>
+        <w:rPr>
+          <w:rFonts w:ascii="Times New Roman" w:hAnsi="Times New Roman" w:eastAsia="Times New Roman" w:cs="Times New Roman"/>
+        </w:rPr>
+        <w:t>*по този начин ако се наложи промяна някъде на някакъв тип или на нещо в конструктора за всеобщо ползване, само на едно място ще се наложи да направим промяна</w:t>
+      </w:r>
+    </w:p>
+    <w:p>
+      <w:pPr>
+        <w:pStyle w:val="para4"/>
+        <w:rPr>
+          <w:rFonts w:ascii="Times New Roman" w:hAnsi="Times New Roman" w:eastAsia="Times New Roman" w:cs="Times New Roman"/>
+        </w:rPr>
+      </w:pPr>
+      <w:r>
+        <w:rPr>
+          <w:rFonts w:ascii="Times New Roman" w:hAnsi="Times New Roman" w:eastAsia="Times New Roman" w:cs="Times New Roman"/>
+        </w:rPr>
+      </w:r>
+    </w:p>
+    <w:p>
+      <w:pPr>
+        <w:pStyle w:val="para4"/>
+        <w:rPr>
+          <w:rFonts w:ascii="Times New Roman" w:hAnsi="Times New Roman" w:eastAsia="Times New Roman" w:cs="Times New Roman"/>
+        </w:rPr>
+      </w:pPr>
+      <w:r>
+        <w:rPr>
+          <w:rFonts w:ascii="Times New Roman" w:hAnsi="Times New Roman" w:eastAsia="Times New Roman" w:cs="Times New Roman"/>
+        </w:rPr>
+        <w:t>S.O.L.I.D ПРИНЦИПИ - Първите 5 принципа на ООП дизайн</w:t>
+      </w:r>
+    </w:p>
+    <w:p>
+      <w:pPr>
+        <w:pStyle w:val="para4"/>
+        <w:rPr>
+          <w:rFonts w:ascii="Times New Roman" w:hAnsi="Times New Roman" w:eastAsia="Times New Roman" w:cs="Times New Roman"/>
+        </w:rPr>
+      </w:pPr>
+      <w:r>
+        <w:rPr>
+          <w:rFonts w:ascii="Times New Roman" w:hAnsi="Times New Roman" w:eastAsia="Times New Roman" w:cs="Times New Roman"/>
+        </w:rPr>
+        <w:t>1) Single-responsibility principle - един клас трябва да има само една единствена причина да се променя, което значи че всеки клас има една работа!!!! (например клас който изпълнява Х У функции може да се промени първо защото нещо е станало с Х функцията на класа и второ защото нещо се е промени в У функцията на класа, което са 2 неща за което е отговорен класа и нарушава 1ви принцип)</w:t>
+      </w:r>
+    </w:p>
+    <w:p>
+      <w:pPr>
+        <w:pStyle w:val="para4"/>
+        <w:rPr>
+          <w:rFonts w:ascii="Times New Roman" w:hAnsi="Times New Roman" w:eastAsia="Times New Roman" w:cs="Times New Roman"/>
+        </w:rPr>
+      </w:pPr>
+      <w:r>
+        <w:rPr>
+          <w:rFonts w:ascii="Times New Roman" w:hAnsi="Times New Roman" w:eastAsia="Times New Roman" w:cs="Times New Roman"/>
+        </w:rPr>
+      </w:r>
+    </w:p>
+    <w:p>
+      <w:pPr>
+        <w:pStyle w:val="para4"/>
+        <w:rPr>
+          <w:rFonts w:ascii="Times New Roman" w:hAnsi="Times New Roman" w:eastAsia="Times New Roman" w:cs="Times New Roman"/>
+        </w:rPr>
+      </w:pPr>
+      <w:r>
+        <w:rPr>
+          <w:rFonts w:ascii="Times New Roman" w:hAnsi="Times New Roman" w:eastAsia="Times New Roman" w:cs="Times New Roman"/>
+        </w:rPr>
+        <w:t>2) Open-closed principle - обектите трябва да бъдат отворени за разширение, но затворени за модификация, лесно да се разширява без да се налага да се модифицира</w:t>
+      </w:r>
+    </w:p>
+    <w:p>
+      <w:pPr>
+        <w:pStyle w:val="para4"/>
+        <w:rPr>
+          <w:rFonts w:ascii="Times New Roman" w:hAnsi="Times New Roman" w:eastAsia="Times New Roman" w:cs="Times New Roman"/>
+        </w:rPr>
+      </w:pPr>
+      <w:r>
+        <w:rPr>
+          <w:rFonts w:ascii="Times New Roman" w:hAnsi="Times New Roman" w:eastAsia="Times New Roman" w:cs="Times New Roman"/>
+        </w:rPr>
+      </w:r>
+    </w:p>
+    <w:p>
+      <w:pPr>
+        <w:pStyle w:val="para4"/>
+        <w:rPr>
+          <w:rFonts w:ascii="Times New Roman" w:hAnsi="Times New Roman" w:eastAsia="Times New Roman" w:cs="Times New Roman"/>
+        </w:rPr>
+      </w:pPr>
+      <w:r>
+        <w:rPr>
+          <w:rFonts w:ascii="Times New Roman" w:hAnsi="Times New Roman" w:eastAsia="Times New Roman" w:cs="Times New Roman"/>
+        </w:rPr>
+        <w:t>3) Liskov substitution principle - q(x) да е проперти на обект х от клас Т. Тогава q(y) трябва да работи за обект у от тип S където S e подтип на T. Всеки подклас/наследен клас трябва да може да се субституира от техния базов клас.</w:t>
+      </w:r>
+    </w:p>
+    <w:p>
+      <w:pPr>
+        <w:pStyle w:val="para4"/>
+        <w:rPr>
+          <w:rFonts w:ascii="Times New Roman" w:hAnsi="Times New Roman" w:eastAsia="Times New Roman" w:cs="Times New Roman"/>
+        </w:rPr>
+      </w:pPr>
+      <w:r>
+        <w:rPr>
+          <w:rFonts w:ascii="Times New Roman" w:hAnsi="Times New Roman" w:eastAsia="Times New Roman" w:cs="Times New Roman"/>
+        </w:rPr>
+      </w:r>
+    </w:p>
+    <w:p>
+      <w:pPr>
+        <w:pStyle w:val="para4"/>
+        <w:rPr>
+          <w:rFonts w:ascii="Times New Roman" w:hAnsi="Times New Roman" w:eastAsia="Times New Roman" w:cs="Times New Roman"/>
+        </w:rPr>
+      </w:pPr>
+      <w:r>
+        <w:rPr>
+          <w:rFonts w:ascii="Times New Roman" w:hAnsi="Times New Roman" w:eastAsia="Times New Roman" w:cs="Times New Roman"/>
+        </w:rPr>
+        <w:t>4) Interface segregation principle - не трябва клиентите да имплементират интерфейс или да бъдат принудени даползват методи които не позлват. Класа не трябва да има интерфейс, ако семантиката му не поддържа функционалността му.</w:t>
+      </w:r>
+    </w:p>
+    <w:p>
+      <w:pPr>
+        <w:pStyle w:val="para4"/>
+        <w:rPr>
+          <w:rFonts w:ascii="Times New Roman" w:hAnsi="Times New Roman" w:eastAsia="Times New Roman" w:cs="Times New Roman"/>
+        </w:rPr>
+      </w:pPr>
+      <w:r>
+        <w:rPr>
+          <w:rFonts w:ascii="Times New Roman" w:hAnsi="Times New Roman" w:eastAsia="Times New Roman" w:cs="Times New Roman"/>
+        </w:rPr>
+      </w:r>
+    </w:p>
+    <w:p>
+      <w:pPr>
+        <w:pStyle w:val="para4"/>
+        <w:rPr>
+          <w:rFonts w:ascii="Times New Roman" w:hAnsi="Times New Roman" w:eastAsia="Times New Roman" w:cs="Times New Roman"/>
+        </w:rPr>
+      </w:pPr>
+      <w:r>
+        <w:rPr>
+          <w:rFonts w:ascii="Times New Roman" w:hAnsi="Times New Roman" w:eastAsia="Times New Roman" w:cs="Times New Roman"/>
+        </w:rPr>
+        <w:t>5) Dependency Inversion principle - обектите трябва да зависят от абстракция не от конкреция?. Високониво модул не трябва да зависи от ниско ниво модул, но трябва да зависят от абстракция.</w:t>
+      </w:r>
+    </w:p>
+    <w:p>
+      <w:pPr>
+        <w:pStyle w:val="para4"/>
+        <w:rPr>
+          <w:rFonts w:ascii="Times New Roman" w:hAnsi="Times New Roman" w:eastAsia="Times New Roman" w:cs="Times New Roman"/>
+        </w:rPr>
+      </w:pPr>
+      <w:r>
+        <w:rPr>
+          <w:rFonts w:ascii="Times New Roman" w:hAnsi="Times New Roman" w:eastAsia="Times New Roman" w:cs="Times New Roman"/>
+        </w:rPr>
+      </w:r>
+    </w:p>
+    <w:p>
+      <w:pPr>
+        <w:pStyle w:val="para4"/>
+        <w:rPr>
+          <w:rFonts w:ascii="Times New Roman" w:hAnsi="Times New Roman" w:eastAsia="Times New Roman" w:cs="Times New Roman"/>
+        </w:rPr>
+      </w:pPr>
+      <w:r>
+        <w:rPr>
+          <w:rFonts w:ascii="Times New Roman" w:hAnsi="Times New Roman" w:eastAsia="Times New Roman" w:cs="Times New Roman"/>
+        </w:rPr>
+        <w:t>HAS-A (Има) - композиция, референтни типове - изменяеми и неизменяеми.</w:t>
+      </w:r>
+    </w:p>
+    <w:p>
+      <w:pPr>
+        <w:pStyle w:val="para4"/>
+        <w:rPr>
+          <w:rFonts w:ascii="Times New Roman" w:hAnsi="Times New Roman" w:eastAsia="Times New Roman" w:cs="Times New Roman"/>
+        </w:rPr>
+      </w:pPr>
+      <w:r>
+        <w:rPr>
+          <w:rFonts w:ascii="Times New Roman" w:hAnsi="Times New Roman" w:eastAsia="Times New Roman" w:cs="Times New Roman"/>
+        </w:rPr>
+        <w:t>immutable- without set, all fields readonly, private, подкласовете да не променят методи, sealed, никога да не съхраняваме референции към външни изменяеми. ако се налага създаваме копия на теиз неща. Важно и като запазваме в такива неизменяеми да си имаме копи конструктор за техния тип и в пропъртитата да връщаме техни копия а не самите те</w:t>
+      </w:r>
+    </w:p>
+    <w:p>
+      <w:pPr>
+        <w:pStyle w:val="para4"/>
+        <w:rPr>
+          <w:rFonts w:ascii="Times New Roman" w:hAnsi="Times New Roman" w:eastAsia="Times New Roman" w:cs="Times New Roman"/>
+        </w:rPr>
+      </w:pPr>
+      <w:r>
+        <w:rPr>
+          <w:rFonts w:ascii="Times New Roman" w:hAnsi="Times New Roman" w:eastAsia="Times New Roman" w:cs="Times New Roman"/>
+        </w:rPr>
+      </w:r>
+    </w:p>
+    <w:p>
+      <w:pPr>
+        <w:pStyle w:val="para4"/>
+        <w:rPr>
+          <w:rFonts w:ascii="Times New Roman" w:hAnsi="Times New Roman" w:eastAsia="Times New Roman" w:cs="Times New Roman"/>
+        </w:rPr>
+      </w:pPr>
+      <w:r>
+        <w:rPr>
+          <w:rFonts w:ascii="Times New Roman" w:hAnsi="Times New Roman" w:eastAsia="Times New Roman" w:cs="Times New Roman"/>
+        </w:rPr>
+      </w:r>
+    </w:p>
+    <w:p>
+      <w:pPr>
+        <w:pStyle w:val="para4"/>
+        <w:rPr>
+          <w:rFonts w:ascii="Times New Roman" w:hAnsi="Times New Roman" w:eastAsia="Times New Roman" w:cs="Times New Roman"/>
+        </w:rPr>
+      </w:pPr>
+      <w:r>
+        <w:rPr>
+          <w:rFonts w:ascii="Times New Roman" w:hAnsi="Times New Roman" w:eastAsia="Times New Roman" w:cs="Times New Roman"/>
+        </w:rPr>
+      </w:r>
+    </w:p>
+    <w:p>
+      <w:pPr>
+        <w:pStyle w:val="para4"/>
+        <w:rPr>
+          <w:rFonts w:ascii="Times New Roman" w:hAnsi="Times New Roman" w:eastAsia="Times New Roman" w:cs="Times New Roman"/>
+        </w:rPr>
+      </w:pPr>
+      <w:r>
+        <w:rPr>
+          <w:rFonts w:ascii="Times New Roman" w:hAnsi="Times New Roman" w:eastAsia="Times New Roman" w:cs="Times New Roman"/>
+        </w:rPr>
+      </w:r>
+    </w:p>
+    <w:p>
+      <w:pPr>
+        <w:pStyle w:val="para4"/>
+        <w:rPr>
+          <w:rFonts w:ascii="Times New Roman" w:hAnsi="Times New Roman" w:eastAsia="Times New Roman" w:cs="Times New Roman"/>
+        </w:rPr>
+      </w:pPr>
+      <w:r>
+        <w:rPr>
+          <w:rFonts w:ascii="Times New Roman" w:hAnsi="Times New Roman" w:eastAsia="Times New Roman" w:cs="Times New Roman"/>
+        </w:rPr>
+        <w:t xml:space="preserve">за гарбиг колектора </w:t>
+      </w:r>
+    </w:p>
+    <w:p>
+      <w:pPr>
+        <w:pStyle w:val="para4"/>
+        <w:rPr>
+          <w:rFonts w:ascii="Times New Roman" w:hAnsi="Times New Roman" w:eastAsia="Times New Roman" w:cs="Times New Roman"/>
+        </w:rPr>
+      </w:pPr>
+      <w:r>
+        <w:rPr>
+          <w:noProof/>
+        </w:rPr>
+        <w:drawing>
+          <wp:inline distT="0" distB="0" distL="0" distR="0">
+            <wp:extent cx="3363595" cy="2322830"/>
+            <wp:effectExtent l="0" t="0" r="0" b="0"/>
+            <wp:docPr id="16" name="Picture42"/>
+            <wp:cNvGraphicFramePr>
+              <a:graphicFrameLocks xmlns:a="http://schemas.openxmlformats.org/drawingml/2006/main" noChangeAspect="1"/>
+            </wp:cNvGraphicFramePr>
+            <a:graphic xmlns:a="http://schemas.openxmlformats.org/drawingml/2006/main">
+              <a:graphicData uri="http://schemas.openxmlformats.org/drawingml/2006/picture">
+                <pic:pic xmlns:pic="http://schemas.openxmlformats.org/drawingml/2006/picture">
+                  <pic:nvPicPr>
+                    <pic:cNvPr id="16" name="Picture42"/>
+                    <pic:cNvPicPr>
+                      <a:picLocks noChangeAspect="1"/>
+                      <a:extLst>
+                        <a:ext uri="smNativeData">
+                          <sm:smNativeData xmlns:sm="smNativeData" val="SMDATA_14_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"/>
+                        </a:ext>
+                      </a:extLst>
+                    </pic:cNvPicPr>
+                  </pic:nvPicPr>
+                  <pic:blipFill>
+                    <a:blip r:embed="rId22"/>
+                    <a:stretch>
+                      <a:fillRect/>
+                    </a:stretch>
+                  </pic:blipFill>
+                  <pic:spPr>
+                    <a:xfrm>
+                      <a:off x="0" y="0"/>
+                      <a:ext cx="3363595" cy="2322830"/>
+                    </a:xfrm>
+                    <a:prstGeom prst="rect">
+                      <a:avLst/>
+                    </a:prstGeom>
+                    <a:noFill/>
+                    <a:ln w="12700">
+                      <a:noFill/>
+                    </a:ln>
+                  </pic:spPr>
+                </pic:pic>
+              </a:graphicData>
+            </a:graphic>
+          </wp:inline>
+        </w:drawing>
+      </w:r>
+      <w:r>
+        <w:rPr>
+          <w:rFonts w:ascii="Times New Roman" w:hAnsi="Times New Roman" w:eastAsia="Times New Roman" w:cs="Times New Roman"/>
+        </w:rPr>
+      </w:r>
+    </w:p>
+    <w:p>
+      <w:pPr>
+        <w:pStyle w:val="para4"/>
+        <w:rPr>
+          <w:rFonts w:ascii="Times New Roman" w:hAnsi="Times New Roman" w:eastAsia="Times New Roman" w:cs="Times New Roman"/>
+        </w:rPr>
+      </w:pPr>
+      <w:r>
+        <w:rPr>
+          <w:rFonts w:ascii="Times New Roman" w:hAnsi="Times New Roman" w:eastAsia="Times New Roman" w:cs="Times New Roman"/>
+        </w:rPr>
+      </w:r>
+    </w:p>
+    <w:p>
+      <w:pPr>
+        <w:pStyle w:val="para4"/>
+        <w:rPr>
+          <w:rFonts w:ascii="Times New Roman" w:hAnsi="Times New Roman" w:eastAsia="Times New Roman" w:cs="Times New Roman"/>
+        </w:rPr>
+      </w:pPr>
+      <w:r>
+        <w:rPr>
+          <w:rFonts w:ascii="Times New Roman" w:hAnsi="Times New Roman" w:eastAsia="Times New Roman" w:cs="Times New Roman"/>
+        </w:rPr>
+        <w:t>readonly - само с главни букви, като константите, може да не се инициализират при декларирането им, става непроменима след като конструктора завърши изпълнение, т.е. можем да си задаавме стойности в конструктора за тях.</w:t>
+      </w:r>
+    </w:p>
+    <w:p>
+      <w:pPr>
+        <w:pStyle w:val="para4"/>
+        <w:rPr>
+          <w:rFonts w:ascii="Times New Roman" w:hAnsi="Times New Roman" w:eastAsia="Times New Roman" w:cs="Times New Roman"/>
+        </w:rPr>
+      </w:pPr>
+      <w:r>
+        <w:rPr>
+          <w:rFonts w:ascii="Times New Roman" w:hAnsi="Times New Roman" w:eastAsia="Times New Roman" w:cs="Times New Roman"/>
+        </w:rPr>
+      </w:r>
+    </w:p>
+    <w:p>
+      <w:pPr>
+        <w:pStyle w:val="para4"/>
+        <w:rPr>
+          <w:rFonts w:ascii="Times New Roman" w:hAnsi="Times New Roman" w:eastAsia="Times New Roman" w:cs="Times New Roman"/>
+        </w:rPr>
+      </w:pPr>
+      <w:r>
+        <w:rPr>
+          <w:rFonts w:ascii="Times New Roman" w:hAnsi="Times New Roman" w:eastAsia="Times New Roman" w:cs="Times New Roman"/>
+        </w:rPr>
+        <w:t>ВСЕКИ КОНСТУРКТОР ТРЯБВА ДА ИНИЦИАЛИЗИРА РЕАДОНЛИ ДАННИТЕ</w:t>
+      </w:r>
+    </w:p>
+    <w:p>
+      <w:pPr>
+        <w:pStyle w:val="para4"/>
+        <w:rPr>
+          <w:rFonts w:ascii="Times New Roman" w:hAnsi="Times New Roman" w:eastAsia="Times New Roman" w:cs="Times New Roman"/>
+        </w:rPr>
+      </w:pPr>
+      <w:r>
+        <w:rPr>
+          <w:rFonts w:ascii="Times New Roman" w:hAnsi="Times New Roman" w:eastAsia="Times New Roman" w:cs="Times New Roman"/>
+        </w:rPr>
+      </w:r>
+    </w:p>
+    <w:p>
+      <w:pPr>
+        <w:pStyle w:val="para4"/>
+        <w:rPr>
+          <w:rFonts w:ascii="Times New Roman" w:hAnsi="Times New Roman" w:eastAsia="Times New Roman" w:cs="Times New Roman"/>
+        </w:rPr>
+      </w:pPr>
+      <w:r>
+        <w:rPr>
+          <w:rFonts w:ascii="Times New Roman" w:hAnsi="Times New Roman" w:eastAsia="Times New Roman" w:cs="Times New Roman"/>
+        </w:rPr>
+        <w:t>Как да си направим библиотека:</w:t>
+      </w:r>
+    </w:p>
+    <w:p>
+      <w:pPr>
+        <w:pStyle w:val="para4"/>
+        <w:rPr>
+          <w:rFonts w:ascii="Times New Roman" w:hAnsi="Times New Roman" w:eastAsia="Times New Roman" w:cs="Times New Roman"/>
+        </w:rPr>
+      </w:pPr>
+      <w:r>
+        <w:rPr>
+          <w:rFonts w:ascii="Times New Roman" w:hAnsi="Times New Roman" w:eastAsia="Times New Roman" w:cs="Times New Roman"/>
+        </w:rPr>
+        <w:t>1) всички класове вътре трябва да бъдат публични</w:t>
+      </w:r>
+    </w:p>
+    <w:p>
+      <w:pPr>
+        <w:pStyle w:val="para4"/>
+        <w:rPr>
+          <w:rFonts w:ascii="Times New Roman" w:hAnsi="Times New Roman" w:eastAsia="Times New Roman" w:cs="Times New Roman"/>
+        </w:rPr>
+      </w:pPr>
+      <w:r>
+        <w:rPr>
+          <w:rFonts w:ascii="Times New Roman" w:hAnsi="Times New Roman" w:eastAsia="Times New Roman" w:cs="Times New Roman"/>
+        </w:rPr>
+        <w:t>2)избираме неймспейс декларация</w:t>
+      </w:r>
+    </w:p>
+    <w:p>
+      <w:pPr>
+        <w:pStyle w:val="para4"/>
+        <w:rPr>
+          <w:rFonts w:ascii="Times New Roman" w:hAnsi="Times New Roman" w:eastAsia="Times New Roman" w:cs="Times New Roman"/>
+        </w:rPr>
+      </w:pPr>
+      <w:r>
+        <w:rPr>
+          <w:rFonts w:ascii="Times New Roman" w:hAnsi="Times New Roman" w:eastAsia="Times New Roman" w:cs="Times New Roman"/>
+        </w:rPr>
+        <w:t>3)компилираме класа като клас библиотека</w:t>
+      </w:r>
+    </w:p>
+    <w:p>
+      <w:pPr>
+        <w:pStyle w:val="para4"/>
+        <w:rPr>
+          <w:rFonts w:ascii="Times New Roman" w:hAnsi="Times New Roman" w:eastAsia="Times New Roman" w:cs="Times New Roman"/>
+        </w:rPr>
+      </w:pPr>
+      <w:r>
+        <w:rPr>
+          <w:rFonts w:ascii="Times New Roman" w:hAnsi="Times New Roman" w:eastAsia="Times New Roman" w:cs="Times New Roman"/>
+        </w:rPr>
+        <w:t>4)добавяме референция към нашия клас библиотека solution explorer -&gt; add reference</w:t>
+      </w:r>
+    </w:p>
+    <w:p>
+      <w:pPr>
+        <w:pStyle w:val="para4"/>
+        <w:rPr>
+          <w:rFonts w:ascii="Times New Roman" w:hAnsi="Times New Roman" w:eastAsia="Times New Roman" w:cs="Times New Roman"/>
+        </w:rPr>
+      </w:pPr>
+      <w:r>
+        <w:rPr>
+          <w:rFonts w:ascii="Times New Roman" w:hAnsi="Times New Roman" w:eastAsia="Times New Roman" w:cs="Times New Roman"/>
+        </w:rPr>
+        <w:t xml:space="preserve">5)добавяме кои неймспейсове ще ползваме от библиотеката </w:t>
+      </w:r>
+    </w:p>
+    <w:p>
+      <w:pPr>
+        <w:pStyle w:val="para4"/>
+        <w:rPr>
+          <w:rFonts w:ascii="Times New Roman" w:hAnsi="Times New Roman" w:eastAsia="Times New Roman" w:cs="Times New Roman"/>
+        </w:rPr>
+      </w:pPr>
+      <w:r>
+        <w:rPr>
+          <w:rFonts w:ascii="Times New Roman" w:hAnsi="Times New Roman" w:eastAsia="Times New Roman" w:cs="Times New Roman"/>
+        </w:rPr>
+      </w:r>
+    </w:p>
+    <w:p>
+      <w:pPr>
+        <w:pStyle w:val="para4"/>
+        <w:rPr>
+          <w:rFonts w:ascii="Times New Roman" w:hAnsi="Times New Roman" w:eastAsia="Times New Roman" w:cs="Times New Roman"/>
+        </w:rPr>
+      </w:pPr>
+      <w:r>
+        <w:rPr>
+          <w:noProof/>
+        </w:rPr>
+        <w:drawing>
+          <wp:inline distT="0" distB="0" distL="0" distR="0">
+            <wp:extent cx="4067175" cy="2142490"/>
+            <wp:effectExtent l="0" t="0" r="0" b="0"/>
+            <wp:docPr id="17" name="Picture43"/>
+            <wp:cNvGraphicFramePr>
+              <a:graphicFrameLocks xmlns:a="http://schemas.openxmlformats.org/drawingml/2006/main" noChangeAspect="1"/>
+            </wp:cNvGraphicFramePr>
+            <a:graphic xmlns:a="http://schemas.openxmlformats.org/drawingml/2006/main">
+              <a:graphicData uri="http://schemas.openxmlformats.org/drawingml/2006/picture">
+                <pic:pic xmlns:pic="http://schemas.openxmlformats.org/drawingml/2006/picture">
+                  <pic:nvPicPr>
+                    <pic:cNvPr id="17" name="Picture43"/>
+                    <pic:cNvPicPr>
+                      <a:picLocks noChangeAspect="1"/>
+                      <a:extLst>
+                        <a:ext uri="smNativeData">
+                          <sm:smNativeData xmlns:sm="smNativeData" val="SMDATA_14_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"/>
+                        </a:ext>
+                      </a:extLst>
+                    </pic:cNvPicPr>
+                  </pic:nvPicPr>
+                  <pic:blipFill>
+                    <a:blip r:embed="rId23"/>
+                    <a:stretch>
+                      <a:fillRect/>
+                    </a:stretch>
+                  </pic:blipFill>
+                  <pic:spPr>
+                    <a:xfrm>
+                      <a:off x="0" y="0"/>
+                      <a:ext cx="4067175" cy="2142490"/>
+                    </a:xfrm>
+                    <a:prstGeom prst="rect">
+                      <a:avLst/>
+                    </a:prstGeom>
+                    <a:noFill/>
+                    <a:ln w="12700">
+                      <a:noFill/>
+                    </a:ln>
+                  </pic:spPr>
+                </pic:pic>
+              </a:graphicData>
+            </a:graphic>
+          </wp:inline>
+        </w:drawing>
+      </w:r>
+      <w:r>
+        <w:rPr>
+          <w:rFonts w:ascii="Times New Roman" w:hAnsi="Times New Roman" w:eastAsia="Times New Roman" w:cs="Times New Roman"/>
+        </w:rPr>
+      </w:r>
+    </w:p>
+    <w:p>
+      <w:pPr>
+        <w:pStyle w:val="para4"/>
+        <w:rPr>
+          <w:rFonts w:ascii="Times New Roman" w:hAnsi="Times New Roman" w:eastAsia="Times New Roman" w:cs="Times New Roman"/>
+        </w:rPr>
+      </w:pPr>
+      <w:r>
+        <w:rPr>
+          <w:rFonts w:ascii="Times New Roman" w:hAnsi="Times New Roman" w:eastAsia="Times New Roman" w:cs="Times New Roman"/>
+        </w:rPr>
+        <w:t>инициализатор на обект - {пропъртита и стойности за тях, всяко пропърти само по един път, не може да е празен, изпълнява се в реда в който са наредени нещата - първо се вика конструктора на обекта, така, че всяка стойност неупомената тук да присвои ст-ст от конструктора}</w:t>
+      </w:r>
+    </w:p>
+    <w:p>
+      <w:pPr>
+        <w:pStyle w:val="para4"/>
+        <w:rPr>
+          <w:rFonts w:ascii="Times New Roman" w:hAnsi="Times New Roman" w:eastAsia="Times New Roman" w:cs="Times New Roman"/>
+        </w:rPr>
+      </w:pPr>
+      <w:r>
+        <w:rPr>
+          <w:rFonts w:ascii="Times New Roman" w:hAnsi="Times New Roman" w:eastAsia="Times New Roman" w:cs="Times New Roman"/>
+        </w:rPr>
+      </w:r>
+    </w:p>
+    <w:p>
+      <w:pPr>
+        <w:pStyle w:val="para4"/>
+        <w:rPr>
+          <w:rFonts w:ascii="Times New Roman" w:hAnsi="Times New Roman" w:eastAsia="Times New Roman" w:cs="Times New Roman"/>
+        </w:rPr>
+      </w:pPr>
+      <w:r>
+        <w:rPr>
+          <w:rFonts w:ascii="Times New Roman" w:hAnsi="Times New Roman" w:eastAsia="Times New Roman" w:cs="Times New Roman"/>
+        </w:rPr>
+        <w:t>разширяване на клас с функция:</w:t>
+      </w:r>
+    </w:p>
+    <w:p>
+      <w:pPr>
+        <w:pStyle w:val="para4"/>
+        <w:rPr>
+          <w:rFonts w:ascii="Times New Roman" w:hAnsi="Times New Roman" w:eastAsia="Times New Roman" w:cs="Times New Roman"/>
+        </w:rPr>
+      </w:pPr>
+      <w:r>
+        <w:rPr>
+          <w:rFonts w:ascii="Times New Roman" w:hAnsi="Times New Roman" w:eastAsia="Times New Roman" w:cs="Times New Roman"/>
+        </w:rPr>
+        <w:t>функцията трябва да е като нормална функция, но на първия си аргумент се приема параметъра this, т.е. трябва да има поне един параметър, дефинират</w:t>
+      </w:r>
+    </w:p>
+    <w:p>
+      <w:pPr>
+        <w:pStyle w:val="para4"/>
+        <w:rPr>
+          <w:rFonts w:ascii="Times New Roman" w:hAnsi="Times New Roman" w:eastAsia="Times New Roman" w:cs="Times New Roman"/>
+        </w:rPr>
+      </w:pPr>
+      <w:r>
+        <w:rPr>
+          <w:rFonts w:ascii="Times New Roman" w:hAnsi="Times New Roman" w:eastAsia="Times New Roman" w:cs="Times New Roman"/>
+        </w:rPr>
+      </w:r>
+    </w:p>
+    <w:p>
+      <w:pPr>
+        <w:pStyle w:val="para4"/>
+        <w:rPr>
+          <w:rFonts w:ascii="Times New Roman" w:hAnsi="Times New Roman" w:eastAsia="Times New Roman" w:cs="Times New Roman"/>
+        </w:rPr>
+      </w:pPr>
+      <w:r>
+        <w:rPr>
+          <w:rFonts w:ascii="Times New Roman" w:hAnsi="Times New Roman" w:eastAsia="Times New Roman" w:cs="Times New Roman"/>
+        </w:rPr>
+        <w:t>как го правим:</w:t>
+      </w:r>
+    </w:p>
+    <w:p>
+      <w:pPr>
+        <w:pStyle w:val="para4"/>
+        <w:rPr>
+          <w:rFonts w:ascii="Times New Roman" w:hAnsi="Times New Roman" w:eastAsia="Times New Roman" w:cs="Times New Roman"/>
+        </w:rPr>
+      </w:pPr>
+      <w:r>
+        <w:rPr>
+          <w:rFonts w:ascii="Times New Roman" w:hAnsi="Times New Roman" w:eastAsia="Times New Roman" w:cs="Times New Roman"/>
+        </w:rPr>
+        <w:t>static клас &lt;иметонакласа&gt;Extensions и вътре пишем функциите:</w:t>
+      </w:r>
+    </w:p>
+    <w:p>
+      <w:pPr>
+        <w:pStyle w:val="para4"/>
+        <w:rPr>
+          <w:rFonts w:ascii="Times New Roman" w:hAnsi="Times New Roman" w:eastAsia="Times New Roman" w:cs="Times New Roman"/>
+        </w:rPr>
+      </w:pPr>
+      <w:r>
+        <w:rPr>
+          <w:rFonts w:ascii="Times New Roman" w:hAnsi="Times New Roman" w:eastAsia="Times New Roman" w:cs="Times New Roman"/>
+        </w:rPr>
+        <w:t>public static void ......&lt;T&gt; (this T smth)</w:t>
+      </w:r>
+    </w:p>
+    <w:p>
+      <w:pPr>
+        <w:pStyle w:val="para4"/>
+        <w:rPr>
+          <w:rFonts w:ascii="Times New Roman" w:hAnsi="Times New Roman" w:eastAsia="Times New Roman" w:cs="Times New Roman"/>
+        </w:rPr>
+      </w:pPr>
+      <w:r>
+        <w:rPr>
+          <w:rFonts w:ascii="Times New Roman" w:hAnsi="Times New Roman" w:eastAsia="Times New Roman" w:cs="Times New Roman"/>
+        </w:rPr>
+      </w:r>
+    </w:p>
+    <w:p>
+      <w:pPr>
+        <w:pStyle w:val="para4"/>
+        <w:rPr>
+          <w:rFonts w:ascii="Times New Roman" w:hAnsi="Times New Roman" w:eastAsia="Times New Roman" w:cs="Times New Roman"/>
+        </w:rPr>
+      </w:pPr>
+      <w:r>
+        <w:rPr>
+          <w:noProof/>
+        </w:rPr>
+        <w:drawing>
+          <wp:inline distT="0" distB="0" distL="0" distR="0">
+            <wp:extent cx="4219575" cy="1414780"/>
+            <wp:effectExtent l="0" t="0" r="0" b="0"/>
+            <wp:docPr id="18" name="Picture42"/>
+            <wp:cNvGraphicFramePr>
+              <a:graphicFrameLocks xmlns:a="http://schemas.openxmlformats.org/drawingml/2006/main" noChangeAspect="1"/>
+            </wp:cNvGraphicFramePr>
+            <a:graphic xmlns:a="http://schemas.openxmlformats.org/drawingml/2006/main">
+              <a:graphicData uri="http://schemas.openxmlformats.org/drawingml/2006/picture">
+                <pic:pic xmlns:pic="http://schemas.openxmlformats.org/drawingml/2006/picture">
+                  <pic:nvPicPr>
+                    <pic:cNvPr id="18" name="Picture42"/>
+                    <pic:cNvPicPr>
+                      <a:picLocks noChangeAspect="1"/>
+                      <a:extLst>
+                        <a:ext uri="smNativeData">
+                          <sm:smNativeData xmlns:sm="smNativeData" val="SMDATA_14_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"/>
+                        </a:ext>
+                      </a:extLst>
+                    </pic:cNvPicPr>
+                  </pic:nvPicPr>
+                  <pic:blipFill>
+                    <a:blip r:embed="rId24"/>
+                    <a:stretch>
+                      <a:fillRect/>
+                    </a:stretch>
+                  </pic:blipFill>
+                  <pic:spPr>
+                    <a:xfrm>
+                      <a:off x="0" y="0"/>
+                      <a:ext cx="4219575" cy="1414780"/>
+                    </a:xfrm>
+                    <a:prstGeom prst="rect">
+                      <a:avLst/>
+                    </a:prstGeom>
+                    <a:noFill/>
+                    <a:ln w="12700">
+                      <a:noFill/>
+                    </a:ln>
+                  </pic:spPr>
+                </pic:pic>
+              </a:graphicData>
+            </a:graphic>
+          </wp:inline>
+        </w:drawing>
+      </w:r>
+      <w:r>
+        <w:rPr>
+          <w:rFonts w:ascii="Times New Roman" w:hAnsi="Times New Roman" w:eastAsia="Times New Roman" w:cs="Times New Roman"/>
+        </w:rPr>
+      </w:r>
+    </w:p>
+    <w:p>
+      <w:pPr>
+        <w:pStyle w:val="para4"/>
+        <w:rPr>
+          <w:rFonts w:ascii="Times New Roman" w:hAnsi="Times New Roman" w:eastAsia="Times New Roman" w:cs="Times New Roman"/>
+        </w:rPr>
+      </w:pPr>
+      <w:r>
+        <w:rPr>
+          <w:rFonts w:ascii="Times New Roman" w:hAnsi="Times New Roman" w:eastAsia="Times New Roman" w:cs="Times New Roman"/>
+        </w:rPr>
+      </w:r>
+    </w:p>
+    <w:p>
+      <w:pPr>
+        <w:pStyle w:val="para4"/>
+        <w:rPr>
+          <w:rFonts w:ascii="Times New Roman" w:hAnsi="Times New Roman" w:eastAsia="Times New Roman" w:cs="Times New Roman"/>
+        </w:rPr>
+      </w:pPr>
+      <w:r>
+        <w:rPr>
+          <w:rFonts w:ascii="Times New Roman" w:hAnsi="Times New Roman" w:eastAsia="Times New Roman" w:cs="Times New Roman"/>
+        </w:rPr>
+      </w:r>
+    </w:p>
+    <w:p>
+      <w:pPr>
+        <w:pStyle w:val="para4"/>
+        <w:rPr>
+          <w:rFonts w:ascii="Times New Roman" w:hAnsi="Times New Roman" w:eastAsia="Times New Roman" w:cs="Times New Roman"/>
+        </w:rPr>
+      </w:pPr>
+      <w:r>
+        <w:rPr>
+          <w:rFonts w:ascii="Times New Roman" w:hAnsi="Times New Roman" w:eastAsia="Times New Roman" w:cs="Times New Roman"/>
+        </w:rPr>
+        <w:t>делегати:</w:t>
+      </w:r>
+    </w:p>
+    <w:p>
+      <w:pPr>
+        <w:pStyle w:val="para4"/>
+        <w:rPr>
+          <w:rFonts w:ascii="Times New Roman" w:hAnsi="Times New Roman" w:eastAsia="Times New Roman" w:cs="Times New Roman"/>
+        </w:rPr>
+      </w:pPr>
+      <w:r>
+        <w:rPr>
+          <w:rFonts w:ascii="Times New Roman" w:hAnsi="Times New Roman" w:eastAsia="Times New Roman" w:cs="Times New Roman"/>
+        </w:rPr>
+        <w:t>delegate - обект, който държи референция към метод, методите като данни, може да присвояваме променливи като функции и да ги подаваме през други методи. Можем и да виками методи чрез променливи от делегат тип.</w:t>
+      </w:r>
+    </w:p>
+    <w:p>
+      <w:pPr>
+        <w:pStyle w:val="para4"/>
+        <w:rPr>
+          <w:rFonts w:ascii="Times New Roman" w:hAnsi="Times New Roman" w:eastAsia="Times New Roman" w:cs="Times New Roman"/>
+        </w:rPr>
+      </w:pPr>
+      <w:r>
+        <w:rPr>
+          <w:rFonts w:ascii="Times New Roman" w:hAnsi="Times New Roman" w:eastAsia="Times New Roman" w:cs="Times New Roman"/>
+        </w:rPr>
+      </w:r>
+    </w:p>
+    <w:p>
+      <w:pPr>
+        <w:pStyle w:val="para4"/>
+        <w:rPr>
+          <w:rFonts w:ascii="Times New Roman" w:hAnsi="Times New Roman" w:eastAsia="Times New Roman" w:cs="Times New Roman"/>
+        </w:rPr>
+      </w:pPr>
+      <w:r>
+        <w:rPr>
+          <w:rFonts w:ascii="Times New Roman" w:hAnsi="Times New Roman" w:eastAsia="Times New Roman" w:cs="Times New Roman"/>
+        </w:rPr>
+        <w:t>public delegate &lt;type_na_func&gt; &lt;type_na_delegate&gt; &lt;kakwi_argumenti_ima&gt;;</w:t>
+      </w:r>
+    </w:p>
+    <w:p>
+      <w:pPr>
+        <w:pStyle w:val="para4"/>
+        <w:rPr>
+          <w:rFonts w:ascii="Times New Roman" w:hAnsi="Times New Roman" w:eastAsia="Times New Roman" w:cs="Times New Roman"/>
+        </w:rPr>
+      </w:pPr>
+      <w:r>
+        <w:rPr>
+          <w:rFonts w:ascii="Times New Roman" w:hAnsi="Times New Roman" w:eastAsia="Times New Roman" w:cs="Times New Roman"/>
+        </w:rPr>
+      </w:r>
+    </w:p>
+    <w:p>
+      <w:pPr>
+        <w:pStyle w:val="para4"/>
+        <w:rPr>
+          <w:rFonts w:ascii="Times New Roman" w:hAnsi="Times New Roman" w:eastAsia="Times New Roman" w:cs="Times New Roman"/>
+        </w:rPr>
+      </w:pPr>
+      <w:r>
+        <w:rPr>
+          <w:rFonts w:ascii="Times New Roman" w:hAnsi="Times New Roman" w:eastAsia="Times New Roman" w:cs="Times New Roman"/>
+        </w:rPr>
+        <w:t xml:space="preserve">lambda func : </w:t>
+      </w:r>
+    </w:p>
+    <w:p>
+      <w:pPr>
+        <w:pStyle w:val="para4"/>
+        <w:rPr>
+          <w:rFonts w:ascii="Times New Roman" w:hAnsi="Times New Roman" w:eastAsia="Times New Roman" w:cs="Times New Roman"/>
+        </w:rPr>
+      </w:pPr>
+      <w:r>
+        <w:rPr>
+          <w:rFonts w:ascii="Times New Roman" w:hAnsi="Times New Roman" w:eastAsia="Times New Roman" w:cs="Times New Roman"/>
+        </w:rPr>
+        <w:t>(type var) =&gt; {}</w:t>
+      </w:r>
+    </w:p>
+    <w:p>
+      <w:pPr>
+        <w:pStyle w:val="para4"/>
+        <w:rPr>
+          <w:rFonts w:ascii="Times New Roman" w:hAnsi="Times New Roman" w:eastAsia="Times New Roman" w:cs="Times New Roman"/>
+        </w:rPr>
+      </w:pPr>
+      <w:r>
+        <w:rPr>
+          <w:rFonts w:ascii="Times New Roman" w:hAnsi="Times New Roman" w:eastAsia="Times New Roman" w:cs="Times New Roman"/>
+        </w:rPr>
+        <w:t>var =&gt; (expression)</w:t>
+      </w:r>
+    </w:p>
+    <w:p>
+      <w:pPr>
+        <w:pStyle w:val="para4"/>
+        <w:rPr>
+          <w:rFonts w:ascii="Times New Roman" w:hAnsi="Times New Roman" w:eastAsia="Times New Roman" w:cs="Times New Roman"/>
+        </w:rPr>
+      </w:pPr>
+      <w:r>
+        <w:rPr>
+          <w:rFonts w:ascii="Times New Roman" w:hAnsi="Times New Roman" w:eastAsia="Times New Roman" w:cs="Times New Roman"/>
+        </w:rPr>
+      </w:r>
+    </w:p>
+    <w:p>
+      <w:pPr>
+        <w:pStyle w:val="para4"/>
+        <w:rPr>
+          <w:rFonts w:ascii="Times New Roman" w:hAnsi="Times New Roman" w:eastAsia="Times New Roman" w:cs="Times New Roman"/>
+        </w:rPr>
+      </w:pPr>
+      <w:r>
+        <w:rPr>
+          <w:rFonts w:ascii="Times New Roman" w:hAnsi="Times New Roman" w:eastAsia="Times New Roman" w:cs="Times New Roman"/>
+        </w:rPr>
+        <w:t>Анонимни типове var = new {.....} позволява да правим класове без да правим класове</w:t>
+      </w:r>
       <w:r>
         <w:br w:type="page"/>
       </w:r>
@@ -5040,13 +6239,11 @@
         <w:pStyle w:val="para4"/>
         <w:rPr>
           <w:rFonts w:ascii="Times New Roman" w:hAnsi="Times New Roman" w:eastAsia="Times New Roman" w:cs="Times New Roman"/>
-          <w:lang w:val="en-us" w:eastAsia="zh-cn" w:bidi="ar-sa"/>
-        </w:rPr>
-      </w:pPr>
-      <w:r>
-        <w:rPr>
-          <w:rFonts w:ascii="Times New Roman" w:hAnsi="Times New Roman" w:eastAsia="Times New Roman" w:cs="Times New Roman"/>
-          <w:lang w:val="en-us" w:eastAsia="zh-cn" w:bidi="ar-sa"/>
+        </w:rPr>
+      </w:pPr>
+      <w:r>
+        <w:rPr>
+          <w:rFonts w:ascii="Times New Roman" w:hAnsi="Times New Roman" w:eastAsia="Times New Roman" w:cs="Times New Roman"/>
         </w:rPr>
       </w:r>
     </w:p>

</xml_diff>

<commit_message>
Added MidTest for the course with solutions
</commit_message>
<xml_diff>
--- a/Полезни неща от курса.docx
+++ b/Полезни неща от курса.docx
@@ -2556,7 +2556,7 @@
                     <pic:cNvPicPr>
                       <a:extLst>
                         <a:ext uri="smNativeData">
-                          <sm:smNativeData xmlns:sm="smNativeData" val="SMDATA_14_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"/>
+                          <sm:smNativeData xmlns:sm="smNativeData" val="SMDATA_14_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"/>
                         </a:ext>
                       </a:extLst>
                     </pic:cNvPicPr>
@@ -2712,7 +2712,7 @@
                     <pic:cNvPicPr>
                       <a:extLst>
                         <a:ext uri="smNativeData">
-                          <sm:smNativeData xmlns:sm="smNativeData" val="SMDATA_14_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"/>
+                          <sm:smNativeData xmlns:sm="smNativeData" val="SMDATA_14_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"/>
                         </a:ext>
                       </a:extLst>
                     </pic:cNvPicPr>
@@ -2819,7 +2819,7 @@
                     <pic:cNvPicPr>
                       <a:extLst>
                         <a:ext uri="smNativeData">
-                          <sm:smNativeData xmlns:sm="smNativeData" val="SMDATA_14_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"/>
+                          <sm:smNativeData xmlns:sm="smNativeData" val="SMDATA_14_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"/>
                         </a:ext>
                       </a:extLst>
                     </pic:cNvPicPr>
@@ -2871,7 +2871,7 @@
                       <a:picLocks noChangeAspect="1"/>
                       <a:extLst>
                         <a:ext uri="smNativeData">
-                          <sm:smNativeData xmlns:sm="smNativeData" val="SMDATA_14_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"/>
+                          <sm:smNativeData xmlns:sm="smNativeData" val="SMDATA_14_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"/>
                         </a:ext>
                       </a:extLst>
                     </pic:cNvPicPr>
@@ -3143,7 +3143,7 @@
                       <a:picLocks noChangeAspect="1"/>
                       <a:extLst>
                         <a:ext uri="smNativeData">
-                          <sm:smNativeData xmlns:sm="smNativeData" val="SMDATA_14_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"/>
+                          <sm:smNativeData xmlns:sm="smNativeData" val="SMDATA_14_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"/>
                         </a:ext>
                       </a:extLst>
                     </pic:cNvPicPr>
@@ -4020,7 +4020,7 @@
                       <a:picLocks noChangeAspect="1"/>
                       <a:extLst>
                         <a:ext uri="smNativeData">
-                          <sm:smNativeData xmlns:sm="smNativeData" val="SMDATA_14_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"/>
+                          <sm:smNativeData xmlns:sm="smNativeData" val="SMDATA_14_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"/>
                         </a:ext>
                       </a:extLst>
                     </pic:cNvPicPr>
@@ -4258,7 +4258,7 @@
                       <a:picLocks noChangeAspect="1"/>
                       <a:extLst>
                         <a:ext uri="smNativeData">
-                          <sm:smNativeData xmlns:sm="smNativeData" val="SMDATA_14_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"/>
+                          <sm:smNativeData xmlns:sm="smNativeData" val="SMDATA_14_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"/>
                         </a:ext>
                       </a:extLst>
                     </pic:cNvPicPr>
@@ -4340,7 +4340,7 @@
                       <a:picLocks noChangeAspect="1"/>
                       <a:extLst>
                         <a:ext uri="smNativeData">
-                          <sm:smNativeData xmlns:sm="smNativeData" val="SMDATA_14_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"/>
+                          <sm:smNativeData xmlns:sm="smNativeData" val="SMDATA_14_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"/>
                         </a:ext>
                       </a:extLst>
                     </pic:cNvPicPr>
@@ -4654,7 +4654,7 @@
                       <a:picLocks noChangeAspect="1"/>
                       <a:extLst>
                         <a:ext uri="smNativeData">
-                          <sm:smNativeData xmlns:sm="smNativeData" val="SMDATA_14_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"/>
+                          <sm:smNativeData xmlns:sm="smNativeData" val="SMDATA_14_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"/>
                         </a:ext>
                       </a:extLst>
                     </pic:cNvPicPr>
@@ -4706,7 +4706,7 @@
                       <a:picLocks noChangeAspect="1"/>
                       <a:extLst>
                         <a:ext uri="smNativeData">
-                          <sm:smNativeData xmlns:sm="smNativeData" val="SMDATA_14_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"/>
+                          <sm:smNativeData xmlns:sm="smNativeData" val="SMDATA_14_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"/>
                         </a:ext>
                       </a:extLst>
                     </pic:cNvPicPr>
@@ -4799,7 +4799,7 @@
                       <a:picLocks noChangeAspect="1"/>
                       <a:extLst>
                         <a:ext uri="smNativeData">
-                          <sm:smNativeData xmlns:sm="smNativeData" val="SMDATA_14_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"/>
+                          <sm:smNativeData xmlns:sm="smNativeData" val="SMDATA_14_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"/>
                         </a:ext>
                       </a:extLst>
                     </pic:cNvPicPr>
@@ -4848,7 +4848,7 @@
                     <pic:cNvPicPr>
                       <a:extLst>
                         <a:ext uri="smNativeData">
-                          <sm:smNativeData xmlns:sm="smNativeData" val="SMDATA_14_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"/>
+                          <sm:smNativeData xmlns:sm="smNativeData" val="SMDATA_14_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"/>
                         </a:ext>
                       </a:extLst>
                     </pic:cNvPicPr>
@@ -4930,7 +4930,7 @@
                     <pic:cNvPicPr>
                       <a:extLst>
                         <a:ext uri="smNativeData">
-                          <sm:smNativeData xmlns:sm="smNativeData" val="SMDATA_14_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"/>
+                          <sm:smNativeData xmlns:sm="smNativeData" val="SMDATA_14_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"/>
                         </a:ext>
                       </a:extLst>
                     </pic:cNvPicPr>
@@ -5111,7 +5111,7 @@
                       <a:picLocks noChangeAspect="1"/>
                       <a:extLst>
                         <a:ext uri="smNativeData">
-                          <sm:smNativeData xmlns:sm="smNativeData" val="SMDATA_14_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"/>
+                          <sm:smNativeData xmlns:sm="smNativeData" val="SMDATA_14_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"/>
                         </a:ext>
                       </a:extLst>
                     </pic:cNvPicPr>
@@ -5245,7 +5245,7 @@
                       <a:picLocks noChangeAspect="1"/>
                       <a:extLst>
                         <a:ext uri="smNativeData">
-                          <sm:smNativeData xmlns:sm="smNativeData" val="SMDATA_14_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"/>
+                          <sm:smNativeData xmlns:sm="smNativeData" val="SMDATA_14_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"/>
                         </a:ext>
                       </a:extLst>
                     </pic:cNvPicPr>
@@ -5622,7 +5622,7 @@
                       <a:picLocks noChangeAspect="1"/>
                       <a:extLst>
                         <a:ext uri="smNativeData">
-                          <sm:smNativeData xmlns:sm="smNativeData" val="SMDATA_14_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"/>
+                          <sm:smNativeData xmlns:sm="smNativeData" val="SMDATA_14_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"/>
                         </a:ext>
                       </a:extLst>
                     </pic:cNvPicPr>
@@ -5852,7 +5852,7 @@
                       <a:picLocks noChangeAspect="1"/>
                       <a:extLst>
                         <a:ext uri="smNativeData">
-                          <sm:smNativeData xmlns:sm="smNativeData" val="SMDATA_14_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"/>
+                          <sm:smNativeData xmlns:sm="smNativeData" val="SMDATA_14_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"/>
                         </a:ext>
                       </a:extLst>
                     </pic:cNvPicPr>
@@ -6041,7 +6041,7 @@
                       <a:picLocks noChangeAspect="1"/>
                       <a:extLst>
                         <a:ext uri="smNativeData">
-                          <sm:smNativeData xmlns:sm="smNativeData" val="SMDATA_14_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"/>
+                          <sm:smNativeData xmlns:sm="smNativeData" val="SMDATA_14_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"/>
                         </a:ext>
                       </a:extLst>
                     </pic:cNvPicPr>
@@ -6654,7 +6654,7 @@
                       <a:picLocks noChangeAspect="1"/>
                       <a:extLst>
                         <a:ext uri="smNativeData">
-                          <sm:smNativeData xmlns:sm="smNativeData" val="SMDATA_14_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"/>
+                          <sm:smNativeData xmlns:sm="smNativeData" val="SMDATA_14_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"/>
                         </a:ext>
                       </a:extLst>
                     </pic:cNvPicPr>
@@ -6720,7 +6720,7 @@
                       <a:picLocks noChangeAspect="1"/>
                       <a:extLst>
                         <a:ext uri="smNativeData">
-                          <sm:smNativeData xmlns:sm="smNativeData" val="SMDATA_14_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"/>
+                          <sm:smNativeData xmlns:sm="smNativeData" val="SMDATA_14_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"/>
                         </a:ext>
                       </a:extLst>
                     </pic:cNvPicPr>
@@ -6818,7 +6818,6 @@
           <w:rFonts w:ascii="Times New Roman" w:hAnsi="Times New Roman" w:eastAsia="Times New Roman" w:cs="Times New Roman"/>
           <w:sz w:val="20"/>
           <w:szCs w:val="20"/>
-          <w:lang w:val="en-us" w:eastAsia="zh-cn" w:bidi="ar-sa"/>
         </w:rPr>
       </w:pPr>
       <w:r>
@@ -6828,7 +6827,6 @@
           <w:bCs/>
           <w:sz w:val="20"/>
           <w:szCs w:val="20"/>
-          <w:lang w:val="en-us" w:eastAsia="zh-cn" w:bidi="ar-sa"/>
         </w:rPr>
         <w:t>Polymorphism</w:t>
       </w:r>
@@ -6837,7 +6835,6 @@
           <w:rFonts w:ascii="Times New Roman" w:hAnsi="Times New Roman" w:eastAsia="Times New Roman" w:cs="Times New Roman"/>
           <w:sz w:val="20"/>
           <w:szCs w:val="20"/>
-          <w:lang w:val="en-us" w:eastAsia="zh-cn" w:bidi="ar-sa"/>
         </w:rPr>
         <w:t>enables you to write applications that process objects that share the same base class in a class hierarchy as if they were all objects of the base class.</w:t>
       </w:r>
@@ -6849,7 +6846,6 @@
           <w:rFonts w:ascii="Times New Roman" w:hAnsi="Times New Roman" w:eastAsia="Times New Roman" w:cs="Times New Roman"/>
           <w:sz w:val="20"/>
           <w:szCs w:val="20"/>
-          <w:lang w:val="en-us" w:eastAsia="zh-cn" w:bidi="ar-sa"/>
         </w:rPr>
       </w:pPr>
       <w:r>
@@ -6857,7 +6853,6 @@
           <w:rFonts w:ascii="Times New Roman" w:hAnsi="Times New Roman" w:eastAsia="Times New Roman" w:cs="Times New Roman"/>
           <w:sz w:val="20"/>
           <w:szCs w:val="20"/>
-          <w:lang w:val="en-us" w:eastAsia="zh-cn" w:bidi="ar-sa"/>
         </w:rPr>
         <w:t>Polymorphism can improve extensibility.</w:t>
       </w:r>
@@ -6869,7 +6864,6 @@
           <w:rFonts w:ascii="Times New Roman" w:hAnsi="Times New Roman" w:eastAsia="Times New Roman" w:cs="Times New Roman"/>
           <w:sz w:val="20"/>
           <w:szCs w:val="20"/>
-          <w:lang w:val="en-us" w:eastAsia="zh-cn" w:bidi="ar-sa"/>
         </w:rPr>
       </w:pPr>
       <w:r>
@@ -6877,7 +6871,6 @@
           <w:rFonts w:ascii="Times New Roman" w:hAnsi="Times New Roman" w:eastAsia="Times New Roman" w:cs="Times New Roman"/>
           <w:sz w:val="20"/>
           <w:szCs w:val="20"/>
-          <w:lang w:val="en-us" w:eastAsia="zh-cn" w:bidi="ar-sa"/>
         </w:rPr>
       </w:r>
     </w:p>
@@ -6888,9 +6881,9 @@
           <w:rFonts w:ascii="Times New Roman" w:hAnsi="Times New Roman" w:eastAsia="Times New Roman" w:cs="Times New Roman"/>
           <w:sz w:val="20"/>
           <w:szCs w:val="20"/>
-          <w:lang w:val="en-us" w:eastAsia="zh-cn" w:bidi="ar-sa"/>
-        </w:rPr>
-      </w:pPr>
+        </w:rPr>
+      </w:pPr>
+      <w:r/>
       <w:r>
         <w:rPr>
           <w:noProof/>
@@ -6912,7 +6905,7 @@
                       <a:picLocks noChangeAspect="1"/>
                       <a:extLst>
                         <a:ext uri="smNativeData">
-                          <sm:smNativeData xmlns:sm="smNativeData" val="SMDATA_14_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"/>
+                          <sm:smNativeData xmlns:sm="smNativeData" val="SMDATA_14_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"/>
                         </a:ext>
                       </a:extLst>
                     </pic:cNvPicPr>
@@ -6942,22 +6935,23 @@
           </wp:inline>
         </w:drawing>
       </w:r>
+      <w:r/>
       <w:r>
         <w:rPr>
           <w:rFonts w:ascii="Times New Roman" w:hAnsi="Times New Roman" w:eastAsia="Times New Roman" w:cs="Times New Roman"/>
           <w:sz w:val="20"/>
           <w:szCs w:val="20"/>
-          <w:lang w:val="en-us" w:eastAsia="zh-cn" w:bidi="ar-sa"/>
-        </w:rPr>
-      </w:r>
-    </w:p>
-    <w:p>
-      <w:pPr>
-        <w:pStyle w:val="para4"/>
-        <w:rPr>
-          <w:rFonts w:ascii="Times New Roman" w:hAnsi="Times New Roman" w:eastAsia="Times New Roman" w:cs="Times New Roman"/>
-        </w:rPr>
-      </w:pPr>
+        </w:rPr>
+      </w:r>
+    </w:p>
+    <w:p>
+      <w:pPr>
+        <w:pStyle w:val="para4"/>
+        <w:rPr>
+          <w:rFonts w:ascii="Times New Roman" w:hAnsi="Times New Roman" w:eastAsia="Times New Roman" w:cs="Times New Roman"/>
+        </w:rPr>
+      </w:pPr>
+      <w:r/>
       <w:r>
         <w:rPr>
           <w:noProof/>
@@ -6976,7 +6970,7 @@
                     <pic:cNvPicPr>
                       <a:extLst>
                         <a:ext uri="smNativeData">
-                          <sm:smNativeData xmlns:sm="smNativeData" val="SMDATA_14_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"/>
+                          <sm:smNativeData xmlns:sm="smNativeData" val="SMDATA_14_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"/>
                         </a:ext>
                       </a:extLst>
                     </pic:cNvPicPr>
@@ -7006,32 +7000,31 @@
           </wp:inline>
         </w:drawing>
       </w:r>
-      <w:r>
-        <w:rPr>
-          <w:rFonts w:ascii="Times New Roman" w:hAnsi="Times New Roman" w:eastAsia="Times New Roman" w:cs="Times New Roman"/>
-        </w:rPr>
-      </w:r>
-    </w:p>
-    <w:p>
-      <w:pPr>
-        <w:pStyle w:val="para4"/>
-        <w:rPr>
-          <w:rFonts w:ascii="Times New Roman" w:hAnsi="Times New Roman" w:eastAsia="Times New Roman" w:cs="Times New Roman"/>
-          <w:b/>
-          <w:bCs/>
-          <w:sz w:val="22"/>
-          <w:szCs w:val="22"/>
-          <w:lang w:val="en-us" w:eastAsia="zh-cn" w:bidi="ar-sa"/>
-        </w:rPr>
-      </w:pPr>
-      <w:r>
-        <w:rPr>
-          <w:rFonts w:ascii="Times New Roman" w:hAnsi="Times New Roman" w:eastAsia="Times New Roman" w:cs="Times New Roman"/>
-          <w:b/>
-          <w:bCs/>
-          <w:sz w:val="22"/>
-          <w:szCs w:val="22"/>
-          <w:lang w:val="en-us" w:eastAsia="zh-cn" w:bidi="ar-sa"/>
+      <w:r/>
+      <w:r>
+        <w:rPr>
+          <w:rFonts w:ascii="Times New Roman" w:hAnsi="Times New Roman" w:eastAsia="Times New Roman" w:cs="Times New Roman"/>
+        </w:rPr>
+      </w:r>
+    </w:p>
+    <w:p>
+      <w:pPr>
+        <w:pStyle w:val="para4"/>
+        <w:rPr>
+          <w:rFonts w:ascii="Times New Roman" w:hAnsi="Times New Roman" w:eastAsia="Times New Roman" w:cs="Times New Roman"/>
+          <w:b/>
+          <w:bCs/>
+          <w:sz w:val="22"/>
+          <w:szCs w:val="22"/>
+        </w:rPr>
+      </w:pPr>
+      <w:r>
+        <w:rPr>
+          <w:rFonts w:ascii="Times New Roman" w:hAnsi="Times New Roman" w:eastAsia="Times New Roman" w:cs="Times New Roman"/>
+          <w:b/>
+          <w:bCs/>
+          <w:sz w:val="22"/>
+          <w:szCs w:val="22"/>
         </w:rPr>
         <w:t>Polymorphism promotes extensibility</w:t>
       </w:r>
@@ -7045,9 +7038,9 @@
           <w:bCs/>
           <w:sz w:val="22"/>
           <w:szCs w:val="22"/>
-          <w:lang w:val="en-us" w:eastAsia="zh-cn" w:bidi="ar-sa"/>
-        </w:rPr>
-      </w:pPr>
+        </w:rPr>
+      </w:pPr>
+      <w:r/>
       <w:r>
         <w:rPr>
           <w:noProof/>
@@ -7069,7 +7062,7 @@
                       <a:picLocks noChangeAspect="1"/>
                       <a:extLst>
                         <a:ext uri="smNativeData">
-                          <sm:smNativeData xmlns:sm="smNativeData" val="SMDATA_14_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"/>
+                          <sm:smNativeData xmlns:sm="smNativeData" val="SMDATA_14_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"/>
                         </a:ext>
                       </a:extLst>
                     </pic:cNvPicPr>
@@ -7099,29 +7092,29 @@
           </wp:inline>
         </w:drawing>
       </w:r>
-      <w:r>
-        <w:rPr>
-          <w:rFonts w:ascii="Times New Roman" w:hAnsi="Times New Roman" w:eastAsia="Times New Roman" w:cs="Times New Roman"/>
-          <w:b/>
-          <w:bCs/>
-          <w:sz w:val="22"/>
-          <w:szCs w:val="22"/>
-          <w:lang w:val="en-us" w:eastAsia="zh-cn" w:bidi="ar-sa"/>
-        </w:rPr>
-      </w:r>
-    </w:p>
-    <w:p>
-      <w:pPr>
-        <w:pStyle w:val="para4"/>
-        <w:rPr>
-          <w:rFonts w:ascii="Times New Roman" w:hAnsi="Times New Roman" w:eastAsia="Times New Roman" w:cs="Times New Roman"/>
-          <w:b/>
-          <w:bCs/>
-          <w:sz w:val="22"/>
-          <w:szCs w:val="22"/>
-          <w:lang w:val="en-us" w:eastAsia="zh-cn" w:bidi="ar-sa"/>
-        </w:rPr>
-      </w:pPr>
+      <w:r/>
+      <w:r>
+        <w:rPr>
+          <w:rFonts w:ascii="Times New Roman" w:hAnsi="Times New Roman" w:eastAsia="Times New Roman" w:cs="Times New Roman"/>
+          <w:b/>
+          <w:bCs/>
+          <w:sz w:val="22"/>
+          <w:szCs w:val="22"/>
+        </w:rPr>
+      </w:r>
+    </w:p>
+    <w:p>
+      <w:pPr>
+        <w:pStyle w:val="para4"/>
+        <w:rPr>
+          <w:rFonts w:ascii="Times New Roman" w:hAnsi="Times New Roman" w:eastAsia="Times New Roman" w:cs="Times New Roman"/>
+          <w:b/>
+          <w:bCs/>
+          <w:sz w:val="22"/>
+          <w:szCs w:val="22"/>
+        </w:rPr>
+      </w:pPr>
+      <w:r/>
       <w:r>
         <w:rPr>
           <w:noProof/>
@@ -7140,7 +7133,7 @@
                     <pic:cNvPicPr>
                       <a:extLst>
                         <a:ext uri="smNativeData">
-                          <sm:smNativeData xmlns:sm="smNativeData" val="SMDATA_14_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"/>
+                          <sm:smNativeData xmlns:sm="smNativeData" val="SMDATA_14_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"/>
                         </a:ext>
                       </a:extLst>
                     </pic:cNvPicPr>
@@ -7170,35 +7163,33 @@
           </wp:inline>
         </w:drawing>
       </w:r>
-      <w:r>
-        <w:rPr>
-          <w:rFonts w:ascii="Times New Roman" w:hAnsi="Times New Roman" w:eastAsia="Times New Roman" w:cs="Times New Roman"/>
-          <w:b/>
-          <w:bCs/>
-          <w:sz w:val="22"/>
-          <w:szCs w:val="22"/>
-          <w:lang w:val="en-us" w:eastAsia="zh-cn" w:bidi="ar-sa"/>
-        </w:rPr>
-      </w:r>
-    </w:p>
-    <w:p>
-      <w:pPr>
-        <w:pStyle w:val="para4"/>
-        <w:rPr>
-          <w:rFonts w:ascii="Times New Roman" w:hAnsi="Times New Roman" w:eastAsia="Times New Roman" w:cs="Times New Roman"/>
-          <w:b/>
-          <w:bCs/>
-          <w:sz w:val="22"/>
-          <w:szCs w:val="22"/>
-          <w:lang w:val="en-us" w:eastAsia="zh-cn" w:bidi="ar-sa"/>
-        </w:rPr>
-      </w:pPr>
-      <w:r>
-        <w:rPr>
-          <w:rFonts w:ascii="Times New Roman" w:hAnsi="Times New Roman" w:eastAsia="Times New Roman" w:cs="Times New Roman"/>
-          <w:sz w:val="22"/>
-          <w:szCs w:val="22"/>
-          <w:lang w:val="en-us" w:eastAsia="zh-cn" w:bidi="ar-sa"/>
+      <w:r/>
+      <w:r>
+        <w:rPr>
+          <w:rFonts w:ascii="Times New Roman" w:hAnsi="Times New Roman" w:eastAsia="Times New Roman" w:cs="Times New Roman"/>
+          <w:b/>
+          <w:bCs/>
+          <w:sz w:val="22"/>
+          <w:szCs w:val="22"/>
+        </w:rPr>
+      </w:r>
+    </w:p>
+    <w:p>
+      <w:pPr>
+        <w:pStyle w:val="para4"/>
+        <w:rPr>
+          <w:rFonts w:ascii="Times New Roman" w:hAnsi="Times New Roman" w:eastAsia="Times New Roman" w:cs="Times New Roman"/>
+          <w:b/>
+          <w:bCs/>
+          <w:sz w:val="22"/>
+          <w:szCs w:val="22"/>
+        </w:rPr>
+      </w:pPr>
+      <w:r>
+        <w:rPr>
+          <w:rFonts w:ascii="Times New Roman" w:hAnsi="Times New Roman" w:eastAsia="Times New Roman" w:cs="Times New Roman"/>
+          <w:sz w:val="22"/>
+          <w:szCs w:val="22"/>
         </w:rPr>
         <w:t xml:space="preserve">абстрактни класове или базови такива не могат да създават обекти, те обозначават само какво е общото между класовете които ги наследяват, </w:t>
       </w:r>
@@ -7209,7 +7200,6 @@
           <w:bCs/>
           <w:sz w:val="22"/>
           <w:szCs w:val="22"/>
-          <w:lang w:val="en-us" w:eastAsia="zh-cn" w:bidi="ar-sa"/>
         </w:rPr>
         <w:t xml:space="preserve">имат поне един абстрактен метод/свойство, който започва с думата </w:t>
       </w:r>
@@ -7221,7 +7211,6 @@
           <w:sz w:val="22"/>
           <w:szCs w:val="22"/>
           <w:u w:color="auto" w:val="single"/>
-          <w:lang w:val="en-us" w:eastAsia="zh-cn" w:bidi="ar-sa"/>
         </w:rPr>
         <w:t xml:space="preserve">abstract, </w:t>
       </w:r>
@@ -7230,7 +7219,6 @@
           <w:rFonts w:ascii="Times New Roman" w:hAnsi="Times New Roman" w:eastAsia="Times New Roman" w:cs="Times New Roman"/>
           <w:sz w:val="22"/>
           <w:szCs w:val="22"/>
-          <w:lang w:val="en-us" w:eastAsia="zh-cn" w:bidi="ar-sa"/>
         </w:rPr>
         <w:t xml:space="preserve">и в тези класове няма имплементация. </w:t>
       </w:r>
@@ -7241,49 +7229,54 @@
           <w:bCs/>
           <w:sz w:val="22"/>
           <w:szCs w:val="22"/>
-          <w:lang w:val="en-us" w:eastAsia="zh-cn" w:bidi="ar-sa"/>
         </w:rPr>
         <w:t>няма конструктори, няма и статични методи, декларират се само общи атрибути и поведение, които наледяват от тях директно/индиректно, наследниците трябва да овъррайднат нещата от абстрактния клас.</w:t>
       </w:r>
-    </w:p>
-    <w:p>
-      <w:pPr>
-        <w:pStyle w:val="para4"/>
-        <w:rPr>
-          <w:rFonts w:ascii="Times New Roman" w:hAnsi="Times New Roman" w:eastAsia="Times New Roman" w:cs="Times New Roman"/>
-          <w:b/>
-          <w:bCs/>
-          <w:sz w:val="22"/>
-          <w:szCs w:val="22"/>
-          <w:lang w:val="en-us" w:eastAsia="zh-cn" w:bidi="ar-sa"/>
-        </w:rPr>
-      </w:pPr>
-      <w:r>
-        <w:rPr>
-          <w:rFonts w:ascii="Times New Roman" w:hAnsi="Times New Roman" w:eastAsia="Times New Roman" w:cs="Times New Roman"/>
-          <w:b/>
-          <w:bCs/>
-          <w:sz w:val="22"/>
-          <w:szCs w:val="22"/>
-          <w:lang w:val="en-us" w:eastAsia="zh-cn" w:bidi="ar-sa"/>
-        </w:rPr>
-      </w:r>
-    </w:p>
-    <w:p>
-      <w:pPr>
-        <w:pStyle w:val="para4"/>
-        <w:rPr>
-          <w:rFonts w:ascii="Times New Roman" w:hAnsi="Times New Roman" w:eastAsia="Times New Roman" w:cs="Times New Roman"/>
-          <w:sz w:val="22"/>
-          <w:szCs w:val="22"/>
-        </w:rPr>
-      </w:pPr>
-      <w:r>
-        <w:rPr>
-          <w:rFonts w:ascii="Times New Roman" w:hAnsi="Times New Roman" w:eastAsia="Times New Roman" w:cs="Times New Roman"/>
-          <w:sz w:val="22"/>
-          <w:szCs w:val="22"/>
-          <w:lang w:val="en-us" w:eastAsia="zh-cn" w:bidi="ar-sa"/>
+      <w:r>
+        <w:rPr>
+          <w:rFonts w:ascii="Times New Roman" w:hAnsi="Times New Roman" w:eastAsia="Times New Roman" w:cs="Times New Roman"/>
+          <w:b/>
+          <w:bCs/>
+          <w:sz w:val="22"/>
+          <w:szCs w:val="22"/>
+        </w:rPr>
+      </w:r>
+    </w:p>
+    <w:p>
+      <w:pPr>
+        <w:pStyle w:val="para4"/>
+        <w:rPr>
+          <w:rFonts w:ascii="Times New Roman" w:hAnsi="Times New Roman" w:eastAsia="Times New Roman" w:cs="Times New Roman"/>
+          <w:b/>
+          <w:bCs/>
+          <w:sz w:val="22"/>
+          <w:szCs w:val="22"/>
+        </w:rPr>
+      </w:pPr>
+      <w:r>
+        <w:rPr>
+          <w:rFonts w:ascii="Times New Roman" w:hAnsi="Times New Roman" w:eastAsia="Times New Roman" w:cs="Times New Roman"/>
+          <w:b/>
+          <w:bCs/>
+          <w:sz w:val="22"/>
+          <w:szCs w:val="22"/>
+        </w:rPr>
+      </w:r>
+    </w:p>
+    <w:p>
+      <w:pPr>
+        <w:pStyle w:val="para4"/>
+        <w:rPr>
+          <w:rFonts w:ascii="Times New Roman" w:hAnsi="Times New Roman" w:eastAsia="Times New Roman" w:cs="Times New Roman"/>
+          <w:sz w:val="22"/>
+          <w:szCs w:val="22"/>
+        </w:rPr>
+      </w:pPr>
+      <w:r>
+        <w:rPr>
+          <w:rFonts w:ascii="Times New Roman" w:hAnsi="Times New Roman" w:eastAsia="Times New Roman" w:cs="Times New Roman"/>
+          <w:sz w:val="22"/>
+          <w:szCs w:val="22"/>
         </w:rPr>
         <w:t xml:space="preserve">работа с абстрактни методи: имплицитно те са вирутални методи, </w:t>
       </w:r>
@@ -7295,7 +7288,6 @@
           <w:sz w:val="22"/>
           <w:szCs w:val="22"/>
           <w:u w:color="auto" w:val="single"/>
-          <w:lang w:val="en-us" w:eastAsia="zh-cn" w:bidi="ar-sa"/>
         </w:rPr>
         <w:t xml:space="preserve">override </w:t>
       </w:r>
@@ -7306,7 +7298,6 @@
           <w:bCs/>
           <w:sz w:val="22"/>
           <w:szCs w:val="22"/>
-          <w:lang w:val="en-us" w:eastAsia="zh-cn" w:bidi="ar-sa"/>
         </w:rPr>
         <w:t xml:space="preserve"> </w:t>
       </w:r>
@@ -7315,7 +7306,6 @@
           <w:rFonts w:ascii="Times New Roman" w:hAnsi="Times New Roman" w:eastAsia="Times New Roman" w:cs="Times New Roman"/>
           <w:sz w:val="22"/>
           <w:szCs w:val="22"/>
-          <w:lang w:val="en-us" w:eastAsia="zh-cn" w:bidi="ar-sa"/>
         </w:rPr>
         <w:t xml:space="preserve">може да пренаписва абстрактен метов в наследник клас, а </w:t>
       </w:r>
@@ -7327,7 +7317,6 @@
           <w:sz w:val="22"/>
           <w:szCs w:val="22"/>
           <w:u w:color="auto" w:val="single"/>
-          <w:lang w:val="en-us" w:eastAsia="zh-cn" w:bidi="ar-sa"/>
         </w:rPr>
         <w:t xml:space="preserve">абстрактите методи </w:t>
       </w:r>
@@ -7358,23 +7347,28 @@
         </w:rPr>
         <w:t xml:space="preserve">  </w:t>
       </w:r>
-    </w:p>
-    <w:p>
-      <w:pPr>
-        <w:pStyle w:val="para4"/>
-        <w:rPr>
-          <w:rFonts w:ascii="Times New Roman" w:hAnsi="Times New Roman" w:eastAsia="Times New Roman" w:cs="Times New Roman"/>
-          <w:sz w:val="22"/>
-          <w:szCs w:val="22"/>
-          <w:lang w:val="en-us" w:eastAsia="zh-cn" w:bidi="ar-sa"/>
-        </w:rPr>
-      </w:pPr>
-      <w:r>
-        <w:rPr>
-          <w:rFonts w:ascii="Times New Roman" w:hAnsi="Times New Roman" w:eastAsia="Times New Roman" w:cs="Times New Roman"/>
-          <w:sz w:val="22"/>
-          <w:szCs w:val="22"/>
-          <w:lang w:val="en-us" w:eastAsia="zh-cn" w:bidi="ar-sa"/>
+      <w:r>
+        <w:rPr>
+          <w:rFonts w:ascii="Times New Roman" w:hAnsi="Times New Roman" w:eastAsia="Times New Roman" w:cs="Times New Roman"/>
+          <w:sz w:val="22"/>
+          <w:szCs w:val="22"/>
+        </w:rPr>
+      </w:r>
+    </w:p>
+    <w:p>
+      <w:pPr>
+        <w:pStyle w:val="para4"/>
+        <w:rPr>
+          <w:rFonts w:ascii="Times New Roman" w:hAnsi="Times New Roman" w:eastAsia="Times New Roman" w:cs="Times New Roman"/>
+          <w:sz w:val="22"/>
+          <w:szCs w:val="22"/>
+        </w:rPr>
+      </w:pPr>
+      <w:r>
+        <w:rPr>
+          <w:rFonts w:ascii="Times New Roman" w:hAnsi="Times New Roman" w:eastAsia="Times New Roman" w:cs="Times New Roman"/>
+          <w:sz w:val="22"/>
+          <w:szCs w:val="22"/>
         </w:rPr>
       </w:r>
     </w:p>
@@ -7390,13 +7384,7 @@
           <w:u w:color="auto" w:val="single"/>
         </w:rPr>
       </w:pPr>
-      <w:r>
-        <w:rPr>
-          <w:rFonts w:ascii="Times New Roman" w:hAnsi="Times New Roman" w:eastAsia="Times New Roman" w:cs="Times New Roman"/>
-          <w:sz w:val="22"/>
-          <w:szCs w:val="22"/>
-        </w:rPr>
-      </w:r>
+      <w:r/>
       <w:r>
         <w:rPr>
           <w:noProof/>
@@ -7418,7 +7406,7 @@
                       <a:picLocks noChangeAspect="1"/>
                       <a:extLst>
                         <a:ext uri="smNativeData">
-                          <sm:smNativeData xmlns:sm="smNativeData" val="SMDATA_14_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"/>
+                          <sm:smNativeData xmlns:sm="smNativeData" val="SMDATA_14_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"/>
                         </a:ext>
                       </a:extLst>
                     </pic:cNvPicPr>
@@ -7448,13 +7436,7 @@
           </wp:inline>
         </w:drawing>
       </w:r>
-      <w:r>
-        <w:rPr>
-          <w:rFonts w:ascii="Times New Roman" w:hAnsi="Times New Roman" w:eastAsia="Times New Roman" w:cs="Times New Roman"/>
-          <w:sz w:val="22"/>
-          <w:szCs w:val="22"/>
-        </w:rPr>
-      </w:r>
+      <w:r/>
       <w:r>
         <w:rPr>
           <w:rFonts w:ascii="Times New Roman" w:hAnsi="Times New Roman" w:eastAsia="Times New Roman" w:cs="Times New Roman"/>
@@ -7465,6 +7447,16 @@
           <w:u w:color="auto" w:val="single"/>
         </w:rPr>
         <w:t xml:space="preserve"> </w:t>
+      </w:r>
+      <w:r>
+        <w:rPr>
+          <w:rFonts w:ascii="Times New Roman" w:hAnsi="Times New Roman" w:eastAsia="Times New Roman" w:cs="Times New Roman"/>
+          <w:b/>
+          <w:bCs/>
+          <w:sz w:val="22"/>
+          <w:szCs w:val="22"/>
+          <w:u w:color="auto" w:val="single"/>
+        </w:rPr>
       </w:r>
     </w:p>
     <w:p>
@@ -7589,7 +7581,7 @@
                       <a:picLocks noChangeAspect="1"/>
                       <a:extLst>
                         <a:ext uri="smNativeData">
-                          <sm:smNativeData xmlns:sm="smNativeData" val="SMDATA_14_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"/>
+                          <sm:smNativeData xmlns:sm="smNativeData" val="SMDATA_14_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"/>
                         </a:ext>
                       </a:extLst>
                     </pic:cNvPicPr>
@@ -7652,7 +7644,7 @@
                       <a:picLocks noChangeAspect="1"/>
                       <a:extLst>
                         <a:ext uri="smNativeData">
-                          <sm:smNativeData xmlns:sm="smNativeData" val="SMDATA_14_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"/>
+                          <sm:smNativeData xmlns:sm="smNativeData" val="SMDATA_14_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"/>
                         </a:ext>
                       </a:extLst>
                     </pic:cNvPicPr>
@@ -7695,7 +7687,6 @@
         <w:pStyle w:val="para4"/>
         <w:rPr>
           <w:rFonts w:ascii="Times New Roman" w:hAnsi="Times New Roman" w:eastAsia="Times New Roman" w:cs="Times New Roman"/>
-          <w:lang w:val="en-us" w:eastAsia="zh-cn" w:bidi="ar-sa"/>
         </w:rPr>
       </w:pPr>
       <w:r>
@@ -7717,37 +7708,34 @@
         <w:rPr>
           <w:rFonts w:ascii="Times New Roman" w:hAnsi="Times New Roman" w:eastAsia="Times New Roman" w:cs="Times New Roman"/>
         </w:rPr>
-        <w:t xml:space="preserve">- </w:t>
-      </w:r>
-      <w:r>
-        <w:rPr>
-          <w:rFonts w:ascii="Times New Roman" w:hAnsi="Times New Roman" w:eastAsia="Times New Roman" w:cs="Times New Roman"/>
-        </w:rPr>
-        <w:t xml:space="preserve">за да се избегне </w:t>
+        <w:t xml:space="preserve">- за да се избегне </w:t>
       </w:r>
       <w:r>
         <w:rPr>
           <w:rFonts w:ascii="Lucida Console" w:hAnsi="Lucida Console" w:eastAsia="Lucida Console" w:cs="Lucida Console"/>
-          <w:lang w:val="en-us" w:eastAsia="zh-cn" w:bidi="ar-sa"/>
         </w:rPr>
         <w:t xml:space="preserve">InvalidCastException </w:t>
       </w:r>
       <w:r>
         <w:rPr>
           <w:rFonts w:ascii="Times New Roman" w:hAnsi="Times New Roman" w:eastAsia="Times New Roman" w:cs="Times New Roman"/>
-          <w:lang w:val="en-us" w:eastAsia="zh-cn" w:bidi="ar-sa"/>
         </w:rPr>
         <w:t xml:space="preserve">ако кастването е невалидно, изразът ще бъде null, </w:t>
       </w:r>
-    </w:p>
-    <w:p>
-      <w:pPr>
-        <w:pStyle w:val="para4"/>
-        <w:rPr>
-          <w:rFonts w:ascii="Times New Roman" w:hAnsi="Times New Roman" w:eastAsia="Times New Roman" w:cs="Times New Roman"/>
-          <w:lang w:val="en-us" w:eastAsia="zh-cn" w:bidi="ar-sa"/>
-        </w:rPr>
-      </w:pPr>
+      <w:r>
+        <w:rPr>
+          <w:rFonts w:ascii="Times New Roman" w:hAnsi="Times New Roman" w:eastAsia="Times New Roman" w:cs="Times New Roman"/>
+        </w:rPr>
+      </w:r>
+    </w:p>
+    <w:p>
+      <w:pPr>
+        <w:pStyle w:val="para4"/>
+        <w:rPr>
+          <w:rFonts w:ascii="Times New Roman" w:hAnsi="Times New Roman" w:eastAsia="Times New Roman" w:cs="Times New Roman"/>
+        </w:rPr>
+      </w:pPr>
+      <w:r/>
       <w:r>
         <w:rPr>
           <w:noProof/>
@@ -7769,7 +7757,7 @@
                       <a:picLocks noChangeAspect="1"/>
                       <a:extLst>
                         <a:ext uri="smNativeData">
-                          <sm:smNativeData xmlns:sm="smNativeData" val="SMDATA_14_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"/>
+                          <sm:smNativeData xmlns:sm="smNativeData" val="SMDATA_14_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"/>
                         </a:ext>
                       </a:extLst>
                     </pic:cNvPicPr>
@@ -7799,40 +7787,36 @@
           </wp:inline>
         </w:drawing>
       </w:r>
-      <w:r>
-        <w:rPr>
-          <w:rFonts w:ascii="Times New Roman" w:hAnsi="Times New Roman" w:eastAsia="Times New Roman" w:cs="Times New Roman"/>
-          <w:lang w:val="en-us" w:eastAsia="zh-cn" w:bidi="ar-sa"/>
-        </w:rPr>
-      </w:r>
-    </w:p>
-    <w:p>
-      <w:pPr>
-        <w:pStyle w:val="para4"/>
-        <w:rPr>
-          <w:rFonts w:ascii="Times New Roman" w:hAnsi="Times New Roman" w:eastAsia="Times New Roman" w:cs="Times New Roman"/>
-          <w:lang w:val="en-us" w:eastAsia="zh-cn" w:bidi="ar-sa"/>
-        </w:rPr>
-      </w:pPr>
-      <w:r>
-        <w:rPr>
-          <w:rFonts w:ascii="Times New Roman" w:hAnsi="Times New Roman" w:eastAsia="Times New Roman" w:cs="Times New Roman"/>
-          <w:lang w:val="en-us" w:eastAsia="zh-cn" w:bidi="ar-sa"/>
-        </w:rPr>
-      </w:r>
-    </w:p>
-    <w:p>
-      <w:pPr>
-        <w:pStyle w:val="para4"/>
-        <w:rPr>
-          <w:rFonts w:ascii="Times New Roman" w:hAnsi="Times New Roman" w:eastAsia="Times New Roman" w:cs="Times New Roman"/>
-          <w:lang w:val="en-us" w:eastAsia="zh-cn" w:bidi="ar-sa"/>
-        </w:rPr>
-      </w:pPr>
-      <w:r>
-        <w:rPr>
-          <w:rFonts w:ascii="Times New Roman" w:hAnsi="Times New Roman" w:eastAsia="Times New Roman" w:cs="Times New Roman"/>
-          <w:lang w:val="en-us" w:eastAsia="zh-cn" w:bidi="ar-sa"/>
+      <w:r/>
+      <w:r>
+        <w:rPr>
+          <w:rFonts w:ascii="Times New Roman" w:hAnsi="Times New Roman" w:eastAsia="Times New Roman" w:cs="Times New Roman"/>
+        </w:rPr>
+      </w:r>
+    </w:p>
+    <w:p>
+      <w:pPr>
+        <w:pStyle w:val="para4"/>
+        <w:rPr>
+          <w:rFonts w:ascii="Times New Roman" w:hAnsi="Times New Roman" w:eastAsia="Times New Roman" w:cs="Times New Roman"/>
+        </w:rPr>
+      </w:pPr>
+      <w:r>
+        <w:rPr>
+          <w:rFonts w:ascii="Times New Roman" w:hAnsi="Times New Roman" w:eastAsia="Times New Roman" w:cs="Times New Roman"/>
+        </w:rPr>
+      </w:r>
+    </w:p>
+    <w:p>
+      <w:pPr>
+        <w:pStyle w:val="para4"/>
+        <w:rPr>
+          <w:rFonts w:ascii="Times New Roman" w:hAnsi="Times New Roman" w:eastAsia="Times New Roman" w:cs="Times New Roman"/>
+        </w:rPr>
+      </w:pPr>
+      <w:r>
+        <w:rPr>
+          <w:rFonts w:ascii="Times New Roman" w:hAnsi="Times New Roman" w:eastAsia="Times New Roman" w:cs="Times New Roman"/>
         </w:rPr>
       </w:r>
     </w:p>
@@ -7879,6 +7863,7 @@
           <w:rFonts w:ascii="Times New Roman" w:hAnsi="Times New Roman" w:eastAsia="Times New Roman" w:cs="Times New Roman"/>
         </w:rPr>
       </w:pPr>
+      <w:r/>
       <w:r>
         <w:rPr>
           <w:noProof/>
@@ -7900,7 +7885,7 @@
                       <a:picLocks noChangeAspect="1"/>
                       <a:extLst>
                         <a:ext uri="smNativeData">
-                          <sm:smNativeData xmlns:sm="smNativeData" val="SMDATA_14_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"/>
+                          <sm:smNativeData xmlns:sm="smNativeData" val="SMDATA_14_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"/>
                         </a:ext>
                       </a:extLst>
                     </pic:cNvPicPr>
@@ -7930,32 +7915,34 @@
           </wp:inline>
         </w:drawing>
       </w:r>
-      <w:r>
-        <w:rPr>
-          <w:rFonts w:ascii="Times New Roman" w:hAnsi="Times New Roman" w:eastAsia="Times New Roman" w:cs="Times New Roman"/>
-        </w:rPr>
-      </w:r>
-    </w:p>
-    <w:p>
-      <w:pPr>
-        <w:pStyle w:val="para4"/>
-        <w:rPr>
-          <w:rFonts w:ascii="Times New Roman" w:hAnsi="Times New Roman" w:eastAsia="Times New Roman" w:cs="Times New Roman"/>
-        </w:rPr>
-      </w:pPr>
-      <w:r>
-        <w:rPr>
-          <w:rFonts w:ascii="Times New Roman" w:hAnsi="Times New Roman" w:eastAsia="Times New Roman" w:cs="Times New Roman"/>
-        </w:rPr>
-      </w:r>
-    </w:p>
-    <w:p>
-      <w:pPr>
-        <w:pStyle w:val="para4"/>
-        <w:rPr>
-          <w:rFonts w:ascii="Times New Roman" w:hAnsi="Times New Roman" w:eastAsia="Times New Roman" w:cs="Times New Roman"/>
-        </w:rPr>
-      </w:pPr>
+      <w:r/>
+      <w:r>
+        <w:rPr>
+          <w:rFonts w:ascii="Times New Roman" w:hAnsi="Times New Roman" w:eastAsia="Times New Roman" w:cs="Times New Roman"/>
+        </w:rPr>
+      </w:r>
+    </w:p>
+    <w:p>
+      <w:pPr>
+        <w:pStyle w:val="para4"/>
+        <w:rPr>
+          <w:rFonts w:ascii="Times New Roman" w:hAnsi="Times New Roman" w:eastAsia="Times New Roman" w:cs="Times New Roman"/>
+        </w:rPr>
+      </w:pPr>
+      <w:r>
+        <w:rPr>
+          <w:rFonts w:ascii="Times New Roman" w:hAnsi="Times New Roman" w:eastAsia="Times New Roman" w:cs="Times New Roman"/>
+        </w:rPr>
+      </w:r>
+    </w:p>
+    <w:p>
+      <w:pPr>
+        <w:pStyle w:val="para4"/>
+        <w:rPr>
+          <w:rFonts w:ascii="Times New Roman" w:hAnsi="Times New Roman" w:eastAsia="Times New Roman" w:cs="Times New Roman"/>
+        </w:rPr>
+      </w:pPr>
+      <w:r/>
       <w:r>
         <w:rPr>
           <w:noProof/>
@@ -7977,7 +7964,7 @@
                       <a:picLocks noChangeAspect="1"/>
                       <a:extLst>
                         <a:ext uri="smNativeData">
-                          <sm:smNativeData xmlns:sm="smNativeData" val="SMDATA_14_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"/>
+                          <sm:smNativeData xmlns:sm="smNativeData" val="SMDATA_14_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"/>
                         </a:ext>
                       </a:extLst>
                     </pic:cNvPicPr>
@@ -8007,17 +7994,18 @@
           </wp:inline>
         </w:drawing>
       </w:r>
-      <w:r>
-        <w:rPr>
-          <w:rFonts w:ascii="Times New Roman" w:hAnsi="Times New Roman" w:eastAsia="Times New Roman" w:cs="Times New Roman"/>
-        </w:rPr>
-      </w:r>
-    </w:p>
-    <w:p>
-      <w:pPr>
-        <w:pStyle w:val="para4"/>
-      </w:pPr>
       <w:r/>
+      <w:r>
+        <w:rPr>
+          <w:rFonts w:ascii="Times New Roman" w:hAnsi="Times New Roman" w:eastAsia="Times New Roman" w:cs="Times New Roman"/>
+        </w:rPr>
+      </w:r>
+    </w:p>
+    <w:p>
+      <w:pPr>
+        <w:pStyle w:val="para4"/>
+      </w:pPr>
+      <w:r/>
     </w:p>
     <w:p>
       <w:pPr>
@@ -8162,15 +8150,7 @@
           <w:b/>
           <w:bCs/>
         </w:rPr>
-        <w:t xml:space="preserve">в декларацията си </w:t>
-      </w:r>
-      <w:r>
-        <w:rPr>
-          <w:rFonts w:ascii="Times New Roman" w:hAnsi="Times New Roman" w:eastAsia="Times New Roman" w:cs="Times New Roman"/>
-          <w:b/>
-          <w:bCs/>
-        </w:rPr>
-        <w:t>на класа. конкрете клас трябва да ползва сигнатурата на интерфейса като имплементира функции от него иначе класа е абстрактен, трябва да се упомене като такъв и да съдържа абстрактна декл за всеки неимплем член</w:t>
+        <w:t>в декларацията си на класа. конкрете клас трябва да ползва сигнатурата на интерфейса като имплементира функции от него иначе класа е абстрактен, трябва да се упомене като такъв и да съдържа абстрактна декл за всеки неимплем член</w:t>
       </w:r>
     </w:p>
     <w:p>
@@ -8217,6 +8197,7 @@
           <w:bCs/>
         </w:rPr>
       </w:pPr>
+      <w:r/>
       <w:r>
         <w:rPr>
           <w:noProof/>
@@ -8238,7 +8219,7 @@
                       <a:picLocks noChangeAspect="1"/>
                       <a:extLst>
                         <a:ext uri="smNativeData">
-                          <sm:smNativeData xmlns:sm="smNativeData" val="SMDATA_14_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"/>
+                          <sm:smNativeData xmlns:sm="smNativeData" val="SMDATA_14_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"/>
                         </a:ext>
                       </a:extLst>
                     </pic:cNvPicPr>
@@ -8268,23 +8249,25 @@
           </wp:inline>
         </w:drawing>
       </w:r>
-      <w:r>
-        <w:rPr>
-          <w:rFonts w:ascii="Times New Roman" w:hAnsi="Times New Roman" w:eastAsia="Times New Roman" w:cs="Times New Roman"/>
-          <w:b/>
-          <w:bCs/>
-        </w:rPr>
-      </w:r>
-    </w:p>
-    <w:p>
-      <w:pPr>
-        <w:pStyle w:val="para4"/>
-        <w:rPr>
-          <w:rFonts w:ascii="Times New Roman" w:hAnsi="Times New Roman" w:eastAsia="Times New Roman" w:cs="Times New Roman"/>
-          <w:b/>
-          <w:bCs/>
-        </w:rPr>
-      </w:pPr>
+      <w:r/>
+      <w:r>
+        <w:rPr>
+          <w:rFonts w:ascii="Times New Roman" w:hAnsi="Times New Roman" w:eastAsia="Times New Roman" w:cs="Times New Roman"/>
+          <w:b/>
+          <w:bCs/>
+        </w:rPr>
+      </w:r>
+    </w:p>
+    <w:p>
+      <w:pPr>
+        <w:pStyle w:val="para4"/>
+        <w:rPr>
+          <w:rFonts w:ascii="Times New Roman" w:hAnsi="Times New Roman" w:eastAsia="Times New Roman" w:cs="Times New Roman"/>
+          <w:b/>
+          <w:bCs/>
+        </w:rPr>
+      </w:pPr>
+      <w:r/>
       <w:r>
         <w:rPr>
           <w:noProof/>
@@ -8306,7 +8289,7 @@
                       <a:picLocks noChangeAspect="1"/>
                       <a:extLst>
                         <a:ext uri="smNativeData">
-                          <sm:smNativeData xmlns:sm="smNativeData" val="SMDATA_14_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"/>
+                          <sm:smNativeData xmlns:sm="smNativeData" val="SMDATA_14_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"/>
                         </a:ext>
                       </a:extLst>
                     </pic:cNvPicPr>
@@ -8336,13 +8319,7 @@
           </wp:inline>
         </w:drawing>
       </w:r>
-      <w:r>
-        <w:rPr>
-          <w:rFonts w:ascii="Times New Roman" w:hAnsi="Times New Roman" w:eastAsia="Times New Roman" w:cs="Times New Roman"/>
-          <w:b/>
-          <w:bCs/>
-        </w:rPr>
-      </w:r>
+      <w:r/>
       <w:r>
         <w:rPr>
           <w:noProof/>
@@ -8364,7 +8341,7 @@
                       <a:picLocks noChangeAspect="1"/>
                       <a:extLst>
                         <a:ext uri="smNativeData">
-                          <sm:smNativeData xmlns:sm="smNativeData" val="SMDATA_14_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"/>
+                          <sm:smNativeData xmlns:sm="smNativeData" val="SMDATA_14_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"/>
                         </a:ext>
                       </a:extLst>
                     </pic:cNvPicPr>
@@ -8394,13 +8371,7 @@
           </wp:inline>
         </w:drawing>
       </w:r>
-      <w:r>
-        <w:rPr>
-          <w:rFonts w:ascii="Times New Roman" w:hAnsi="Times New Roman" w:eastAsia="Times New Roman" w:cs="Times New Roman"/>
-          <w:b/>
-          <w:bCs/>
-        </w:rPr>
-      </w:r>
+      <w:r/>
       <w:r>
         <w:rPr>
           <w:noProof/>
@@ -8422,7 +8393,7 @@
                       <a:picLocks noChangeAspect="1"/>
                       <a:extLst>
                         <a:ext uri="smNativeData">
-                          <sm:smNativeData xmlns:sm="smNativeData" val="SMDATA_14_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"/>
+                          <sm:smNativeData xmlns:sm="smNativeData" val="SMDATA_14_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"/>
                         </a:ext>
                       </a:extLst>
                     </pic:cNvPicPr>
@@ -8452,23 +8423,25 @@
           </wp:inline>
         </w:drawing>
       </w:r>
-      <w:r>
-        <w:rPr>
-          <w:rFonts w:ascii="Times New Roman" w:hAnsi="Times New Roman" w:eastAsia="Times New Roman" w:cs="Times New Roman"/>
-          <w:b/>
-          <w:bCs/>
-        </w:rPr>
-      </w:r>
-    </w:p>
-    <w:p>
-      <w:pPr>
-        <w:pStyle w:val="para4"/>
-        <w:rPr>
-          <w:rFonts w:ascii="Times New Roman" w:hAnsi="Times New Roman" w:eastAsia="Times New Roman" w:cs="Times New Roman"/>
-          <w:b/>
-          <w:bCs/>
-        </w:rPr>
-      </w:pPr>
+      <w:r/>
+      <w:r>
+        <w:rPr>
+          <w:rFonts w:ascii="Times New Roman" w:hAnsi="Times New Roman" w:eastAsia="Times New Roman" w:cs="Times New Roman"/>
+          <w:b/>
+          <w:bCs/>
+        </w:rPr>
+      </w:r>
+    </w:p>
+    <w:p>
+      <w:pPr>
+        <w:pStyle w:val="para4"/>
+        <w:rPr>
+          <w:rFonts w:ascii="Times New Roman" w:hAnsi="Times New Roman" w:eastAsia="Times New Roman" w:cs="Times New Roman"/>
+          <w:b/>
+          <w:bCs/>
+        </w:rPr>
+      </w:pPr>
+      <w:r/>
       <w:r>
         <w:rPr>
           <w:noProof/>
@@ -8490,7 +8463,7 @@
                       <a:picLocks noChangeAspect="1"/>
                       <a:extLst>
                         <a:ext uri="smNativeData">
-                          <sm:smNativeData xmlns:sm="smNativeData" val="SMDATA_14_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"/>
+                          <sm:smNativeData xmlns:sm="smNativeData" val="SMDATA_14_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"/>
                         </a:ext>
                       </a:extLst>
                     </pic:cNvPicPr>
@@ -8520,6 +8493,7 @@
           </wp:inline>
         </w:drawing>
       </w:r>
+      <w:r/>
       <w:r>
         <w:rPr>
           <w:rFonts w:ascii="Times New Roman" w:hAnsi="Times New Roman" w:eastAsia="Times New Roman" w:cs="Times New Roman"/>
@@ -8709,6 +8683,7 @@
           <w:u w:color="auto" w:val="single"/>
         </w:rPr>
       </w:pPr>
+      <w:r/>
       <w:r>
         <w:rPr>
           <w:noProof/>
@@ -8730,7 +8705,7 @@
                       <a:picLocks noChangeAspect="1"/>
                       <a:extLst>
                         <a:ext uri="smNativeData">
-                          <sm:smNativeData xmlns:sm="smNativeData" val="SMDATA_14_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"/>
+                          <sm:smNativeData xmlns:sm="smNativeData" val="SMDATA_14_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"/>
                         </a:ext>
                       </a:extLst>
                     </pic:cNvPicPr>
@@ -8760,14 +8735,7 @@
           </wp:inline>
         </w:drawing>
       </w:r>
-      <w:r>
-        <w:rPr>
-          <w:rFonts w:ascii="Times New Roman" w:hAnsi="Times New Roman" w:eastAsia="Times New Roman" w:cs="Times New Roman"/>
-          <w:b/>
-          <w:bCs/>
-          <w:u w:color="auto" w:val="single"/>
-        </w:rPr>
-      </w:r>
+      <w:r/>
       <w:r>
         <w:rPr>
           <w:noProof/>
@@ -8789,7 +8757,7 @@
                       <a:picLocks noChangeAspect="1"/>
                       <a:extLst>
                         <a:ext uri="smNativeData">
-                          <sm:smNativeData xmlns:sm="smNativeData" val="SMDATA_14_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"/>
+                          <sm:smNativeData xmlns:sm="smNativeData" val="SMDATA_14_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"/>
                         </a:ext>
                       </a:extLst>
                     </pic:cNvPicPr>
@@ -8819,6 +8787,7 @@
           </wp:inline>
         </w:drawing>
       </w:r>
+      <w:r/>
       <w:r>
         <w:rPr>
           <w:rFonts w:ascii="Times New Roman" w:hAnsi="Times New Roman" w:eastAsia="Times New Roman" w:cs="Times New Roman"/>
@@ -8857,6 +8826,7 @@
           <w:u w:color="auto" w:val="single"/>
         </w:rPr>
       </w:pPr>
+      <w:r/>
       <w:r>
         <w:rPr>
           <w:noProof/>
@@ -8878,7 +8848,7 @@
                       <a:picLocks noChangeAspect="1"/>
                       <a:extLst>
                         <a:ext uri="smNativeData">
-                          <sm:smNativeData xmlns:sm="smNativeData" val="SMDATA_14_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"/>
+                          <sm:smNativeData xmlns:sm="smNativeData" val="SMDATA_14_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"/>
                         </a:ext>
                       </a:extLst>
                     </pic:cNvPicPr>
@@ -8908,6 +8878,7 @@
           </wp:inline>
         </w:drawing>
       </w:r>
+      <w:r/>
       <w:r>
         <w:rPr>
           <w:rFonts w:ascii="Times New Roman" w:hAnsi="Times New Roman" w:eastAsia="Times New Roman" w:cs="Times New Roman"/>
@@ -8993,6 +8964,7 @@
           <w:rFonts w:ascii="Times New Roman" w:hAnsi="Times New Roman" w:eastAsia="Times New Roman" w:cs="Times New Roman"/>
         </w:rPr>
       </w:pPr>
+      <w:r/>
       <w:r>
         <w:rPr>
           <w:noProof/>
@@ -9014,7 +8986,7 @@
                       <a:picLocks noChangeAspect="1"/>
                       <a:extLst>
                         <a:ext uri="smNativeData">
-                          <sm:smNativeData xmlns:sm="smNativeData" val="SMDATA_14_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"/>
+                          <sm:smNativeData xmlns:sm="smNativeData" val="SMDATA_14_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"/>
                         </a:ext>
                       </a:extLst>
                     </pic:cNvPicPr>
@@ -9044,6 +9016,7 @@
           </wp:inline>
         </w:drawing>
       </w:r>
+      <w:r/>
       <w:r>
         <w:rPr>
           <w:rFonts w:ascii="Times New Roman" w:hAnsi="Times New Roman" w:eastAsia="Times New Roman" w:cs="Times New Roman"/>
@@ -9281,6 +9254,11 @@
         </w:rPr>
         <w:t>,</w:t>
       </w:r>
+      <w:r>
+        <w:rPr>
+          <w:rFonts w:ascii="Times New Roman" w:hAnsi="Times New Roman" w:eastAsia="Times New Roman" w:cs="Times New Roman"/>
+        </w:rPr>
+      </w:r>
     </w:p>
     <w:p>
       <w:pPr>
@@ -9317,6 +9295,7 @@
           <w:rFonts w:ascii="Times New Roman" w:hAnsi="Times New Roman" w:eastAsia="Times New Roman" w:cs="Times New Roman"/>
         </w:rPr>
       </w:pPr>
+      <w:r/>
       <w:r>
         <w:rPr>
           <w:noProof/>
@@ -9338,7 +9317,7 @@
                       <a:picLocks noChangeAspect="1"/>
                       <a:extLst>
                         <a:ext uri="smNativeData">
-                          <sm:smNativeData xmlns:sm="smNativeData" val="SMDATA_14_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"/>
+                          <sm:smNativeData xmlns:sm="smNativeData" val="SMDATA_14_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"/>
                         </a:ext>
                       </a:extLst>
                     </pic:cNvPicPr>
@@ -9368,6 +9347,7 @@
           </wp:inline>
         </w:drawing>
       </w:r>
+      <w:r/>
       <w:r>
         <w:rPr>
           <w:rFonts w:ascii="Times New Roman" w:hAnsi="Times New Roman" w:eastAsia="Times New Roman" w:cs="Times New Roman"/>
@@ -9425,6 +9405,13 @@
         </w:rPr>
         <w:t>важно е като го викаме да проверяваме дали не е NULL</w:t>
       </w:r>
+      <w:r>
+        <w:rPr>
+          <w:rFonts w:ascii="Times New Roman" w:hAnsi="Times New Roman" w:eastAsia="Times New Roman" w:cs="Times New Roman"/>
+          <w:b/>
+          <w:bCs/>
+        </w:rPr>
+      </w:r>
     </w:p>
     <w:p>
       <w:pPr>
@@ -9566,6 +9553,7 @@
           <w:rFonts w:ascii="Times New Roman" w:hAnsi="Times New Roman" w:eastAsia="Times New Roman" w:cs="Times New Roman"/>
         </w:rPr>
       </w:pPr>
+      <w:r/>
       <w:r>
         <w:rPr>
           <w:noProof/>
@@ -9584,7 +9572,7 @@
                     <pic:cNvPicPr>
                       <a:extLst>
                         <a:ext uri="smNativeData">
-                          <sm:smNativeData xmlns:sm="smNativeData" val="SMDATA_14_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"/>
+                          <sm:smNativeData xmlns:sm="smNativeData" val="SMDATA_14_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"/>
                         </a:ext>
                       </a:extLst>
                     </pic:cNvPicPr>
@@ -9614,6 +9602,7 @@
           </wp:inline>
         </w:drawing>
       </w:r>
+      <w:r/>
       <w:r>
         <w:rPr>
           <w:rFonts w:ascii="Times New Roman" w:hAnsi="Times New Roman" w:eastAsia="Times New Roman" w:cs="Times New Roman"/>
@@ -9667,6 +9656,7 @@
           <w:rFonts w:ascii="Times New Roman" w:hAnsi="Times New Roman" w:eastAsia="Times New Roman" w:cs="Times New Roman"/>
         </w:rPr>
       </w:pPr>
+      <w:r/>
       <w:r>
         <w:rPr>
           <w:noProof/>
@@ -9688,7 +9678,7 @@
                       <a:picLocks noChangeAspect="1"/>
                       <a:extLst>
                         <a:ext uri="smNativeData">
-                          <sm:smNativeData xmlns:sm="smNativeData" val="SMDATA_14_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"/>
+                          <sm:smNativeData xmlns:sm="smNativeData" val="SMDATA_14_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"/>
                         </a:ext>
                       </a:extLst>
                     </pic:cNvPicPr>
@@ -9718,6 +9708,7 @@
           </wp:inline>
         </w:drawing>
       </w:r>
+      <w:r/>
       <w:r>
         <w:rPr>
           <w:rFonts w:ascii="Times New Roman" w:hAnsi="Times New Roman" w:eastAsia="Times New Roman" w:cs="Times New Roman"/>
@@ -9828,15 +9819,13 @@
           <w:rFonts w:ascii="Times New Roman" w:hAnsi="Times New Roman" w:eastAsia="Times New Roman" w:cs="Times New Roman"/>
           <w:b/>
           <w:bCs/>
-          <w:lang w:val="en-us" w:eastAsia="zh-cn" w:bidi="ar-sa"/>
-        </w:rPr>
-      </w:pPr>
-      <w:r>
-        <w:rPr>
-          <w:rFonts w:ascii="Times New Roman" w:hAnsi="Times New Roman" w:eastAsia="Times New Roman" w:cs="Times New Roman"/>
-          <w:b/>
-          <w:bCs/>
-          <w:lang w:val="en-us" w:eastAsia="zh-cn" w:bidi="ar-sa"/>
+        </w:rPr>
+      </w:pPr>
+      <w:r>
+        <w:rPr>
+          <w:rFonts w:ascii="Times New Roman" w:hAnsi="Times New Roman" w:eastAsia="Times New Roman" w:cs="Times New Roman"/>
+          <w:b/>
+          <w:bCs/>
         </w:rPr>
         <w:t>public delegate TResult Func&lt;inT, outResult&gt;(T arg )</w:t>
       </w:r>
@@ -9848,34 +9837,30 @@
           <w:rFonts w:ascii="Times New Roman" w:hAnsi="Times New Roman" w:eastAsia="Times New Roman" w:cs="Times New Roman"/>
           <w:b/>
           <w:bCs/>
-          <w:lang w:val="en-us" w:eastAsia="zh-cn" w:bidi="ar-sa"/>
-        </w:rPr>
-      </w:pPr>
-      <w:r>
-        <w:rPr>
-          <w:rFonts w:ascii="Times New Roman" w:hAnsi="Times New Roman" w:eastAsia="Times New Roman" w:cs="Times New Roman"/>
-          <w:b/>
-          <w:bCs/>
-          <w:lang w:val="en-us" w:eastAsia="zh-cn" w:bidi="ar-sa"/>
-        </w:rPr>
-      </w:r>
-    </w:p>
-    <w:p>
-      <w:pPr>
-        <w:pStyle w:val="para4"/>
-        <w:rPr>
-          <w:rFonts w:ascii="Times New Roman" w:hAnsi="Times New Roman" w:eastAsia="Times New Roman" w:cs="Times New Roman"/>
-          <w:b/>
-          <w:bCs/>
-          <w:lang w:val="en-us" w:eastAsia="zh-cn" w:bidi="ar-sa"/>
-        </w:rPr>
-      </w:pPr>
-      <w:r>
-        <w:rPr>
-          <w:rFonts w:ascii="Times New Roman" w:hAnsi="Times New Roman" w:eastAsia="Times New Roman" w:cs="Times New Roman"/>
-          <w:b/>
-          <w:bCs/>
-          <w:lang w:val="en-us" w:eastAsia="zh-cn" w:bidi="ar-sa"/>
+        </w:rPr>
+      </w:pPr>
+      <w:r>
+        <w:rPr>
+          <w:rFonts w:ascii="Times New Roman" w:hAnsi="Times New Roman" w:eastAsia="Times New Roman" w:cs="Times New Roman"/>
+          <w:b/>
+          <w:bCs/>
+        </w:rPr>
+      </w:r>
+    </w:p>
+    <w:p>
+      <w:pPr>
+        <w:pStyle w:val="para4"/>
+        <w:rPr>
+          <w:rFonts w:ascii="Times New Roman" w:hAnsi="Times New Roman" w:eastAsia="Times New Roman" w:cs="Times New Roman"/>
+          <w:b/>
+          <w:bCs/>
+        </w:rPr>
+      </w:pPr>
+      <w:r>
+        <w:rPr>
+          <w:rFonts w:ascii="Times New Roman" w:hAnsi="Times New Roman" w:eastAsia="Times New Roman" w:cs="Times New Roman"/>
+          <w:b/>
+          <w:bCs/>
         </w:rPr>
         <w:t>?? нулл coalescing operator</w:t>
       </w:r>
@@ -9887,15 +9872,13 @@
           <w:rFonts w:ascii="Times New Roman" w:hAnsi="Times New Roman" w:eastAsia="Times New Roman" w:cs="Times New Roman"/>
           <w:b/>
           <w:bCs/>
-          <w:lang w:val="en-us" w:eastAsia="zh-cn" w:bidi="ar-sa"/>
-        </w:rPr>
-      </w:pPr>
-      <w:r>
-        <w:rPr>
-          <w:rFonts w:ascii="Times New Roman" w:hAnsi="Times New Roman" w:eastAsia="Times New Roman" w:cs="Times New Roman"/>
-          <w:b/>
-          <w:bCs/>
-          <w:lang w:val="en-us" w:eastAsia="zh-cn" w:bidi="ar-sa"/>
+        </w:rPr>
+      </w:pPr>
+      <w:r>
+        <w:rPr>
+          <w:rFonts w:ascii="Times New Roman" w:hAnsi="Times New Roman" w:eastAsia="Times New Roman" w:cs="Times New Roman"/>
+          <w:b/>
+          <w:bCs/>
         </w:rPr>
         <w:t>nameof(value)</w:t>
       </w:r>
@@ -9907,34 +9890,30 @@
           <w:rFonts w:ascii="Times New Roman" w:hAnsi="Times New Roman" w:eastAsia="Times New Roman" w:cs="Times New Roman"/>
           <w:b/>
           <w:bCs/>
-          <w:lang w:val="en-us" w:eastAsia="zh-cn" w:bidi="ar-sa"/>
-        </w:rPr>
-      </w:pPr>
-      <w:r>
-        <w:rPr>
-          <w:rFonts w:ascii="Times New Roman" w:hAnsi="Times New Roman" w:eastAsia="Times New Roman" w:cs="Times New Roman"/>
-          <w:b/>
-          <w:bCs/>
-          <w:lang w:val="en-us" w:eastAsia="zh-cn" w:bidi="ar-sa"/>
-        </w:rPr>
-      </w:r>
-    </w:p>
-    <w:p>
-      <w:pPr>
-        <w:pStyle w:val="para4"/>
-        <w:rPr>
-          <w:rFonts w:ascii="Times New Roman" w:hAnsi="Times New Roman" w:eastAsia="Times New Roman" w:cs="Times New Roman"/>
-          <w:b/>
-          <w:bCs/>
-          <w:lang w:val="en-us" w:eastAsia="zh-cn" w:bidi="ar-sa"/>
-        </w:rPr>
-      </w:pPr>
-      <w:r>
-        <w:rPr>
-          <w:rFonts w:ascii="Times New Roman" w:hAnsi="Times New Roman" w:eastAsia="Times New Roman" w:cs="Times New Roman"/>
-          <w:b/>
-          <w:bCs/>
-          <w:lang w:val="en-us" w:eastAsia="zh-cn" w:bidi="ar-sa"/>
+        </w:rPr>
+      </w:pPr>
+      <w:r>
+        <w:rPr>
+          <w:rFonts w:ascii="Times New Roman" w:hAnsi="Times New Roman" w:eastAsia="Times New Roman" w:cs="Times New Roman"/>
+          <w:b/>
+          <w:bCs/>
+        </w:rPr>
+      </w:r>
+    </w:p>
+    <w:p>
+      <w:pPr>
+        <w:pStyle w:val="para4"/>
+        <w:rPr>
+          <w:rFonts w:ascii="Times New Roman" w:hAnsi="Times New Roman" w:eastAsia="Times New Roman" w:cs="Times New Roman"/>
+          <w:b/>
+          <w:bCs/>
+        </w:rPr>
+      </w:pPr>
+      <w:r>
+        <w:rPr>
+          <w:rFonts w:ascii="Times New Roman" w:hAnsi="Times New Roman" w:eastAsia="Times New Roman" w:cs="Times New Roman"/>
+          <w:b/>
+          <w:bCs/>
         </w:rPr>
         <w:t>public delegate bool Predicate&lt;inT&gt;(T obj)</w:t>
       </w:r>
@@ -9946,34 +9925,30 @@
           <w:rFonts w:ascii="Times New Roman" w:hAnsi="Times New Roman" w:eastAsia="Times New Roman" w:cs="Times New Roman"/>
           <w:b/>
           <w:bCs/>
-          <w:lang w:val="en-us" w:eastAsia="zh-cn" w:bidi="ar-sa"/>
-        </w:rPr>
-      </w:pPr>
-      <w:r>
-        <w:rPr>
-          <w:rFonts w:ascii="Times New Roman" w:hAnsi="Times New Roman" w:eastAsia="Times New Roman" w:cs="Times New Roman"/>
-          <w:b/>
-          <w:bCs/>
-          <w:lang w:val="en-us" w:eastAsia="zh-cn" w:bidi="ar-sa"/>
-        </w:rPr>
-      </w:r>
-    </w:p>
-    <w:p>
-      <w:pPr>
-        <w:pStyle w:val="para4"/>
-        <w:rPr>
-          <w:rFonts w:ascii="Times New Roman" w:hAnsi="Times New Roman" w:eastAsia="Times New Roman" w:cs="Times New Roman"/>
-          <w:b/>
-          <w:bCs/>
-          <w:lang w:val="en-us" w:eastAsia="zh-cn" w:bidi="ar-sa"/>
-        </w:rPr>
-      </w:pPr>
-      <w:r>
-        <w:rPr>
-          <w:rFonts w:ascii="Times New Roman" w:hAnsi="Times New Roman" w:eastAsia="Times New Roman" w:cs="Times New Roman"/>
-          <w:b/>
-          <w:bCs/>
-          <w:lang w:val="en-us" w:eastAsia="zh-cn" w:bidi="ar-sa"/>
+        </w:rPr>
+      </w:pPr>
+      <w:r>
+        <w:rPr>
+          <w:rFonts w:ascii="Times New Roman" w:hAnsi="Times New Roman" w:eastAsia="Times New Roman" w:cs="Times New Roman"/>
+          <w:b/>
+          <w:bCs/>
+        </w:rPr>
+      </w:r>
+    </w:p>
+    <w:p>
+      <w:pPr>
+        <w:pStyle w:val="para4"/>
+        <w:rPr>
+          <w:rFonts w:ascii="Times New Roman" w:hAnsi="Times New Roman" w:eastAsia="Times New Roman" w:cs="Times New Roman"/>
+          <w:b/>
+          <w:bCs/>
+        </w:rPr>
+      </w:pPr>
+      <w:r>
+        <w:rPr>
+          <w:rFonts w:ascii="Times New Roman" w:hAnsi="Times New Roman" w:eastAsia="Times New Roman" w:cs="Times New Roman"/>
+          <w:b/>
+          <w:bCs/>
         </w:rPr>
         <w:t>lambda methods</w:t>
       </w:r>
@@ -9985,15 +9960,13 @@
           <w:rFonts w:ascii="Times New Roman" w:hAnsi="Times New Roman" w:eastAsia="Times New Roman" w:cs="Times New Roman"/>
           <w:b/>
           <w:bCs/>
-          <w:lang w:val="en-us" w:eastAsia="zh-cn" w:bidi="ar-sa"/>
-        </w:rPr>
-      </w:pPr>
-      <w:r>
-        <w:rPr>
-          <w:rFonts w:ascii="Times New Roman" w:hAnsi="Times New Roman" w:eastAsia="Times New Roman" w:cs="Times New Roman"/>
-          <w:b/>
-          <w:bCs/>
-          <w:lang w:val="en-us" w:eastAsia="zh-cn" w:bidi="ar-sa"/>
+        </w:rPr>
+      </w:pPr>
+      <w:r>
+        <w:rPr>
+          <w:rFonts w:ascii="Times New Roman" w:hAnsi="Times New Roman" w:eastAsia="Times New Roman" w:cs="Times New Roman"/>
+          <w:b/>
+          <w:bCs/>
         </w:rPr>
         <w:t xml:space="preserve">(type a, ... type b) =&gt; {body} , () =&gt; {...} zero arguments </w:t>
       </w:r>
@@ -10005,9 +9978,9 @@
           <w:rFonts w:ascii="Times New Roman" w:hAnsi="Times New Roman" w:eastAsia="Times New Roman" w:cs="Times New Roman"/>
           <w:b/>
           <w:bCs/>
-          <w:lang w:val="en-us" w:eastAsia="zh-cn" w:bidi="ar-sa"/>
-        </w:rPr>
-      </w:pPr>
+        </w:rPr>
+      </w:pPr>
+      <w:r/>
       <w:r>
         <w:rPr>
           <w:noProof/>
@@ -10026,7 +9999,7 @@
                     <pic:cNvPicPr>
                       <a:extLst>
                         <a:ext uri="smNativeData">
-                          <sm:smNativeData xmlns:sm="smNativeData" val="SMDATA_14_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"/>
+                          <sm:smNativeData xmlns:sm="smNativeData" val="SMDATA_14_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"/>
                         </a:ext>
                       </a:extLst>
                     </pic:cNvPicPr>
@@ -10056,50 +10029,46 @@
           </wp:inline>
         </w:drawing>
       </w:r>
-      <w:r>
-        <w:rPr>
-          <w:rFonts w:ascii="Times New Roman" w:hAnsi="Times New Roman" w:eastAsia="Times New Roman" w:cs="Times New Roman"/>
-          <w:b/>
-          <w:bCs/>
-          <w:lang w:val="en-us" w:eastAsia="zh-cn" w:bidi="ar-sa"/>
-        </w:rPr>
-      </w:r>
-    </w:p>
-    <w:p>
-      <w:pPr>
-        <w:pStyle w:val="para4"/>
-        <w:rPr>
-          <w:rFonts w:ascii="Times New Roman" w:hAnsi="Times New Roman" w:eastAsia="Times New Roman" w:cs="Times New Roman"/>
-          <w:b/>
-          <w:bCs/>
-          <w:lang w:val="en-us" w:eastAsia="zh-cn" w:bidi="ar-sa"/>
-        </w:rPr>
-      </w:pPr>
-      <w:r>
-        <w:rPr>
-          <w:rFonts w:ascii="Times New Roman" w:hAnsi="Times New Roman" w:eastAsia="Times New Roman" w:cs="Times New Roman"/>
-          <w:b/>
-          <w:bCs/>
-          <w:lang w:val="en-us" w:eastAsia="zh-cn" w:bidi="ar-sa"/>
-        </w:rPr>
-      </w:r>
-    </w:p>
-    <w:p>
-      <w:pPr>
-        <w:pStyle w:val="para4"/>
-        <w:rPr>
-          <w:rFonts w:ascii="Times New Roman" w:hAnsi="Times New Roman" w:eastAsia="Times New Roman" w:cs="Times New Roman"/>
-          <w:b/>
-          <w:bCs/>
-          <w:lang w:val="en-us" w:eastAsia="zh-cn" w:bidi="ar-sa"/>
-        </w:rPr>
-      </w:pPr>
-      <w:r>
-        <w:rPr>
-          <w:rFonts w:ascii="Times New Roman" w:hAnsi="Times New Roman" w:eastAsia="Times New Roman" w:cs="Times New Roman"/>
-          <w:b/>
-          <w:bCs/>
-          <w:lang w:val="en-us" w:eastAsia="zh-cn" w:bidi="ar-sa"/>
+      <w:r/>
+      <w:r>
+        <w:rPr>
+          <w:rFonts w:ascii="Times New Roman" w:hAnsi="Times New Roman" w:eastAsia="Times New Roman" w:cs="Times New Roman"/>
+          <w:b/>
+          <w:bCs/>
+        </w:rPr>
+      </w:r>
+    </w:p>
+    <w:p>
+      <w:pPr>
+        <w:pStyle w:val="para4"/>
+        <w:rPr>
+          <w:rFonts w:ascii="Times New Roman" w:hAnsi="Times New Roman" w:eastAsia="Times New Roman" w:cs="Times New Roman"/>
+          <w:b/>
+          <w:bCs/>
+        </w:rPr>
+      </w:pPr>
+      <w:r>
+        <w:rPr>
+          <w:rFonts w:ascii="Times New Roman" w:hAnsi="Times New Roman" w:eastAsia="Times New Roman" w:cs="Times New Roman"/>
+          <w:b/>
+          <w:bCs/>
+        </w:rPr>
+      </w:r>
+    </w:p>
+    <w:p>
+      <w:pPr>
+        <w:pStyle w:val="para4"/>
+        <w:rPr>
+          <w:rFonts w:ascii="Times New Roman" w:hAnsi="Times New Roman" w:eastAsia="Times New Roman" w:cs="Times New Roman"/>
+          <w:b/>
+          <w:bCs/>
+        </w:rPr>
+      </w:pPr>
+      <w:r>
+        <w:rPr>
+          <w:rFonts w:ascii="Times New Roman" w:hAnsi="Times New Roman" w:eastAsia="Times New Roman" w:cs="Times New Roman"/>
+          <w:b/>
+          <w:bCs/>
         </w:rPr>
         <w:t>Event Handling</w:t>
       </w:r>
@@ -10111,34 +10080,30 @@
           <w:rFonts w:ascii="Times New Roman" w:hAnsi="Times New Roman" w:eastAsia="Times New Roman" w:cs="Times New Roman"/>
           <w:b/>
           <w:bCs/>
-          <w:lang w:val="en-us" w:eastAsia="zh-cn" w:bidi="ar-sa"/>
-        </w:rPr>
-      </w:pPr>
-      <w:r>
-        <w:rPr>
-          <w:rFonts w:ascii="Times New Roman" w:hAnsi="Times New Roman" w:eastAsia="Times New Roman" w:cs="Times New Roman"/>
-          <w:b/>
-          <w:bCs/>
-          <w:lang w:val="en-us" w:eastAsia="zh-cn" w:bidi="ar-sa"/>
-        </w:rPr>
-      </w:r>
-    </w:p>
-    <w:p>
-      <w:pPr>
-        <w:pStyle w:val="para4"/>
-        <w:rPr>
-          <w:rFonts w:ascii="Times New Roman" w:hAnsi="Times New Roman" w:eastAsia="Times New Roman" w:cs="Times New Roman"/>
-          <w:b/>
-          <w:bCs/>
-          <w:lang w:val="en-us" w:eastAsia="zh-cn" w:bidi="ar-sa"/>
-        </w:rPr>
-      </w:pPr>
-      <w:r>
-        <w:rPr>
-          <w:rFonts w:ascii="Times New Roman" w:hAnsi="Times New Roman" w:eastAsia="Times New Roman" w:cs="Times New Roman"/>
-          <w:b/>
-          <w:bCs/>
-          <w:lang w:val="en-us" w:eastAsia="zh-cn" w:bidi="ar-sa"/>
+        </w:rPr>
+      </w:pPr>
+      <w:r>
+        <w:rPr>
+          <w:rFonts w:ascii="Times New Roman" w:hAnsi="Times New Roman" w:eastAsia="Times New Roman" w:cs="Times New Roman"/>
+          <w:b/>
+          <w:bCs/>
+        </w:rPr>
+      </w:r>
+    </w:p>
+    <w:p>
+      <w:pPr>
+        <w:pStyle w:val="para4"/>
+        <w:rPr>
+          <w:rFonts w:ascii="Times New Roman" w:hAnsi="Times New Roman" w:eastAsia="Times New Roman" w:cs="Times New Roman"/>
+          <w:b/>
+          <w:bCs/>
+        </w:rPr>
+      </w:pPr>
+      <w:r>
+        <w:rPr>
+          <w:rFonts w:ascii="Times New Roman" w:hAnsi="Times New Roman" w:eastAsia="Times New Roman" w:cs="Times New Roman"/>
+          <w:b/>
+          <w:bCs/>
         </w:rPr>
         <w:t>Събитие е нещо което се изпълнява когато някакво условие е изпълнено.</w:t>
       </w:r>
@@ -10150,15 +10115,13 @@
           <w:rFonts w:ascii="Times New Roman" w:hAnsi="Times New Roman" w:eastAsia="Times New Roman" w:cs="Times New Roman"/>
           <w:b/>
           <w:bCs/>
-          <w:lang w:val="en-us" w:eastAsia="zh-cn" w:bidi="ar-sa"/>
-        </w:rPr>
-      </w:pPr>
-      <w:r>
-        <w:rPr>
-          <w:rFonts w:ascii="Times New Roman" w:hAnsi="Times New Roman" w:eastAsia="Times New Roman" w:cs="Times New Roman"/>
-          <w:b/>
-          <w:bCs/>
-          <w:lang w:val="en-us" w:eastAsia="zh-cn" w:bidi="ar-sa"/>
+        </w:rPr>
+      </w:pPr>
+      <w:r>
+        <w:rPr>
+          <w:rFonts w:ascii="Times New Roman" w:hAnsi="Times New Roman" w:eastAsia="Times New Roman" w:cs="Times New Roman"/>
+          <w:b/>
+          <w:bCs/>
         </w:rPr>
         <w:t>Publisher/Subsriber pattern.</w:t>
       </w:r>
@@ -10170,15 +10133,13 @@
           <w:rFonts w:ascii="Times New Roman" w:hAnsi="Times New Roman" w:eastAsia="Times New Roman" w:cs="Times New Roman"/>
           <w:b/>
           <w:bCs/>
-          <w:lang w:val="en-us" w:eastAsia="zh-cn" w:bidi="ar-sa"/>
-        </w:rPr>
-      </w:pPr>
-      <w:r>
-        <w:rPr>
-          <w:rFonts w:ascii="Times New Roman" w:hAnsi="Times New Roman" w:eastAsia="Times New Roman" w:cs="Times New Roman"/>
-          <w:b/>
-          <w:bCs/>
-          <w:lang w:val="en-us" w:eastAsia="zh-cn" w:bidi="ar-sa"/>
+        </w:rPr>
+      </w:pPr>
+      <w:r>
+        <w:rPr>
+          <w:rFonts w:ascii="Times New Roman" w:hAnsi="Times New Roman" w:eastAsia="Times New Roman" w:cs="Times New Roman"/>
+          <w:b/>
+          <w:bCs/>
         </w:rPr>
         <w:t>publisher (event source) - set of events</w:t>
       </w:r>
@@ -10190,18 +10151,17 @@
           <w:rFonts w:ascii="Times New Roman" w:hAnsi="Times New Roman" w:eastAsia="Times New Roman" w:cs="Times New Roman"/>
           <w:b/>
           <w:bCs/>
-          <w:lang w:val="en-us" w:eastAsia="zh-cn" w:bidi="ar-sa"/>
-        </w:rPr>
-      </w:pPr>
-      <w:r>
-        <w:rPr>
-          <w:rFonts w:ascii="Times New Roman" w:hAnsi="Times New Roman" w:eastAsia="Times New Roman" w:cs="Times New Roman"/>
-          <w:b/>
-          <w:bCs/>
-          <w:lang w:val="en-us" w:eastAsia="zh-cn" w:bidi="ar-sa"/>
+        </w:rPr>
+      </w:pPr>
+      <w:r>
+        <w:rPr>
+          <w:rFonts w:ascii="Times New Roman" w:hAnsi="Times New Roman" w:eastAsia="Times New Roman" w:cs="Times New Roman"/>
+          <w:b/>
+          <w:bCs/>
         </w:rPr>
         <w:t xml:space="preserve">subsctiber(event consumers) - sign up for notification by supplying a method EVENTHANDLER METHOD </w:t>
       </w:r>
+      <w:r/>
       <w:r>
         <w:rPr>
           <w:noProof/>
@@ -10223,7 +10183,7 @@
                       <a:picLocks noChangeAspect="1"/>
                       <a:extLst>
                         <a:ext uri="smNativeData">
-                          <sm:smNativeData xmlns:sm="smNativeData" val="SMDATA_14_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"/>
+                          <sm:smNativeData xmlns:sm="smNativeData" val="SMDATA_14_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"/>
                         </a:ext>
                       </a:extLst>
                     </pic:cNvPicPr>
@@ -10253,31 +10213,29 @@
           </wp:inline>
         </w:drawing>
       </w:r>
-      <w:r>
-        <w:rPr>
-          <w:rFonts w:ascii="Times New Roman" w:hAnsi="Times New Roman" w:eastAsia="Times New Roman" w:cs="Times New Roman"/>
-          <w:b/>
-          <w:bCs/>
-          <w:lang w:val="en-us" w:eastAsia="zh-cn" w:bidi="ar-sa"/>
-        </w:rPr>
-      </w:r>
-    </w:p>
-    <w:p>
-      <w:pPr>
-        <w:pStyle w:val="para4"/>
-        <w:rPr>
-          <w:rFonts w:ascii="Times New Roman" w:hAnsi="Times New Roman" w:eastAsia="Times New Roman" w:cs="Times New Roman"/>
-          <w:b/>
-          <w:bCs/>
-          <w:lang w:val="en-us" w:eastAsia="zh-cn" w:bidi="ar-sa"/>
-        </w:rPr>
-      </w:pPr>
-      <w:r>
-        <w:rPr>
-          <w:rFonts w:ascii="Times New Roman" w:hAnsi="Times New Roman" w:eastAsia="Times New Roman" w:cs="Times New Roman"/>
-          <w:b/>
-          <w:bCs/>
-          <w:lang w:val="en-us" w:eastAsia="zh-cn" w:bidi="ar-sa"/>
+      <w:r/>
+      <w:r>
+        <w:rPr>
+          <w:rFonts w:ascii="Times New Roman" w:hAnsi="Times New Roman" w:eastAsia="Times New Roman" w:cs="Times New Roman"/>
+          <w:b/>
+          <w:bCs/>
+        </w:rPr>
+      </w:r>
+    </w:p>
+    <w:p>
+      <w:pPr>
+        <w:pStyle w:val="para4"/>
+        <w:rPr>
+          <w:rFonts w:ascii="Times New Roman" w:hAnsi="Times New Roman" w:eastAsia="Times New Roman" w:cs="Times New Roman"/>
+          <w:b/>
+          <w:bCs/>
+        </w:rPr>
+      </w:pPr>
+      <w:r>
+        <w:rPr>
+          <w:rFonts w:ascii="Times New Roman" w:hAnsi="Times New Roman" w:eastAsia="Times New Roman" w:cs="Times New Roman"/>
+          <w:b/>
+          <w:bCs/>
         </w:rPr>
         <w:t>event delegate_type On&lt;eventname&gt;</w:t>
       </w:r>
@@ -10289,34 +10247,30 @@
           <w:rFonts w:ascii="Times New Roman" w:hAnsi="Times New Roman" w:eastAsia="Times New Roman" w:cs="Times New Roman"/>
           <w:b/>
           <w:bCs/>
-          <w:lang w:val="en-us" w:eastAsia="zh-cn" w:bidi="ar-sa"/>
-        </w:rPr>
-      </w:pPr>
-      <w:r>
-        <w:rPr>
-          <w:rFonts w:ascii="Times New Roman" w:hAnsi="Times New Roman" w:eastAsia="Times New Roman" w:cs="Times New Roman"/>
-          <w:b/>
-          <w:bCs/>
-          <w:lang w:val="en-us" w:eastAsia="zh-cn" w:bidi="ar-sa"/>
-        </w:rPr>
-      </w:r>
-    </w:p>
-    <w:p>
-      <w:pPr>
-        <w:pStyle w:val="para4"/>
-        <w:rPr>
-          <w:rFonts w:ascii="Times New Roman" w:hAnsi="Times New Roman" w:eastAsia="Times New Roman" w:cs="Times New Roman"/>
-          <w:b/>
-          <w:bCs/>
-          <w:lang w:val="en-us" w:eastAsia="zh-cn" w:bidi="ar-sa"/>
-        </w:rPr>
-      </w:pPr>
-      <w:r>
-        <w:rPr>
-          <w:rFonts w:ascii="Times New Roman" w:hAnsi="Times New Roman" w:eastAsia="Times New Roman" w:cs="Times New Roman"/>
-          <w:b/>
-          <w:bCs/>
-          <w:lang w:val="en-us" w:eastAsia="zh-cn" w:bidi="ar-sa"/>
+        </w:rPr>
+      </w:pPr>
+      <w:r>
+        <w:rPr>
+          <w:rFonts w:ascii="Times New Roman" w:hAnsi="Times New Roman" w:eastAsia="Times New Roman" w:cs="Times New Roman"/>
+          <w:b/>
+          <w:bCs/>
+        </w:rPr>
+      </w:r>
+    </w:p>
+    <w:p>
+      <w:pPr>
+        <w:pStyle w:val="para4"/>
+        <w:rPr>
+          <w:rFonts w:ascii="Times New Roman" w:hAnsi="Times New Roman" w:eastAsia="Times New Roman" w:cs="Times New Roman"/>
+          <w:b/>
+          <w:bCs/>
+        </w:rPr>
+      </w:pPr>
+      <w:r>
+        <w:rPr>
+          <w:rFonts w:ascii="Times New Roman" w:hAnsi="Times New Roman" w:eastAsia="Times New Roman" w:cs="Times New Roman"/>
+          <w:b/>
+          <w:bCs/>
         </w:rPr>
         <w:t>event в интерфейс -&gt; delegate void Event ,,,,,, class Person{ public event Event eventname}</w:t>
       </w:r>
@@ -10328,9 +10282,9 @@
           <w:rFonts w:ascii="Times New Roman" w:hAnsi="Times New Roman" w:eastAsia="Times New Roman" w:cs="Times New Roman"/>
           <w:b/>
           <w:bCs/>
-          <w:lang w:val="en-us" w:eastAsia="zh-cn" w:bidi="ar-sa"/>
-        </w:rPr>
-      </w:pPr>
+        </w:rPr>
+      </w:pPr>
+      <w:r/>
       <w:r>
         <w:rPr>
           <w:noProof/>
@@ -10352,7 +10306,7 @@
                       <a:picLocks noChangeAspect="1"/>
                       <a:extLst>
                         <a:ext uri="smNativeData">
-                          <sm:smNativeData xmlns:sm="smNativeData" val="SMDATA_14_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"/>
+                          <sm:smNativeData xmlns:sm="smNativeData" val="SMDATA_14_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"/>
                         </a:ext>
                       </a:extLst>
                     </pic:cNvPicPr>
@@ -10382,25 +10336,25 @@
           </wp:inline>
         </w:drawing>
       </w:r>
-      <w:r>
-        <w:rPr>
-          <w:rFonts w:ascii="Times New Roman" w:hAnsi="Times New Roman" w:eastAsia="Times New Roman" w:cs="Times New Roman"/>
-          <w:b/>
-          <w:bCs/>
-          <w:lang w:val="en-us" w:eastAsia="zh-cn" w:bidi="ar-sa"/>
-        </w:rPr>
-      </w:r>
-    </w:p>
-    <w:p>
-      <w:pPr>
-        <w:pStyle w:val="para4"/>
-        <w:rPr>
-          <w:rFonts w:ascii="Times New Roman" w:hAnsi="Times New Roman" w:eastAsia="Times New Roman" w:cs="Times New Roman"/>
-          <w:b/>
-          <w:bCs/>
-          <w:lang w:val="en-us" w:eastAsia="zh-cn" w:bidi="ar-sa"/>
-        </w:rPr>
-      </w:pPr>
+      <w:r/>
+      <w:r>
+        <w:rPr>
+          <w:rFonts w:ascii="Times New Roman" w:hAnsi="Times New Roman" w:eastAsia="Times New Roman" w:cs="Times New Roman"/>
+          <w:b/>
+          <w:bCs/>
+        </w:rPr>
+      </w:r>
+    </w:p>
+    <w:p>
+      <w:pPr>
+        <w:pStyle w:val="para4"/>
+        <w:rPr>
+          <w:rFonts w:ascii="Times New Roman" w:hAnsi="Times New Roman" w:eastAsia="Times New Roman" w:cs="Times New Roman"/>
+          <w:b/>
+          <w:bCs/>
+        </w:rPr>
+      </w:pPr>
+      <w:r/>
       <w:r>
         <w:rPr>
           <w:noProof/>
@@ -10422,7 +10376,7 @@
                       <a:picLocks noChangeAspect="1"/>
                       <a:extLst>
                         <a:ext uri="smNativeData">
-                          <sm:smNativeData xmlns:sm="smNativeData" val="SMDATA_14_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"/>
+                          <sm:smNativeData xmlns:sm="smNativeData" val="SMDATA_14_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"/>
                         </a:ext>
                       </a:extLst>
                     </pic:cNvPicPr>
@@ -10452,31 +10406,29 @@
           </wp:inline>
         </w:drawing>
       </w:r>
-      <w:r>
-        <w:rPr>
-          <w:rFonts w:ascii="Times New Roman" w:hAnsi="Times New Roman" w:eastAsia="Times New Roman" w:cs="Times New Roman"/>
-          <w:b/>
-          <w:bCs/>
-          <w:lang w:val="en-us" w:eastAsia="zh-cn" w:bidi="ar-sa"/>
-        </w:rPr>
-      </w:r>
-    </w:p>
-    <w:p>
-      <w:pPr>
-        <w:pStyle w:val="para4"/>
-        <w:rPr>
-          <w:rFonts w:ascii="Times New Roman" w:hAnsi="Times New Roman" w:eastAsia="Times New Roman" w:cs="Times New Roman"/>
-          <w:b/>
-          <w:bCs/>
-          <w:lang w:val="en-us" w:eastAsia="zh-cn" w:bidi="ar-sa"/>
-        </w:rPr>
-      </w:pPr>
-      <w:r>
-        <w:rPr>
-          <w:rFonts w:ascii="Times New Roman" w:hAnsi="Times New Roman" w:eastAsia="Times New Roman" w:cs="Times New Roman"/>
-          <w:b/>
-          <w:bCs/>
-          <w:lang w:val="en-us" w:eastAsia="zh-cn" w:bidi="ar-sa"/>
+      <w:r/>
+      <w:r>
+        <w:rPr>
+          <w:rFonts w:ascii="Times New Roman" w:hAnsi="Times New Roman" w:eastAsia="Times New Roman" w:cs="Times New Roman"/>
+          <w:b/>
+          <w:bCs/>
+        </w:rPr>
+      </w:r>
+    </w:p>
+    <w:p>
+      <w:pPr>
+        <w:pStyle w:val="para4"/>
+        <w:rPr>
+          <w:rFonts w:ascii="Times New Roman" w:hAnsi="Times New Roman" w:eastAsia="Times New Roman" w:cs="Times New Roman"/>
+          <w:b/>
+          <w:bCs/>
+        </w:rPr>
+      </w:pPr>
+      <w:r>
+        <w:rPr>
+          <w:rFonts w:ascii="Times New Roman" w:hAnsi="Times New Roman" w:eastAsia="Times New Roman" w:cs="Times New Roman"/>
+          <w:b/>
+          <w:bCs/>
         </w:rPr>
         <w:t>public delegate void EventHandler(object sender,EventArgs e);</w:t>
       </w:r>
@@ -10488,34 +10440,30 @@
           <w:rFonts w:ascii="Times New Roman" w:hAnsi="Times New Roman" w:eastAsia="Times New Roman" w:cs="Times New Roman"/>
           <w:b/>
           <w:bCs/>
-          <w:lang w:val="en-us" w:eastAsia="zh-cn" w:bidi="ar-sa"/>
-        </w:rPr>
-      </w:pPr>
-      <w:r>
-        <w:rPr>
-          <w:rFonts w:ascii="Times New Roman" w:hAnsi="Times New Roman" w:eastAsia="Times New Roman" w:cs="Times New Roman"/>
-          <w:b/>
-          <w:bCs/>
-          <w:lang w:val="en-us" w:eastAsia="zh-cn" w:bidi="ar-sa"/>
-        </w:rPr>
-      </w:r>
-    </w:p>
-    <w:p>
-      <w:pPr>
-        <w:pStyle w:val="para4"/>
-        <w:rPr>
-          <w:rFonts w:ascii="Times New Roman" w:hAnsi="Times New Roman" w:eastAsia="Times New Roman" w:cs="Times New Roman"/>
-          <w:b/>
-          <w:bCs/>
-          <w:lang w:val="en-us" w:eastAsia="zh-cn" w:bidi="ar-sa"/>
-        </w:rPr>
-      </w:pPr>
-      <w:r>
-        <w:rPr>
-          <w:rFonts w:ascii="Times New Roman" w:hAnsi="Times New Roman" w:eastAsia="Times New Roman" w:cs="Times New Roman"/>
-          <w:b/>
-          <w:bCs/>
-          <w:lang w:val="en-us" w:eastAsia="zh-cn" w:bidi="ar-sa"/>
+        </w:rPr>
+      </w:pPr>
+      <w:r>
+        <w:rPr>
+          <w:rFonts w:ascii="Times New Roman" w:hAnsi="Times New Roman" w:eastAsia="Times New Roman" w:cs="Times New Roman"/>
+          <w:b/>
+          <w:bCs/>
+        </w:rPr>
+      </w:r>
+    </w:p>
+    <w:p>
+      <w:pPr>
+        <w:pStyle w:val="para4"/>
+        <w:rPr>
+          <w:rFonts w:ascii="Times New Roman" w:hAnsi="Times New Roman" w:eastAsia="Times New Roman" w:cs="Times New Roman"/>
+          <w:b/>
+          <w:bCs/>
+        </w:rPr>
+      </w:pPr>
+      <w:r>
+        <w:rPr>
+          <w:rFonts w:ascii="Times New Roman" w:hAnsi="Times New Roman" w:eastAsia="Times New Roman" w:cs="Times New Roman"/>
+          <w:b/>
+          <w:bCs/>
         </w:rPr>
         <w:t>EventHandler - за воид тип, първи параметръ е този който реферира инстанцията, където евента е бил деклариран и изтрелва събитието, втория EventArgs държи данни за събитието, ако няма данни за пренасяне ще е празен иначе ще е капсолован в тип EventArgs.</w:t>
       </w:r>
@@ -10527,28 +10475,26 @@
           <w:rFonts w:ascii="Times New Roman" w:hAnsi="Times New Roman" w:eastAsia="Times New Roman" w:cs="Times New Roman"/>
           <w:b/>
           <w:bCs/>
-          <w:lang w:val="en-us" w:eastAsia="zh-cn" w:bidi="ar-sa"/>
-        </w:rPr>
-      </w:pPr>
-      <w:r>
-        <w:rPr>
-          <w:rFonts w:ascii="Times New Roman" w:hAnsi="Times New Roman" w:eastAsia="Times New Roman" w:cs="Times New Roman"/>
-          <w:b/>
-          <w:bCs/>
-          <w:lang w:val="en-us" w:eastAsia="zh-cn" w:bidi="ar-sa"/>
-        </w:rPr>
-      </w:r>
-    </w:p>
-    <w:p>
-      <w:pPr>
-        <w:pStyle w:val="para4"/>
-        <w:rPr>
-          <w:rFonts w:ascii="Times New Roman" w:hAnsi="Times New Roman" w:eastAsia="Times New Roman" w:cs="Times New Roman"/>
-          <w:b/>
-          <w:bCs/>
-          <w:lang w:val="en-us" w:eastAsia="zh-cn" w:bidi="ar-sa"/>
-        </w:rPr>
-      </w:pPr>
+        </w:rPr>
+      </w:pPr>
+      <w:r>
+        <w:rPr>
+          <w:rFonts w:ascii="Times New Roman" w:hAnsi="Times New Roman" w:eastAsia="Times New Roman" w:cs="Times New Roman"/>
+          <w:b/>
+          <w:bCs/>
+        </w:rPr>
+      </w:r>
+    </w:p>
+    <w:p>
+      <w:pPr>
+        <w:pStyle w:val="para4"/>
+        <w:rPr>
+          <w:rFonts w:ascii="Times New Roman" w:hAnsi="Times New Roman" w:eastAsia="Times New Roman" w:cs="Times New Roman"/>
+          <w:b/>
+          <w:bCs/>
+        </w:rPr>
+      </w:pPr>
+      <w:r/>
       <w:r>
         <w:rPr>
           <w:noProof/>
@@ -10570,7 +10516,7 @@
                       <a:picLocks noChangeAspect="1"/>
                       <a:extLst>
                         <a:ext uri="smNativeData">
-                          <sm:smNativeData xmlns:sm="smNativeData" val="SMDATA_14_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"/>
+                          <sm:smNativeData xmlns:sm="smNativeData" val="SMDATA_14_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"/>
                         </a:ext>
                       </a:extLst>
                     </pic:cNvPicPr>
@@ -10600,31 +10546,29 @@
           </wp:inline>
         </w:drawing>
       </w:r>
-      <w:r>
-        <w:rPr>
-          <w:rFonts w:ascii="Times New Roman" w:hAnsi="Times New Roman" w:eastAsia="Times New Roman" w:cs="Times New Roman"/>
-          <w:b/>
-          <w:bCs/>
-          <w:lang w:val="en-us" w:eastAsia="zh-cn" w:bidi="ar-sa"/>
-        </w:rPr>
-      </w:r>
-    </w:p>
-    <w:p>
-      <w:pPr>
-        <w:pStyle w:val="para4"/>
-        <w:rPr>
-          <w:rFonts w:ascii="Times New Roman" w:hAnsi="Times New Roman" w:eastAsia="Times New Roman" w:cs="Times New Roman"/>
-          <w:b/>
-          <w:bCs/>
-          <w:lang w:val="en-us" w:eastAsia="zh-cn" w:bidi="ar-sa"/>
-        </w:rPr>
-      </w:pPr>
-      <w:r>
-        <w:rPr>
-          <w:rFonts w:ascii="Times New Roman" w:hAnsi="Times New Roman" w:eastAsia="Times New Roman" w:cs="Times New Roman"/>
-          <w:b/>
-          <w:bCs/>
-          <w:lang w:val="en-us" w:eastAsia="zh-cn" w:bidi="ar-sa"/>
+      <w:r/>
+      <w:r>
+        <w:rPr>
+          <w:rFonts w:ascii="Times New Roman" w:hAnsi="Times New Roman" w:eastAsia="Times New Roman" w:cs="Times New Roman"/>
+          <w:b/>
+          <w:bCs/>
+        </w:rPr>
+      </w:r>
+    </w:p>
+    <w:p>
+      <w:pPr>
+        <w:pStyle w:val="para4"/>
+        <w:rPr>
+          <w:rFonts w:ascii="Times New Roman" w:hAnsi="Times New Roman" w:eastAsia="Times New Roman" w:cs="Times New Roman"/>
+          <w:b/>
+          <w:bCs/>
+        </w:rPr>
+      </w:pPr>
+      <w:r>
+        <w:rPr>
+          <w:rFonts w:ascii="Times New Roman" w:hAnsi="Times New Roman" w:eastAsia="Times New Roman" w:cs="Times New Roman"/>
+          <w:b/>
+          <w:bCs/>
         </w:rPr>
         <w:t>PropertyChangedEventHandler - ползва се когато пропърти се промени</w:t>
       </w:r>
@@ -10636,28 +10580,26 @@
           <w:rFonts w:ascii="Times New Roman" w:hAnsi="Times New Roman" w:eastAsia="Times New Roman" w:cs="Times New Roman"/>
           <w:b/>
           <w:bCs/>
-          <w:lang w:val="en-us" w:eastAsia="zh-cn" w:bidi="ar-sa"/>
-        </w:rPr>
-      </w:pPr>
-      <w:r>
-        <w:rPr>
-          <w:rFonts w:ascii="Times New Roman" w:hAnsi="Times New Roman" w:eastAsia="Times New Roman" w:cs="Times New Roman"/>
-          <w:b/>
-          <w:bCs/>
-          <w:lang w:val="en-us" w:eastAsia="zh-cn" w:bidi="ar-sa"/>
-        </w:rPr>
-      </w:r>
-    </w:p>
-    <w:p>
-      <w:pPr>
-        <w:pStyle w:val="para4"/>
-        <w:rPr>
-          <w:rFonts w:ascii="Times New Roman" w:hAnsi="Times New Roman" w:eastAsia="Times New Roman" w:cs="Times New Roman"/>
-          <w:b/>
-          <w:bCs/>
-          <w:lang w:val="en-us" w:eastAsia="zh-cn" w:bidi="ar-sa"/>
-        </w:rPr>
-      </w:pPr>
+        </w:rPr>
+      </w:pPr>
+      <w:r>
+        <w:rPr>
+          <w:rFonts w:ascii="Times New Roman" w:hAnsi="Times New Roman" w:eastAsia="Times New Roman" w:cs="Times New Roman"/>
+          <w:b/>
+          <w:bCs/>
+        </w:rPr>
+      </w:r>
+    </w:p>
+    <w:p>
+      <w:pPr>
+        <w:pStyle w:val="para4"/>
+        <w:rPr>
+          <w:rFonts w:ascii="Times New Roman" w:hAnsi="Times New Roman" w:eastAsia="Times New Roman" w:cs="Times New Roman"/>
+          <w:b/>
+          <w:bCs/>
+        </w:rPr>
+      </w:pPr>
+      <w:r/>
       <w:r>
         <w:rPr>
           <w:noProof/>
@@ -10679,7 +10621,7 @@
                       <a:picLocks noChangeAspect="1"/>
                       <a:extLst>
                         <a:ext uri="smNativeData">
-                          <sm:smNativeData xmlns:sm="smNativeData" val="SMDATA_14_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"/>
+                          <sm:smNativeData xmlns:sm="smNativeData" val="SMDATA_14_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"/>
                         </a:ext>
                       </a:extLst>
                     </pic:cNvPicPr>
@@ -10709,25 +10651,25 @@
           </wp:inline>
         </w:drawing>
       </w:r>
-      <w:r>
-        <w:rPr>
-          <w:rFonts w:ascii="Times New Roman" w:hAnsi="Times New Roman" w:eastAsia="Times New Roman" w:cs="Times New Roman"/>
-          <w:b/>
-          <w:bCs/>
-          <w:lang w:val="en-us" w:eastAsia="zh-cn" w:bidi="ar-sa"/>
-        </w:rPr>
-      </w:r>
-    </w:p>
-    <w:p>
-      <w:pPr>
-        <w:pStyle w:val="para4"/>
-        <w:rPr>
-          <w:rFonts w:ascii="Times New Roman" w:hAnsi="Times New Roman" w:eastAsia="Times New Roman" w:cs="Times New Roman"/>
-          <w:b/>
-          <w:bCs/>
-          <w:lang w:val="en-us" w:eastAsia="zh-cn" w:bidi="ar-sa"/>
-        </w:rPr>
-      </w:pPr>
+      <w:r/>
+      <w:r>
+        <w:rPr>
+          <w:rFonts w:ascii="Times New Roman" w:hAnsi="Times New Roman" w:eastAsia="Times New Roman" w:cs="Times New Roman"/>
+          <w:b/>
+          <w:bCs/>
+        </w:rPr>
+      </w:r>
+    </w:p>
+    <w:p>
+      <w:pPr>
+        <w:pStyle w:val="para4"/>
+        <w:rPr>
+          <w:rFonts w:ascii="Times New Roman" w:hAnsi="Times New Roman" w:eastAsia="Times New Roman" w:cs="Times New Roman"/>
+          <w:b/>
+          <w:bCs/>
+        </w:rPr>
+      </w:pPr>
+      <w:r/>
       <w:r>
         <w:rPr>
           <w:noProof/>
@@ -10749,7 +10691,7 @@
                       <a:picLocks noChangeAspect="1"/>
                       <a:extLst>
                         <a:ext uri="smNativeData">
-                          <sm:smNativeData xmlns:sm="smNativeData" val="SMDATA_14_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"/>
+                          <sm:smNativeData xmlns:sm="smNativeData" val="SMDATA_14_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"/>
                         </a:ext>
                       </a:extLst>
                     </pic:cNvPicPr>
@@ -10779,12 +10721,12 @@
           </wp:inline>
         </w:drawing>
       </w:r>
-      <w:r>
-        <w:rPr>
-          <w:rFonts w:ascii="Times New Roman" w:hAnsi="Times New Roman" w:eastAsia="Times New Roman" w:cs="Times New Roman"/>
-          <w:b/>
-          <w:bCs/>
-          <w:lang w:val="en-us" w:eastAsia="zh-cn" w:bidi="ar-sa"/>
+      <w:r/>
+      <w:r>
+        <w:rPr>
+          <w:rFonts w:ascii="Times New Roman" w:hAnsi="Times New Roman" w:eastAsia="Times New Roman" w:cs="Times New Roman"/>
+          <w:b/>
+          <w:bCs/>
         </w:rPr>
       </w:r>
     </w:p>

</xml_diff>